<commit_message>
team work on Jun 13 2020
</commit_message>
<xml_diff>
--- a/Team Planning/Workflow Proposal.docx
+++ b/Team Planning/Workflow Proposal.docx
@@ -1657,7 +1657,7 @@
     <w:p>
       <w:pPr>
         <w:rPr>
-          <w:ins w:id="0" w:author="Henry Le" w:date="2020-06-10T22:06:00Z"/>
+          <w:ins w:id="0" w:author="Henry Le" w:date="2020-06-13T18:55:00Z"/>
           <w:rStyle w:val="Strong"/>
           <w:sz w:val="28"/>
           <w:szCs w:val="28"/>
@@ -1682,15 +1682,68 @@
         </w:rPr>
         <w:t>D</w:t>
       </w:r>
-      <w:r>
-        <w:rPr>
+      <w:ins w:id="1" w:author="Henry Le" w:date="2020-06-13T18:55:00Z">
+        <w:r>
+          <w:rPr>
+            <w:rStyle w:val="Strong"/>
+            <w:sz w:val="28"/>
+            <w:szCs w:val="28"/>
+            <w:u w:val="single"/>
+          </w:rPr>
+          <w:t>: FORWARD PLANS</w:t>
+        </w:r>
+      </w:ins>
+    </w:p>
+    <w:p>
+      <w:pPr>
+        <w:pStyle w:val="NoSpacing"/>
+        <w:numPr>
+          <w:ilvl w:val="2"/>
+          <w:numId w:val="2"/>
+        </w:numPr>
+        <w:ind w:left="900"/>
+        <w:rPr>
+          <w:ins w:id="2" w:author="Henry Le" w:date="2020-06-10T22:06:00Z"/>
           <w:rStyle w:val="Strong"/>
           <w:sz w:val="28"/>
           <w:szCs w:val="28"/>
           <w:u w:val="single"/>
         </w:rPr>
-        <w:t xml:space="preserve"> </w:t>
-      </w:r>
+        <w:pPrChange w:id="3" w:author="Henry Le" w:date="2020-06-13T18:56:00Z">
+          <w:pPr/>
+        </w:pPrChange>
+      </w:pPr>
+      <w:del w:id="4" w:author="Henry Le" w:date="2020-06-13T18:55:00Z">
+        <w:r>
+          <w:rPr>
+            <w:rStyle w:val="Strong"/>
+            <w:sz w:val="28"/>
+            <w:szCs w:val="28"/>
+            <w:u w:val="single"/>
+          </w:rPr>
+          <w:delText xml:space="preserve"> </w:delText>
+        </w:r>
+        <w:r>
+          <w:rPr>
+            <w:rStyle w:val="Strong"/>
+            <w:sz w:val="28"/>
+            <w:szCs w:val="28"/>
+            <w:u w:val="single"/>
+          </w:rPr>
+          <w:delText>–</w:delText>
+        </w:r>
+      </w:del>
+      <w:del w:id="5" w:author="Henry Le" w:date="2020-06-13T18:56:00Z">
+        <w:r>
+          <w:rPr>
+            <w:rStyle w:val="Strong"/>
+            <w:sz w:val="28"/>
+            <w:szCs w:val="28"/>
+            <w:u w:val="single"/>
+          </w:rPr>
+          <w:delText xml:space="preserve"> </w:delText>
+        </w:r>
+      </w:del>
       <w:r>
         <w:rPr>
           <w:rStyle w:val="Strong"/>
@@ -1698,8 +1751,19 @@
           <w:szCs w:val="28"/>
           <w:u w:val="single"/>
         </w:rPr>
-        <w:t>–</w:t>
-      </w:r>
+        <w:t>L</w:t>
+      </w:r>
+      <w:ins w:id="6" w:author="Henry Le" w:date="2020-06-10T22:06:00Z">
+        <w:r>
+          <w:rPr>
+            <w:rStyle w:val="Strong"/>
+            <w:sz w:val="28"/>
+            <w:szCs w:val="28"/>
+            <w:u w:val="single"/>
+          </w:rPr>
+          <w:t>EFT OVER TO DO</w:t>
+        </w:r>
+      </w:ins>
       <w:r>
         <w:rPr>
           <w:rStyle w:val="Strong"/>
@@ -1707,38 +1771,9 @@
           <w:szCs w:val="28"/>
           <w:u w:val="single"/>
         </w:rPr>
-        <w:t xml:space="preserve"> </w:t>
-      </w:r>
-      <w:r>
-        <w:rPr>
-          <w:rStyle w:val="Strong"/>
-          <w:sz w:val="28"/>
-          <w:szCs w:val="28"/>
-          <w:u w:val="single"/>
-        </w:rPr>
-        <w:t>L</w:t>
-      </w:r>
-      <w:ins w:id="1" w:author="Henry Le" w:date="2020-06-10T22:06:00Z">
-        <w:r>
-          <w:rPr>
-            <w:rStyle w:val="Strong"/>
-            <w:sz w:val="28"/>
-            <w:szCs w:val="28"/>
-            <w:u w:val="single"/>
-          </w:rPr>
-          <w:t>EFT OVER TO DO</w:t>
-        </w:r>
-      </w:ins>
-      <w:r>
-        <w:rPr>
-          <w:rStyle w:val="Strong"/>
-          <w:sz w:val="28"/>
-          <w:szCs w:val="28"/>
-          <w:u w:val="single"/>
-        </w:rPr>
         <w:t>:</w:t>
       </w:r>
-      <w:ins w:id="2" w:author="Henry Le" w:date="2020-06-10T22:06:00Z">
+      <w:ins w:id="7" w:author="Henry Le" w:date="2020-06-10T22:06:00Z">
         <w:r>
           <w:rPr>
             <w:rStyle w:val="Strong"/>
@@ -1778,11 +1813,11 @@
           <w:numId w:val="4"/>
         </w:numPr>
         <w:rPr>
-          <w:ins w:id="3" w:author="Henry Le" w:date="2020-06-10T22:07:00Z"/>
+          <w:ins w:id="8" w:author="Henry Le" w:date="2020-06-10T22:07:00Z"/>
           <w:color w:val="FF0000"/>
-          <w:rPrChange w:id="4" w:author="Henry Le" w:date="2020-06-10T22:19:00Z">
+          <w:rPrChange w:id="9" w:author="Henry Le" w:date="2020-06-10T22:19:00Z">
             <w:rPr>
-              <w:ins w:id="5" w:author="Henry Le" w:date="2020-06-10T22:07:00Z"/>
+              <w:ins w:id="10" w:author="Henry Le" w:date="2020-06-10T22:07:00Z"/>
               <w:rStyle w:val="Strong"/>
               <w:sz w:val="28"/>
               <w:szCs w:val="28"/>
@@ -1790,7 +1825,7 @@
             </w:rPr>
           </w:rPrChange>
         </w:rPr>
-        <w:pPrChange w:id="6" w:author="Henry Le" w:date="2020-06-10T22:13:00Z">
+        <w:pPrChange w:id="11" w:author="Henry Le" w:date="2020-06-10T22:13:00Z">
           <w:pPr>
             <w:pStyle w:val="ListParagraph"/>
             <w:numPr>
@@ -1800,11 +1835,11 @@
           </w:pPr>
         </w:pPrChange>
       </w:pPr>
-      <w:ins w:id="7" w:author="Henry Le" w:date="2020-06-10T22:07:00Z">
+      <w:ins w:id="12" w:author="Henry Le" w:date="2020-06-10T22:07:00Z">
         <w:r>
           <w:rPr>
             <w:color w:val="000000" w:themeColor="text1"/>
-            <w:rPrChange w:id="8" w:author="Henry Le" w:date="2020-06-10T22:13:00Z">
+            <w:rPrChange w:id="13" w:author="Henry Le" w:date="2020-06-10T22:13:00Z">
               <w:rPr>
                 <w:rStyle w:val="Strong"/>
                 <w:sz w:val="28"/>
@@ -1816,7 +1851,7 @@
           <w:t>Project Description</w:t>
         </w:r>
       </w:ins>
-      <w:ins w:id="9" w:author="Henry Le" w:date="2020-06-10T22:13:00Z">
+      <w:ins w:id="14" w:author="Henry Le" w:date="2020-06-10T22:13:00Z">
         <w:r>
           <w:rPr>
             <w:color w:val="000000" w:themeColor="text1"/>
@@ -1824,7 +1859,7 @@
           <w:t xml:space="preserve"> </w:t>
         </w:r>
       </w:ins>
-      <w:ins w:id="10" w:author="Henry Le" w:date="2020-06-10T22:48:00Z">
+      <w:ins w:id="15" w:author="Henry Le" w:date="2020-06-10T22:48:00Z">
         <w:r>
           <w:rPr>
             <w:color w:val="000000" w:themeColor="text1"/>
@@ -1832,7 +1867,7 @@
           <w:t>(</w:t>
         </w:r>
       </w:ins>
-      <w:ins w:id="11" w:author="Henry Le" w:date="2020-06-10T22:13:00Z">
+      <w:ins w:id="16" w:author="Henry Le" w:date="2020-06-10T22:13:00Z">
         <w:r>
           <w:rPr>
             <w:color w:val="000000" w:themeColor="text1"/>
@@ -1847,7 +1882,7 @@
           <w:t>team</w:t>
         </w:r>
       </w:ins>
-      <w:ins w:id="12" w:author="Henry Le" w:date="2020-06-10T22:48:00Z">
+      <w:ins w:id="17" w:author="Henry Le" w:date="2020-06-10T22:48:00Z">
         <w:r>
           <w:rPr>
             <w:color w:val="000000" w:themeColor="text1"/>
@@ -1855,7 +1890,7 @@
           <w:t xml:space="preserve">) </w:t>
         </w:r>
       </w:ins>
-      <w:ins w:id="13" w:author="Henry Le" w:date="2020-06-10T22:19:00Z">
+      <w:ins w:id="18" w:author="Henry Le" w:date="2020-06-10T22:19:00Z">
         <w:r>
           <w:rPr>
             <w:color w:val="000000" w:themeColor="text1"/>
@@ -1866,7 +1901,7 @@
         <w:r>
           <w:rPr>
             <w:color w:val="FF0000"/>
-            <w:rPrChange w:id="14" w:author="Henry Le" w:date="2020-06-10T22:19:00Z">
+            <w:rPrChange w:id="19" w:author="Henry Le" w:date="2020-06-10T22:19:00Z">
               <w:rPr>
                 <w:color w:val="000000" w:themeColor="text1"/>
               </w:rPr>
@@ -1884,15 +1919,15 @@
           <w:numId w:val="4"/>
         </w:numPr>
         <w:rPr>
-          <w:ins w:id="15" w:author="Henry Le" w:date="2020-06-10T22:17:00Z"/>
-          <w:color w:val="000000" w:themeColor="text1"/>
-        </w:rPr>
-      </w:pPr>
-      <w:ins w:id="16" w:author="Henry Le" w:date="2020-06-10T22:07:00Z">
+          <w:ins w:id="20" w:author="Henry Le" w:date="2020-06-10T22:17:00Z"/>
+          <w:color w:val="000000" w:themeColor="text1"/>
+        </w:rPr>
+      </w:pPr>
+      <w:ins w:id="21" w:author="Henry Le" w:date="2020-06-10T22:07:00Z">
         <w:r>
           <w:rPr>
             <w:color w:val="000000" w:themeColor="text1"/>
-            <w:rPrChange w:id="17" w:author="Henry Le" w:date="2020-06-10T22:13:00Z">
+            <w:rPrChange w:id="22" w:author="Henry Le" w:date="2020-06-10T22:13:00Z">
               <w:rPr>
                 <w:rStyle w:val="Strong"/>
                 <w:sz w:val="20"/>
@@ -1904,11 +1939,11 @@
           <w:t>Te</w:t>
         </w:r>
       </w:ins>
-      <w:ins w:id="18" w:author="Henry Le" w:date="2020-06-10T22:08:00Z">
+      <w:ins w:id="23" w:author="Henry Le" w:date="2020-06-10T22:08:00Z">
         <w:r>
           <w:rPr>
             <w:color w:val="000000" w:themeColor="text1"/>
-            <w:rPrChange w:id="19" w:author="Henry Le" w:date="2020-06-10T22:13:00Z">
+            <w:rPrChange w:id="24" w:author="Henry Le" w:date="2020-06-10T22:13:00Z">
               <w:rPr>
                 <w:rStyle w:val="Strong"/>
                 <w:sz w:val="20"/>
@@ -1920,11 +1955,11 @@
           <w:t>a</w:t>
         </w:r>
       </w:ins>
-      <w:ins w:id="20" w:author="Henry Le" w:date="2020-06-10T22:07:00Z">
+      <w:ins w:id="25" w:author="Henry Le" w:date="2020-06-10T22:07:00Z">
         <w:r>
           <w:rPr>
             <w:color w:val="000000" w:themeColor="text1"/>
-            <w:rPrChange w:id="21" w:author="Henry Le" w:date="2020-06-10T22:13:00Z">
+            <w:rPrChange w:id="26" w:author="Henry Le" w:date="2020-06-10T22:13:00Z">
               <w:rPr>
                 <w:rStyle w:val="Strong"/>
                 <w:sz w:val="20"/>
@@ -1936,11 +1971,11 @@
           <w:t>m page</w:t>
         </w:r>
       </w:ins>
-      <w:ins w:id="22" w:author="Henry Le" w:date="2020-06-10T22:08:00Z">
+      <w:ins w:id="27" w:author="Henry Le" w:date="2020-06-10T22:08:00Z">
         <w:r>
           <w:rPr>
             <w:color w:val="000000" w:themeColor="text1"/>
-            <w:rPrChange w:id="23" w:author="Henry Le" w:date="2020-06-10T22:13:00Z">
+            <w:rPrChange w:id="28" w:author="Henry Le" w:date="2020-06-10T22:13:00Z">
               <w:rPr>
                 <w:rStyle w:val="Strong"/>
                 <w:b w:val="0"/>
@@ -1953,11 +1988,11 @@
           <w:t xml:space="preserve"> </w:t>
         </w:r>
       </w:ins>
-      <w:ins w:id="24" w:author="Henry Le" w:date="2020-06-10T22:09:00Z">
+      <w:ins w:id="29" w:author="Henry Le" w:date="2020-06-10T22:09:00Z">
         <w:r>
           <w:rPr>
             <w:color w:val="000000" w:themeColor="text1"/>
-            <w:rPrChange w:id="25" w:author="Henry Le" w:date="2020-06-10T22:13:00Z">
+            <w:rPrChange w:id="30" w:author="Henry Le" w:date="2020-06-10T22:13:00Z">
               <w:rPr>
                 <w:rStyle w:val="Strong"/>
                 <w:b w:val="0"/>
@@ -1973,7 +2008,7 @@
         <w:r>
           <w:rPr>
             <w:color w:val="000000" w:themeColor="text1"/>
-            <w:rPrChange w:id="26" w:author="Henry Le" w:date="2020-06-10T22:13:00Z">
+            <w:rPrChange w:id="31" w:author="Henry Le" w:date="2020-06-10T22:13:00Z">
               <w:rPr>
                 <w:rStyle w:val="Strong"/>
                 <w:b w:val="0"/>
@@ -1989,7 +2024,7 @@
         <w:r>
           <w:rPr>
             <w:color w:val="000000" w:themeColor="text1"/>
-            <w:rPrChange w:id="27" w:author="Henry Le" w:date="2020-06-10T22:13:00Z">
+            <w:rPrChange w:id="32" w:author="Henry Le" w:date="2020-06-10T22:13:00Z">
               <w:rPr>
                 <w:rStyle w:val="Strong"/>
                 <w:b w:val="0"/>
@@ -2002,11 +2037,11 @@
           <w:t>)</w:t>
         </w:r>
       </w:ins>
-      <w:ins w:id="28" w:author="Henry Le" w:date="2020-06-10T22:12:00Z">
+      <w:ins w:id="33" w:author="Henry Le" w:date="2020-06-10T22:12:00Z">
         <w:r>
           <w:rPr>
             <w:color w:val="000000" w:themeColor="text1"/>
-            <w:rPrChange w:id="29" w:author="Henry Le" w:date="2020-06-10T22:13:00Z">
+            <w:rPrChange w:id="34" w:author="Henry Le" w:date="2020-06-10T22:13:00Z">
               <w:rPr>
                 <w:rStyle w:val="Strong"/>
                 <w:b w:val="0"/>
@@ -2019,7 +2054,7 @@
           <w:t xml:space="preserve"> =&gt; use bootstrap</w:t>
         </w:r>
       </w:ins>
-      <w:ins w:id="30" w:author="Henry Le" w:date="2020-06-10T22:33:00Z">
+      <w:ins w:id="35" w:author="Henry Le" w:date="2020-06-10T22:33:00Z">
         <w:r>
           <w:rPr>
             <w:color w:val="000000" w:themeColor="text1"/>
@@ -2029,7 +2064,7 @@
         <w:r>
           <w:rPr>
             <w:color w:val="FF0000"/>
-            <w:rPrChange w:id="31" w:author="Henry Le" w:date="2020-06-10T22:48:00Z">
+            <w:rPrChange w:id="36" w:author="Henry Le" w:date="2020-06-10T22:48:00Z">
               <w:rPr>
                 <w:color w:val="000000" w:themeColor="text1"/>
               </w:rPr>
@@ -2053,11 +2088,11 @@
           <w:numId w:val="4"/>
         </w:numPr>
         <w:rPr>
-          <w:ins w:id="32" w:author="Henry Le" w:date="2020-06-10T22:12:00Z"/>
-          <w:color w:val="000000" w:themeColor="text1"/>
-          <w:rPrChange w:id="33" w:author="Henry Le" w:date="2020-06-10T22:13:00Z">
+          <w:ins w:id="37" w:author="Henry Le" w:date="2020-06-10T22:12:00Z"/>
+          <w:color w:val="000000" w:themeColor="text1"/>
+          <w:rPrChange w:id="38" w:author="Henry Le" w:date="2020-06-10T22:13:00Z">
             <w:rPr>
-              <w:ins w:id="34" w:author="Henry Le" w:date="2020-06-10T22:12:00Z"/>
+              <w:ins w:id="39" w:author="Henry Le" w:date="2020-06-10T22:12:00Z"/>
               <w:rStyle w:val="Strong"/>
               <w:b w:val="0"/>
               <w:bCs w:val="0"/>
@@ -2066,7 +2101,7 @@
             </w:rPr>
           </w:rPrChange>
         </w:rPr>
-        <w:pPrChange w:id="35" w:author="Henry Le" w:date="2020-06-10T22:13:00Z">
+        <w:pPrChange w:id="40" w:author="Henry Le" w:date="2020-06-10T22:13:00Z">
           <w:pPr>
             <w:pStyle w:val="ListParagraph"/>
             <w:numPr>
@@ -2076,7 +2111,7 @@
           </w:pPr>
         </w:pPrChange>
       </w:pPr>
-      <w:ins w:id="36" w:author="Henry Le" w:date="2020-06-10T22:17:00Z">
+      <w:ins w:id="41" w:author="Henry Le" w:date="2020-06-10T22:17:00Z">
         <w:r>
           <w:rPr>
             <w:color w:val="000000" w:themeColor="text1"/>
@@ -2084,7 +2119,7 @@
           <w:t>Contact Page</w:t>
         </w:r>
       </w:ins>
-      <w:ins w:id="37" w:author="Henry Le" w:date="2020-06-10T22:48:00Z">
+      <w:ins w:id="42" w:author="Henry Le" w:date="2020-06-10T22:48:00Z">
         <w:r>
           <w:rPr>
             <w:color w:val="000000" w:themeColor="text1"/>
@@ -2099,7 +2134,7 @@
           <w:t>)</w:t>
         </w:r>
       </w:ins>
-      <w:ins w:id="38" w:author="Henry Le" w:date="2020-06-10T22:17:00Z">
+      <w:ins w:id="43" w:author="Henry Le" w:date="2020-06-10T22:17:00Z">
         <w:r>
           <w:rPr>
             <w:color w:val="000000" w:themeColor="text1"/>
@@ -2107,7 +2142,7 @@
           <w:t xml:space="preserve"> </w:t>
         </w:r>
       </w:ins>
-      <w:ins w:id="39" w:author="Henry Le" w:date="2020-06-10T22:34:00Z">
+      <w:ins w:id="44" w:author="Henry Le" w:date="2020-06-10T22:34:00Z">
         <w:r>
           <w:rPr>
             <w:color w:val="000000" w:themeColor="text1"/>
@@ -2122,11 +2157,11 @@
           <w:t xml:space="preserve"> more like a drop down box </w:t>
         </w:r>
       </w:ins>
-      <w:ins w:id="40" w:author="Henry Le" w:date="2020-06-10T22:17:00Z">
+      <w:ins w:id="45" w:author="Henry Le" w:date="2020-06-10T22:17:00Z">
         <w:r>
           <w:rPr>
             <w:color w:val="FF0000"/>
-            <w:rPrChange w:id="41" w:author="Henry Le" w:date="2020-06-10T22:49:00Z">
+            <w:rPrChange w:id="46" w:author="Henry Le" w:date="2020-06-10T22:49:00Z">
               <w:rPr>
                 <w:color w:val="000000" w:themeColor="text1"/>
               </w:rPr>
@@ -2135,11 +2170,11 @@
           <w:t>(</w:t>
         </w:r>
       </w:ins>
-      <w:ins w:id="42" w:author="Henry Le" w:date="2020-06-10T22:49:00Z">
+      <w:ins w:id="47" w:author="Henry Le" w:date="2020-06-10T22:49:00Z">
         <w:r>
           <w:rPr>
             <w:color w:val="FF0000"/>
-            <w:rPrChange w:id="43" w:author="Henry Le" w:date="2020-06-10T22:49:00Z">
+            <w:rPrChange w:id="48" w:author="Henry Le" w:date="2020-06-10T22:49:00Z">
               <w:rPr>
                 <w:color w:val="000000" w:themeColor="text1"/>
               </w:rPr>
@@ -2148,11 +2183,11 @@
           <w:t xml:space="preserve">1 day, </w:t>
         </w:r>
       </w:ins>
-      <w:ins w:id="44" w:author="Henry Le" w:date="2020-06-10T22:48:00Z">
+      <w:ins w:id="49" w:author="Henry Le" w:date="2020-06-10T22:48:00Z">
         <w:r>
           <w:rPr>
             <w:color w:val="FF0000"/>
-            <w:rPrChange w:id="45" w:author="Henry Le" w:date="2020-06-10T22:49:00Z">
+            <w:rPrChange w:id="50" w:author="Henry Le" w:date="2020-06-10T22:49:00Z">
               <w:rPr>
                 <w:color w:val="000000" w:themeColor="text1"/>
               </w:rPr>
@@ -2161,7 +2196,7 @@
           <w:t>by Jun. 11</w:t>
         </w:r>
       </w:ins>
-      <w:ins w:id="46" w:author="Henry Le" w:date="2020-06-10T22:33:00Z">
+      <w:ins w:id="51" w:author="Henry Le" w:date="2020-06-10T22:33:00Z">
         <w:r>
           <w:rPr>
             <w:color w:val="000000" w:themeColor="text1"/>
@@ -2178,16 +2213,16 @@
           <w:numId w:val="4"/>
         </w:numPr>
         <w:rPr>
-          <w:ins w:id="47" w:author="Henry Le" w:date="2020-06-10T22:50:00Z"/>
+          <w:ins w:id="52" w:author="Henry Le" w:date="2020-06-10T22:50:00Z"/>
           <w:color w:val="000000" w:themeColor="text1"/>
         </w:rPr>
       </w:pPr>
       <w:proofErr w:type="spellStart"/>
-      <w:ins w:id="48" w:author="Henry Le" w:date="2020-06-10T22:12:00Z">
+      <w:ins w:id="53" w:author="Henry Le" w:date="2020-06-10T22:12:00Z">
         <w:r>
           <w:rPr>
             <w:color w:val="000000" w:themeColor="text1"/>
-            <w:rPrChange w:id="49" w:author="Henry Le" w:date="2020-06-10T22:13:00Z">
+            <w:rPrChange w:id="54" w:author="Henry Le" w:date="2020-06-10T22:13:00Z">
               <w:rPr>
                 <w:rStyle w:val="Strong"/>
                 <w:b w:val="0"/>
@@ -2203,7 +2238,7 @@
         <w:r>
           <w:rPr>
             <w:color w:val="000000" w:themeColor="text1"/>
-            <w:rPrChange w:id="50" w:author="Henry Le" w:date="2020-06-10T22:13:00Z">
+            <w:rPrChange w:id="55" w:author="Henry Le" w:date="2020-06-10T22:13:00Z">
               <w:rPr>
                 <w:rStyle w:val="Strong"/>
                 <w:b w:val="0"/>
@@ -2216,7 +2251,7 @@
           <w:t xml:space="preserve"> webpage </w:t>
         </w:r>
       </w:ins>
-      <w:ins w:id="51" w:author="Henry Le" w:date="2020-06-10T22:48:00Z">
+      <w:ins w:id="56" w:author="Henry Le" w:date="2020-06-10T22:48:00Z">
         <w:r>
           <w:rPr>
             <w:color w:val="000000" w:themeColor="text1"/>
@@ -2224,11 +2259,11 @@
           <w:t>(</w:t>
         </w:r>
       </w:ins>
-      <w:ins w:id="52" w:author="Henry Le" w:date="2020-06-10T22:12:00Z">
+      <w:ins w:id="57" w:author="Henry Le" w:date="2020-06-10T22:12:00Z">
         <w:r>
           <w:rPr>
             <w:color w:val="000000" w:themeColor="text1"/>
-            <w:rPrChange w:id="53" w:author="Henry Le" w:date="2020-06-10T22:13:00Z">
+            <w:rPrChange w:id="58" w:author="Henry Le" w:date="2020-06-10T22:13:00Z">
               <w:rPr>
                 <w:rStyle w:val="Strong"/>
                 <w:b w:val="0"/>
@@ -2241,7 +2276,7 @@
           <w:t>OJ</w:t>
         </w:r>
       </w:ins>
-      <w:ins w:id="54" w:author="Henry Le" w:date="2020-06-10T22:48:00Z">
+      <w:ins w:id="59" w:author="Henry Le" w:date="2020-06-10T22:48:00Z">
         <w:r>
           <w:rPr>
             <w:color w:val="000000" w:themeColor="text1"/>
@@ -2249,49 +2284,7 @@
           <w:t>)</w:t>
         </w:r>
       </w:ins>
-      <w:ins w:id="55" w:author="Henry Le" w:date="2020-06-10T22:12:00Z">
-        <w:r>
-          <w:rPr>
-            <w:color w:val="000000" w:themeColor="text1"/>
-            <w:rPrChange w:id="56" w:author="Henry Le" w:date="2020-06-10T22:13:00Z">
-              <w:rPr>
-                <w:rStyle w:val="Strong"/>
-                <w:b w:val="0"/>
-                <w:bCs w:val="0"/>
-                <w:sz w:val="20"/>
-                <w:szCs w:val="20"/>
-              </w:rPr>
-            </w:rPrChange>
-          </w:rPr>
-          <w:t xml:space="preserve"> </w:t>
-        </w:r>
-      </w:ins>
-      <w:ins w:id="57" w:author="Henry Le" w:date="2020-06-10T22:49:00Z">
-        <w:r>
-          <w:rPr>
-            <w:color w:val="000000" w:themeColor="text1"/>
-          </w:rPr>
-          <w:t>=</w:t>
-        </w:r>
-      </w:ins>
-      <w:ins w:id="58" w:author="Henry Le" w:date="2020-06-10T22:12:00Z">
-        <w:r>
-          <w:rPr>
-            <w:color w:val="000000" w:themeColor="text1"/>
-            <w:rPrChange w:id="59" w:author="Henry Le" w:date="2020-06-10T22:13:00Z">
-              <w:rPr>
-                <w:rStyle w:val="Strong"/>
-                <w:b w:val="0"/>
-                <w:bCs w:val="0"/>
-                <w:sz w:val="20"/>
-                <w:szCs w:val="20"/>
-              </w:rPr>
-            </w:rPrChange>
-          </w:rPr>
-          <w:t>&gt; make the JS works, so</w:t>
-        </w:r>
-      </w:ins>
-      <w:ins w:id="60" w:author="Henry Le" w:date="2020-06-10T22:13:00Z">
+      <w:ins w:id="60" w:author="Henry Le" w:date="2020-06-10T22:12:00Z">
         <w:r>
           <w:rPr>
             <w:color w:val="000000" w:themeColor="text1"/>
@@ -2305,10 +2298,52 @@
               </w:rPr>
             </w:rPrChange>
           </w:rPr>
+          <w:t xml:space="preserve"> </w:t>
+        </w:r>
+      </w:ins>
+      <w:ins w:id="62" w:author="Henry Le" w:date="2020-06-10T22:49:00Z">
+        <w:r>
+          <w:rPr>
+            <w:color w:val="000000" w:themeColor="text1"/>
+          </w:rPr>
+          <w:t>=</w:t>
+        </w:r>
+      </w:ins>
+      <w:ins w:id="63" w:author="Henry Le" w:date="2020-06-10T22:12:00Z">
+        <w:r>
+          <w:rPr>
+            <w:color w:val="000000" w:themeColor="text1"/>
+            <w:rPrChange w:id="64" w:author="Henry Le" w:date="2020-06-10T22:13:00Z">
+              <w:rPr>
+                <w:rStyle w:val="Strong"/>
+                <w:b w:val="0"/>
+                <w:bCs w:val="0"/>
+                <w:sz w:val="20"/>
+                <w:szCs w:val="20"/>
+              </w:rPr>
+            </w:rPrChange>
+          </w:rPr>
+          <w:t>&gt; make the JS works, so</w:t>
+        </w:r>
+      </w:ins>
+      <w:ins w:id="65" w:author="Henry Le" w:date="2020-06-10T22:13:00Z">
+        <w:r>
+          <w:rPr>
+            <w:color w:val="000000" w:themeColor="text1"/>
+            <w:rPrChange w:id="66" w:author="Henry Le" w:date="2020-06-10T22:13:00Z">
+              <w:rPr>
+                <w:rStyle w:val="Strong"/>
+                <w:b w:val="0"/>
+                <w:bCs w:val="0"/>
+                <w:sz w:val="20"/>
+                <w:szCs w:val="20"/>
+              </w:rPr>
+            </w:rPrChange>
+          </w:rPr>
           <w:t xml:space="preserve"> that it can filter the data</w:t>
         </w:r>
       </w:ins>
-      <w:ins w:id="62" w:author="Henry Le" w:date="2020-06-10T22:34:00Z">
+      <w:ins w:id="67" w:author="Henry Le" w:date="2020-06-10T22:34:00Z">
         <w:r>
           <w:rPr>
             <w:color w:val="000000" w:themeColor="text1"/>
@@ -2318,7 +2353,7 @@
         <w:r>
           <w:rPr>
             <w:color w:val="FF0000"/>
-            <w:rPrChange w:id="63" w:author="Henry Le" w:date="2020-06-10T22:49:00Z">
+            <w:rPrChange w:id="68" w:author="Henry Le" w:date="2020-06-10T22:49:00Z">
               <w:rPr>
                 <w:color w:val="000000" w:themeColor="text1"/>
               </w:rPr>
@@ -2342,107 +2377,17 @@
           <w:numId w:val="4"/>
         </w:numPr>
         <w:rPr>
-          <w:ins w:id="64" w:author="Henry Le" w:date="2020-06-10T22:50:00Z"/>
-          <w:color w:val="000000" w:themeColor="text1"/>
-        </w:rPr>
-      </w:pPr>
-      <w:ins w:id="65" w:author="Henry Le" w:date="2020-06-10T22:50:00Z">
+          <w:ins w:id="69" w:author="Henry Le" w:date="2020-06-10T22:50:00Z"/>
+          <w:color w:val="000000" w:themeColor="text1"/>
+        </w:rPr>
+      </w:pPr>
+      <w:ins w:id="70" w:author="Henry Le" w:date="2020-06-10T22:50:00Z">
         <w:r>
           <w:rPr>
             <w:color w:val="000000" w:themeColor="text1"/>
           </w:rPr>
-          <w:t xml:space="preserve">Banner more interactive =&gt; may be using carousel or appear text with D3 and JS timer </w:t>
-        </w:r>
-        <w:r>
-          <w:rPr>
-            <w:color w:val="000000" w:themeColor="text1"/>
-          </w:rPr>
-          <w:t xml:space="preserve">(Henry Le) </w:t>
-        </w:r>
-        <w:r>
-          <w:rPr>
-            <w:color w:val="000000" w:themeColor="text1"/>
-          </w:rPr>
-          <w:t>(vanilla JS)</w:t>
-        </w:r>
-        <w:r>
-          <w:rPr>
-            <w:color w:val="000000" w:themeColor="text1"/>
-          </w:rPr>
-          <w:t xml:space="preserve"> (</w:t>
-        </w:r>
-        <w:r>
-          <w:rPr>
-            <w:color w:val="FF0000"/>
-            <w:rPrChange w:id="66" w:author="Henry Le" w:date="2020-06-10T22:50:00Z">
-              <w:rPr>
-                <w:color w:val="000000" w:themeColor="text1"/>
-              </w:rPr>
-            </w:rPrChange>
-          </w:rPr>
-          <w:t>by Jun. 14</w:t>
-        </w:r>
-        <w:r>
-          <w:rPr>
-            <w:color w:val="000000" w:themeColor="text1"/>
-          </w:rPr>
-          <w:t>)</w:t>
-        </w:r>
-      </w:ins>
-    </w:p>
-    <w:p>
-      <w:pPr>
-        <w:pStyle w:val="ListParagraph"/>
-        <w:numPr>
-          <w:ilvl w:val="1"/>
-          <w:numId w:val="4"/>
-        </w:numPr>
-        <w:rPr>
-          <w:ins w:id="67" w:author="Henry Le" w:date="2020-06-10T22:49:00Z"/>
-          <w:color w:val="000000" w:themeColor="text1"/>
-        </w:rPr>
-      </w:pPr>
-      <w:ins w:id="68" w:author="Henry Le" w:date="2020-06-10T22:42:00Z">
-        <w:r>
-          <w:rPr>
-            <w:color w:val="000000" w:themeColor="text1"/>
-          </w:rPr>
-          <w:t xml:space="preserve">Visualization </w:t>
-        </w:r>
-        <w:proofErr w:type="gramStart"/>
-        <w:r>
-          <w:rPr>
-            <w:color w:val="000000" w:themeColor="text1"/>
-          </w:rPr>
-          <w:t>page :</w:t>
-        </w:r>
-        <w:proofErr w:type="gramEnd"/>
-        <w:r>
-          <w:rPr>
-            <w:color w:val="000000" w:themeColor="text1"/>
-          </w:rPr>
-          <w:t xml:space="preserve">: </w:t>
-        </w:r>
-      </w:ins>
-      <w:ins w:id="69" w:author="Henry Le" w:date="2020-06-10T22:44:00Z">
-        <w:r>
-          <w:rPr>
-            <w:color w:val="000000" w:themeColor="text1"/>
-          </w:rPr>
-          <w:t>(</w:t>
-        </w:r>
-        <w:r>
-          <w:rPr>
-            <w:color w:val="FF0000"/>
-            <w:rPrChange w:id="70" w:author="Henry Le" w:date="2020-06-10T22:50:00Z">
-              <w:rPr>
-                <w:color w:val="000000" w:themeColor="text1"/>
-              </w:rPr>
-            </w:rPrChange>
-          </w:rPr>
-          <w:t xml:space="preserve">3 days by Jun. 13 the </w:t>
-        </w:r>
-        <w:proofErr w:type="spellStart"/>
+          <w:t>Banner more interactive =&gt; may be using carousel or appear text with D3 and JS timer (Henry Le) (vanilla JS) (</w:t>
+        </w:r>
         <w:r>
           <w:rPr>
             <w:color w:val="FF0000"/>
@@ -2452,11 +2397,8 @@
               </w:rPr>
             </w:rPrChange>
           </w:rPr>
-          <w:t>lastest</w:t>
-        </w:r>
-      </w:ins>
-      <w:proofErr w:type="spellEnd"/>
-      <w:ins w:id="72" w:author="Henry Le" w:date="2020-06-10T22:42:00Z">
+          <w:t>by Jun. 14</w:t>
+        </w:r>
         <w:r>
           <w:rPr>
             <w:color w:val="000000" w:themeColor="text1"/>
@@ -2473,16 +2415,70 @@
           <w:numId w:val="4"/>
         </w:numPr>
         <w:rPr>
-          <w:ins w:id="73" w:author="Henry Le" w:date="2020-06-10T22:49:00Z"/>
-          <w:color w:val="000000" w:themeColor="text1"/>
-        </w:rPr>
-      </w:pPr>
-      <w:ins w:id="74" w:author="Henry Le" w:date="2020-06-10T22:49:00Z">
+          <w:ins w:id="72" w:author="Henry Le" w:date="2020-06-10T22:49:00Z"/>
+          <w:color w:val="000000" w:themeColor="text1"/>
+        </w:rPr>
+      </w:pPr>
+      <w:ins w:id="73" w:author="Henry Le" w:date="2020-06-10T22:42:00Z">
         <w:r>
           <w:rPr>
             <w:color w:val="000000" w:themeColor="text1"/>
           </w:rPr>
-          <w:t>API page (with Nav Bar)</w:t>
+          <w:t xml:space="preserve">Visualization </w:t>
+        </w:r>
+        <w:proofErr w:type="gramStart"/>
+        <w:r>
+          <w:rPr>
+            <w:color w:val="000000" w:themeColor="text1"/>
+          </w:rPr>
+          <w:t>page :</w:t>
+        </w:r>
+        <w:proofErr w:type="gramEnd"/>
+        <w:r>
+          <w:rPr>
+            <w:color w:val="000000" w:themeColor="text1"/>
+          </w:rPr>
+          <w:t xml:space="preserve">: </w:t>
+        </w:r>
+      </w:ins>
+      <w:ins w:id="74" w:author="Henry Le" w:date="2020-06-10T22:44:00Z">
+        <w:r>
+          <w:rPr>
+            <w:color w:val="000000" w:themeColor="text1"/>
+          </w:rPr>
+          <w:t>(</w:t>
+        </w:r>
+        <w:r>
+          <w:rPr>
+            <w:color w:val="FF0000"/>
+            <w:rPrChange w:id="75" w:author="Henry Le" w:date="2020-06-10T22:50:00Z">
+              <w:rPr>
+                <w:color w:val="000000" w:themeColor="text1"/>
+              </w:rPr>
+            </w:rPrChange>
+          </w:rPr>
+          <w:t xml:space="preserve">3 days by Jun. 13 the </w:t>
+        </w:r>
+        <w:proofErr w:type="spellStart"/>
+        <w:r>
+          <w:rPr>
+            <w:color w:val="FF0000"/>
+            <w:rPrChange w:id="76" w:author="Henry Le" w:date="2020-06-10T22:50:00Z">
+              <w:rPr>
+                <w:color w:val="000000" w:themeColor="text1"/>
+              </w:rPr>
+            </w:rPrChange>
+          </w:rPr>
+          <w:t>lastest</w:t>
+        </w:r>
+      </w:ins>
+      <w:proofErr w:type="spellEnd"/>
+      <w:ins w:id="77" w:author="Henry Le" w:date="2020-06-10T22:42:00Z">
+        <w:r>
+          <w:rPr>
+            <w:color w:val="000000" w:themeColor="text1"/>
+          </w:rPr>
+          <w:t>)</w:t>
         </w:r>
       </w:ins>
     </w:p>
@@ -2494,77 +2490,16 @@
           <w:numId w:val="4"/>
         </w:numPr>
         <w:rPr>
-          <w:ins w:id="75" w:author="Henry Le" w:date="2020-06-10T22:18:00Z"/>
-          <w:color w:val="000000" w:themeColor="text1"/>
-        </w:rPr>
-      </w:pPr>
-      <w:ins w:id="76" w:author="Henry Le" w:date="2020-06-10T22:17:00Z">
+          <w:ins w:id="78" w:author="Henry Le" w:date="2020-06-10T22:49:00Z"/>
+          <w:color w:val="000000" w:themeColor="text1"/>
+        </w:rPr>
+      </w:pPr>
+      <w:ins w:id="79" w:author="Henry Le" w:date="2020-06-10T22:49:00Z">
         <w:r>
           <w:rPr>
             <w:color w:val="000000" w:themeColor="text1"/>
           </w:rPr>
-          <w:t>Comp</w:t>
-        </w:r>
-      </w:ins>
-      <w:ins w:id="77" w:author="Henry Le" w:date="2020-06-10T22:18:00Z">
-        <w:r>
-          <w:rPr>
-            <w:color w:val="000000" w:themeColor="text1"/>
-          </w:rPr>
-          <w:t>ile =&gt; push to AWS</w:t>
-        </w:r>
-      </w:ins>
-      <w:ins w:id="78" w:author="Henry Le" w:date="2020-06-10T22:44:00Z">
-        <w:r>
-          <w:rPr>
-            <w:color w:val="000000" w:themeColor="text1"/>
-          </w:rPr>
-          <w:t xml:space="preserve"> (</w:t>
-        </w:r>
-        <w:r>
-          <w:rPr>
-            <w:color w:val="FF0000"/>
-            <w:rPrChange w:id="79" w:author="Henry Le" w:date="2020-06-10T22:50:00Z">
-              <w:rPr>
-                <w:color w:val="000000" w:themeColor="text1"/>
-              </w:rPr>
-            </w:rPrChange>
-          </w:rPr>
-          <w:t xml:space="preserve">1 day, by </w:t>
-        </w:r>
-      </w:ins>
-      <w:ins w:id="80" w:author="Henry Le" w:date="2020-06-10T22:50:00Z">
-        <w:r>
-          <w:rPr>
-            <w:color w:val="FF0000"/>
-            <w:rPrChange w:id="81" w:author="Henry Le" w:date="2020-06-10T22:50:00Z">
-              <w:rPr>
-                <w:color w:val="000000" w:themeColor="text1"/>
-              </w:rPr>
-            </w:rPrChange>
-          </w:rPr>
-          <w:t>Jun. 1</w:t>
-        </w:r>
-        <w:bookmarkStart w:id="82" w:name="_GoBack"/>
-        <w:bookmarkEnd w:id="82"/>
-        <w:r>
-          <w:rPr>
-            <w:color w:val="FF0000"/>
-            <w:rPrChange w:id="83" w:author="Henry Le" w:date="2020-06-10T22:50:00Z">
-              <w:rPr>
-                <w:color w:val="000000" w:themeColor="text1"/>
-              </w:rPr>
-            </w:rPrChange>
-          </w:rPr>
-          <w:t>4</w:t>
-        </w:r>
-      </w:ins>
-      <w:ins w:id="84" w:author="Henry Le" w:date="2020-06-10T22:44:00Z">
-        <w:r>
-          <w:rPr>
-            <w:color w:val="000000" w:themeColor="text1"/>
-          </w:rPr>
-          <w:t>)</w:t>
+          <w:t>API page (with Nav Bar)</w:t>
         </w:r>
       </w:ins>
     </w:p>
@@ -2576,19 +2511,88 @@
           <w:numId w:val="4"/>
         </w:numPr>
         <w:rPr>
-          <w:ins w:id="85" w:author="Henry Le" w:date="2020-06-10T22:32:00Z"/>
-          <w:color w:val="000000" w:themeColor="text1"/>
-        </w:rPr>
-      </w:pPr>
-      <w:ins w:id="86" w:author="Henry Le" w:date="2020-06-10T22:18:00Z">
+          <w:ins w:id="80" w:author="Henry Le" w:date="2020-06-10T22:18:00Z"/>
+          <w:color w:val="000000" w:themeColor="text1"/>
+        </w:rPr>
+      </w:pPr>
+      <w:ins w:id="81" w:author="Henry Le" w:date="2020-06-10T22:17:00Z">
         <w:r>
           <w:rPr>
             <w:color w:val="000000" w:themeColor="text1"/>
           </w:rPr>
+          <w:t>Comp</w:t>
+        </w:r>
+      </w:ins>
+      <w:ins w:id="82" w:author="Henry Le" w:date="2020-06-10T22:18:00Z">
+        <w:r>
+          <w:rPr>
+            <w:color w:val="000000" w:themeColor="text1"/>
+          </w:rPr>
+          <w:t>ile =&gt; push to AWS</w:t>
+        </w:r>
+      </w:ins>
+      <w:ins w:id="83" w:author="Henry Le" w:date="2020-06-10T22:44:00Z">
+        <w:r>
+          <w:rPr>
+            <w:color w:val="000000" w:themeColor="text1"/>
+          </w:rPr>
+          <w:t xml:space="preserve"> (</w:t>
+        </w:r>
+        <w:r>
+          <w:rPr>
+            <w:color w:val="FF0000"/>
+            <w:rPrChange w:id="84" w:author="Henry Le" w:date="2020-06-10T22:50:00Z">
+              <w:rPr>
+                <w:color w:val="000000" w:themeColor="text1"/>
+              </w:rPr>
+            </w:rPrChange>
+          </w:rPr>
+          <w:t xml:space="preserve">1 day, by </w:t>
+        </w:r>
+      </w:ins>
+      <w:ins w:id="85" w:author="Henry Le" w:date="2020-06-10T22:50:00Z">
+        <w:r>
+          <w:rPr>
+            <w:color w:val="FF0000"/>
+            <w:rPrChange w:id="86" w:author="Henry Le" w:date="2020-06-10T22:50:00Z">
+              <w:rPr>
+                <w:color w:val="000000" w:themeColor="text1"/>
+              </w:rPr>
+            </w:rPrChange>
+          </w:rPr>
+          <w:t>Jun. 14</w:t>
+        </w:r>
+      </w:ins>
+      <w:ins w:id="87" w:author="Henry Le" w:date="2020-06-10T22:44:00Z">
+        <w:r>
+          <w:rPr>
+            <w:color w:val="000000" w:themeColor="text1"/>
+          </w:rPr>
+          <w:t>)</w:t>
+        </w:r>
+      </w:ins>
+    </w:p>
+    <w:p>
+      <w:pPr>
+        <w:pStyle w:val="ListParagraph"/>
+        <w:numPr>
+          <w:ilvl w:val="1"/>
+          <w:numId w:val="4"/>
+        </w:numPr>
+        <w:rPr>
+          <w:ins w:id="88" w:author="Henry Le" w:date="2020-06-10T22:32:00Z"/>
+          <w:color w:val="000000" w:themeColor="text1"/>
+        </w:rPr>
+      </w:pPr>
+      <w:ins w:id="89" w:author="Henry Le" w:date="2020-06-10T22:18:00Z">
+        <w:r>
+          <w:rPr>
+            <w:color w:val="000000" w:themeColor="text1"/>
+          </w:rPr>
           <w:t>Write the readme.md</w:t>
         </w:r>
       </w:ins>
-      <w:ins w:id="87" w:author="Henry Le" w:date="2020-06-10T22:50:00Z">
+      <w:ins w:id="90" w:author="Henry Le" w:date="2020-06-10T22:50:00Z">
         <w:r>
           <w:rPr>
             <w:color w:val="000000" w:themeColor="text1"/>
@@ -2601,27 +2605,9 @@
       <w:pPr>
         <w:ind w:left="1080"/>
         <w:rPr>
-          <w:ins w:id="88" w:author="Henry Le" w:date="2020-06-10T22:08:00Z"/>
-          <w:color w:val="000000" w:themeColor="text1"/>
-          <w:rPrChange w:id="89" w:author="Henry Le" w:date="2020-06-10T22:13:00Z">
-            <w:rPr>
-              <w:ins w:id="90" w:author="Henry Le" w:date="2020-06-10T22:08:00Z"/>
-              <w:rStyle w:val="Strong"/>
-              <w:sz w:val="20"/>
-              <w:szCs w:val="20"/>
-              <w:u w:val="single"/>
-            </w:rPr>
-          </w:rPrChange>
-        </w:rPr>
-        <w:pPrChange w:id="91" w:author="Henry Le" w:date="2020-06-10T22:13:00Z">
-          <w:pPr>
-            <w:pStyle w:val="ListParagraph"/>
-            <w:numPr>
-              <w:numId w:val="8"/>
-            </w:numPr>
-            <w:ind w:hanging="360"/>
-          </w:pPr>
-        </w:pPrChange>
+          <w:ins w:id="91" w:author="Henry Le" w:date="2020-06-13T18:56:00Z"/>
+          <w:color w:val="000000" w:themeColor="text1"/>
+        </w:rPr>
       </w:pPr>
       <w:ins w:id="92" w:author="Henry Le" w:date="2020-06-10T22:10:00Z">
         <w:r>
@@ -2643,20 +2629,683 @@
     </w:p>
     <w:p>
       <w:pPr>
+        <w:pStyle w:val="NoSpacing"/>
+        <w:numPr>
+          <w:ilvl w:val="2"/>
+          <w:numId w:val="2"/>
+        </w:numPr>
+        <w:ind w:left="900"/>
+        <w:rPr>
+          <w:ins w:id="94" w:author="Henry Le" w:date="2020-06-13T18:56:00Z"/>
+          <w:rStyle w:val="Strong"/>
+          <w:sz w:val="28"/>
+          <w:szCs w:val="28"/>
+          <w:u w:val="single"/>
+        </w:rPr>
+      </w:pPr>
+      <w:ins w:id="95" w:author="Henry Le" w:date="2020-06-13T18:56:00Z">
+        <w:r>
+          <w:rPr>
+            <w:rStyle w:val="Strong"/>
+            <w:sz w:val="28"/>
+            <w:szCs w:val="28"/>
+            <w:u w:val="single"/>
+          </w:rPr>
+          <w:t>LEFT OVER TO DO: (</w:t>
+        </w:r>
+        <w:proofErr w:type="gramStart"/>
+        <w:r>
+          <w:rPr>
+            <w:rStyle w:val="Strong"/>
+            <w:sz w:val="28"/>
+            <w:szCs w:val="28"/>
+            <w:u w:val="single"/>
+          </w:rPr>
+          <w:t>updated :</w:t>
+        </w:r>
+        <w:proofErr w:type="gramEnd"/>
+        <w:r>
+          <w:rPr>
+            <w:rStyle w:val="Strong"/>
+            <w:sz w:val="28"/>
+            <w:szCs w:val="28"/>
+            <w:u w:val="single"/>
+          </w:rPr>
+          <w:t>: Jun, 1</w:t>
+        </w:r>
+        <w:r>
+          <w:rPr>
+            <w:rStyle w:val="Strong"/>
+            <w:sz w:val="28"/>
+            <w:szCs w:val="28"/>
+            <w:u w:val="single"/>
+          </w:rPr>
+          <w:t>3</w:t>
+        </w:r>
+        <w:r>
+          <w:rPr>
+            <w:rStyle w:val="Strong"/>
+            <w:sz w:val="28"/>
+            <w:szCs w:val="28"/>
+            <w:u w:val="single"/>
+          </w:rPr>
+          <w:t>, 2020)</w:t>
+        </w:r>
+      </w:ins>
+    </w:p>
+    <w:p>
+      <w:pPr>
+        <w:pStyle w:val="ListParagraph"/>
+        <w:ind w:left="1800"/>
+        <w:rPr>
+          <w:ins w:id="96" w:author="Henry Le" w:date="2020-06-13T18:57:00Z"/>
+          <w:color w:val="000000" w:themeColor="text1"/>
+        </w:rPr>
+      </w:pPr>
+    </w:p>
+    <w:p>
+      <w:pPr>
+        <w:pStyle w:val="ListParagraph"/>
+        <w:numPr>
+          <w:ilvl w:val="1"/>
+          <w:numId w:val="2"/>
+        </w:numPr>
+        <w:rPr>
+          <w:ins w:id="97" w:author="Henry Le" w:date="2020-06-13T18:56:00Z"/>
+          <w:strike/>
+          <w:color w:val="FF0000"/>
+          <w:rPrChange w:id="98" w:author="Henry Le" w:date="2020-06-13T18:57:00Z">
+            <w:rPr>
+              <w:ins w:id="99" w:author="Henry Le" w:date="2020-06-13T18:56:00Z"/>
+              <w:color w:val="FF0000"/>
+            </w:rPr>
+          </w:rPrChange>
+        </w:rPr>
+        <w:pPrChange w:id="100" w:author="Henry Le" w:date="2020-06-13T18:57:00Z">
+          <w:pPr>
+            <w:pStyle w:val="ListParagraph"/>
+            <w:numPr>
+              <w:ilvl w:val="1"/>
+              <w:numId w:val="2"/>
+            </w:numPr>
+            <w:ind w:left="1800" w:hanging="360"/>
+          </w:pPr>
+        </w:pPrChange>
+      </w:pPr>
+      <w:ins w:id="101" w:author="Henry Le" w:date="2020-06-13T18:56:00Z">
+        <w:r>
+          <w:rPr>
+            <w:strike/>
+            <w:color w:val="000000" w:themeColor="text1"/>
+            <w:rPrChange w:id="102" w:author="Henry Le" w:date="2020-06-13T18:57:00Z">
+              <w:rPr>
+                <w:color w:val="000000" w:themeColor="text1"/>
+              </w:rPr>
+            </w:rPrChange>
+          </w:rPr>
+          <w:t xml:space="preserve">Project Description (As </w:t>
+        </w:r>
+        <w:proofErr w:type="gramStart"/>
+        <w:r>
+          <w:rPr>
+            <w:strike/>
+            <w:color w:val="000000" w:themeColor="text1"/>
+            <w:rPrChange w:id="103" w:author="Henry Le" w:date="2020-06-13T18:57:00Z">
+              <w:rPr>
+                <w:color w:val="000000" w:themeColor="text1"/>
+              </w:rPr>
+            </w:rPrChange>
+          </w:rPr>
+          <w:t>team)  (</w:t>
+        </w:r>
+        <w:proofErr w:type="gramEnd"/>
+        <w:r>
+          <w:rPr>
+            <w:strike/>
+            <w:color w:val="FF0000"/>
+            <w:rPrChange w:id="104" w:author="Henry Le" w:date="2020-06-13T18:57:00Z">
+              <w:rPr>
+                <w:color w:val="FF0000"/>
+              </w:rPr>
+            </w:rPrChange>
+          </w:rPr>
+          <w:t>1hr, target to be done by June. 14)</w:t>
+        </w:r>
+      </w:ins>
+    </w:p>
+    <w:p>
+      <w:pPr>
+        <w:pStyle w:val="ListParagraph"/>
+        <w:numPr>
+          <w:ilvl w:val="1"/>
+          <w:numId w:val="2"/>
+        </w:numPr>
+        <w:rPr>
+          <w:ins w:id="105" w:author="Henry Le" w:date="2020-06-13T18:57:00Z"/>
+          <w:color w:val="000000" w:themeColor="text1"/>
+        </w:rPr>
+      </w:pPr>
+      <w:ins w:id="106" w:author="Henry Le" w:date="2020-06-13T18:56:00Z">
+        <w:r>
+          <w:rPr>
+            <w:color w:val="000000" w:themeColor="text1"/>
+            <w:rPrChange w:id="107" w:author="Henry Le" w:date="2020-06-13T18:57:00Z">
+              <w:rPr>
+                <w:color w:val="000000" w:themeColor="text1"/>
+              </w:rPr>
+            </w:rPrChange>
+          </w:rPr>
+          <w:t>Team page (</w:t>
+        </w:r>
+        <w:proofErr w:type="spellStart"/>
+        <w:r>
+          <w:rPr>
+            <w:color w:val="000000" w:themeColor="text1"/>
+            <w:rPrChange w:id="108" w:author="Henry Le" w:date="2020-06-13T18:57:00Z">
+              <w:rPr>
+                <w:color w:val="000000" w:themeColor="text1"/>
+              </w:rPr>
+            </w:rPrChange>
+          </w:rPr>
+          <w:t>Ekin</w:t>
+        </w:r>
+        <w:proofErr w:type="spellEnd"/>
+        <w:r>
+          <w:rPr>
+            <w:color w:val="000000" w:themeColor="text1"/>
+            <w:rPrChange w:id="109" w:author="Henry Le" w:date="2020-06-13T18:57:00Z">
+              <w:rPr>
+                <w:color w:val="000000" w:themeColor="text1"/>
+              </w:rPr>
+            </w:rPrChange>
+          </w:rPr>
+          <w:t>) =&gt; use bootstrap (</w:t>
+        </w:r>
+        <w:r>
+          <w:rPr>
+            <w:color w:val="FF0000"/>
+            <w:rPrChange w:id="110" w:author="Henry Le" w:date="2020-06-13T18:57:00Z">
+              <w:rPr>
+                <w:color w:val="FF0000"/>
+              </w:rPr>
+            </w:rPrChange>
+          </w:rPr>
+          <w:t>2 days, Jun 12</w:t>
+        </w:r>
+        <w:r>
+          <w:rPr>
+            <w:color w:val="000000" w:themeColor="text1"/>
+            <w:rPrChange w:id="111" w:author="Henry Le" w:date="2020-06-13T18:57:00Z">
+              <w:rPr>
+                <w:color w:val="000000" w:themeColor="text1"/>
+              </w:rPr>
+            </w:rPrChange>
+          </w:rPr>
+          <w:t>)</w:t>
+        </w:r>
+      </w:ins>
+    </w:p>
+    <w:p>
+      <w:pPr>
+        <w:pStyle w:val="ListParagraph"/>
+        <w:numPr>
+          <w:ilvl w:val="2"/>
+          <w:numId w:val="2"/>
+        </w:numPr>
+        <w:rPr>
+          <w:ins w:id="112" w:author="Henry Le" w:date="2020-06-13T18:57:00Z"/>
+          <w:color w:val="000000" w:themeColor="text1"/>
+        </w:rPr>
+      </w:pPr>
+      <w:ins w:id="113" w:author="Henry Le" w:date="2020-06-13T18:57:00Z">
+        <w:r>
+          <w:rPr>
+            <w:color w:val="000000" w:themeColor="text1"/>
+          </w:rPr>
+          <w:t>Background</w:t>
+        </w:r>
+      </w:ins>
+    </w:p>
+    <w:p>
+      <w:pPr>
+        <w:pStyle w:val="ListParagraph"/>
+        <w:numPr>
+          <w:ilvl w:val="2"/>
+          <w:numId w:val="2"/>
+        </w:numPr>
+        <w:rPr>
+          <w:ins w:id="114" w:author="Henry Le" w:date="2020-06-13T18:56:00Z"/>
+          <w:color w:val="000000" w:themeColor="text1"/>
+          <w:rPrChange w:id="115" w:author="Henry Le" w:date="2020-06-13T18:57:00Z">
+            <w:rPr>
+              <w:ins w:id="116" w:author="Henry Le" w:date="2020-06-13T18:56:00Z"/>
+              <w:color w:val="000000" w:themeColor="text1"/>
+            </w:rPr>
+          </w:rPrChange>
+        </w:rPr>
+        <w:pPrChange w:id="117" w:author="Henry Le" w:date="2020-06-13T18:57:00Z">
+          <w:pPr>
+            <w:pStyle w:val="ListParagraph"/>
+            <w:numPr>
+              <w:ilvl w:val="1"/>
+              <w:numId w:val="2"/>
+            </w:numPr>
+            <w:ind w:left="1800" w:hanging="360"/>
+          </w:pPr>
+        </w:pPrChange>
+      </w:pPr>
+      <w:ins w:id="118" w:author="Henry Le" w:date="2020-06-13T18:57:00Z">
+        <w:r>
+          <w:rPr>
+            <w:color w:val="000000" w:themeColor="text1"/>
+          </w:rPr>
+          <w:t>Contact links</w:t>
+        </w:r>
+      </w:ins>
+    </w:p>
+    <w:p>
+      <w:pPr>
+        <w:pStyle w:val="ListParagraph"/>
+        <w:numPr>
+          <w:ilvl w:val="1"/>
+          <w:numId w:val="2"/>
+        </w:numPr>
+        <w:rPr>
+          <w:ins w:id="119" w:author="Henry Le" w:date="2020-06-13T18:56:00Z"/>
+          <w:strike/>
+          <w:color w:val="000000" w:themeColor="text1"/>
+          <w:rPrChange w:id="120" w:author="Henry Le" w:date="2020-06-13T19:01:00Z">
+            <w:rPr>
+              <w:ins w:id="121" w:author="Henry Le" w:date="2020-06-13T18:56:00Z"/>
+              <w:color w:val="000000" w:themeColor="text1"/>
+            </w:rPr>
+          </w:rPrChange>
+        </w:rPr>
+      </w:pPr>
+      <w:bookmarkStart w:id="122" w:name="_GoBack"/>
+      <w:ins w:id="123" w:author="Henry Le" w:date="2020-06-13T18:56:00Z">
+        <w:r>
+          <w:rPr>
+            <w:strike/>
+            <w:color w:val="000000" w:themeColor="text1"/>
+            <w:rPrChange w:id="124" w:author="Henry Le" w:date="2020-06-13T19:01:00Z">
+              <w:rPr>
+                <w:color w:val="000000" w:themeColor="text1"/>
+              </w:rPr>
+            </w:rPrChange>
+          </w:rPr>
+          <w:t>Contact Page (Henry</w:t>
+        </w:r>
+        <w:proofErr w:type="gramStart"/>
+        <w:r>
+          <w:rPr>
+            <w:strike/>
+            <w:color w:val="000000" w:themeColor="text1"/>
+            <w:rPrChange w:id="125" w:author="Henry Le" w:date="2020-06-13T19:01:00Z">
+              <w:rPr>
+                <w:color w:val="000000" w:themeColor="text1"/>
+              </w:rPr>
+            </w:rPrChange>
+          </w:rPr>
+          <w:t>) :</w:t>
+        </w:r>
+        <w:proofErr w:type="gramEnd"/>
+        <w:r>
+          <w:rPr>
+            <w:strike/>
+            <w:color w:val="000000" w:themeColor="text1"/>
+            <w:rPrChange w:id="126" w:author="Henry Le" w:date="2020-06-13T19:01:00Z">
+              <w:rPr>
+                <w:color w:val="000000" w:themeColor="text1"/>
+              </w:rPr>
+            </w:rPrChange>
+          </w:rPr>
+          <w:t xml:space="preserve"> more like a drop down box </w:t>
+        </w:r>
+        <w:r>
+          <w:rPr>
+            <w:strike/>
+            <w:color w:val="FF0000"/>
+            <w:rPrChange w:id="127" w:author="Henry Le" w:date="2020-06-13T19:01:00Z">
+              <w:rPr>
+                <w:color w:val="FF0000"/>
+              </w:rPr>
+            </w:rPrChange>
+          </w:rPr>
+          <w:t>(1 day, by Jun. 11</w:t>
+        </w:r>
+        <w:r>
+          <w:rPr>
+            <w:strike/>
+            <w:color w:val="000000" w:themeColor="text1"/>
+            <w:rPrChange w:id="128" w:author="Henry Le" w:date="2020-06-13T19:01:00Z">
+              <w:rPr>
+                <w:color w:val="000000" w:themeColor="text1"/>
+              </w:rPr>
+            </w:rPrChange>
+          </w:rPr>
+          <w:t>)</w:t>
+        </w:r>
+      </w:ins>
+    </w:p>
+    <w:bookmarkEnd w:id="122"/>
+    <w:p>
+      <w:pPr>
+        <w:pStyle w:val="ListParagraph"/>
+        <w:numPr>
+          <w:ilvl w:val="1"/>
+          <w:numId w:val="2"/>
+        </w:numPr>
+        <w:rPr>
+          <w:ins w:id="129" w:author="Henry Le" w:date="2020-06-13T18:56:00Z"/>
+          <w:strike/>
+          <w:color w:val="000000" w:themeColor="text1"/>
+          <w:rPrChange w:id="130" w:author="Henry Le" w:date="2020-06-13T18:58:00Z">
+            <w:rPr>
+              <w:ins w:id="131" w:author="Henry Le" w:date="2020-06-13T18:56:00Z"/>
+              <w:color w:val="000000" w:themeColor="text1"/>
+            </w:rPr>
+          </w:rPrChange>
+        </w:rPr>
+      </w:pPr>
+      <w:proofErr w:type="spellStart"/>
+      <w:ins w:id="132" w:author="Henry Le" w:date="2020-06-13T18:56:00Z">
+        <w:r>
+          <w:rPr>
+            <w:strike/>
+            <w:color w:val="000000" w:themeColor="text1"/>
+            <w:rPrChange w:id="133" w:author="Henry Le" w:date="2020-06-13T18:58:00Z">
+              <w:rPr>
+                <w:color w:val="000000" w:themeColor="text1"/>
+              </w:rPr>
+            </w:rPrChange>
+          </w:rPr>
+          <w:t>DataTable</w:t>
+        </w:r>
+        <w:proofErr w:type="spellEnd"/>
+        <w:r>
+          <w:rPr>
+            <w:strike/>
+            <w:color w:val="000000" w:themeColor="text1"/>
+            <w:rPrChange w:id="134" w:author="Henry Le" w:date="2020-06-13T18:58:00Z">
+              <w:rPr>
+                <w:color w:val="000000" w:themeColor="text1"/>
+              </w:rPr>
+            </w:rPrChange>
+          </w:rPr>
+          <w:t xml:space="preserve"> webpage (OJ) =&gt; make the JS works, so that it can filter the data </w:t>
+        </w:r>
+        <w:r>
+          <w:rPr>
+            <w:strike/>
+            <w:color w:val="FF0000"/>
+            <w:rPrChange w:id="135" w:author="Henry Le" w:date="2020-06-13T18:58:00Z">
+              <w:rPr>
+                <w:color w:val="FF0000"/>
+              </w:rPr>
+            </w:rPrChange>
+          </w:rPr>
+          <w:t>(2 days, Jun 12</w:t>
+        </w:r>
+        <w:r>
+          <w:rPr>
+            <w:strike/>
+            <w:color w:val="000000" w:themeColor="text1"/>
+            <w:rPrChange w:id="136" w:author="Henry Le" w:date="2020-06-13T18:58:00Z">
+              <w:rPr>
+                <w:color w:val="000000" w:themeColor="text1"/>
+              </w:rPr>
+            </w:rPrChange>
+          </w:rPr>
+          <w:t>)</w:t>
+        </w:r>
+      </w:ins>
+    </w:p>
+    <w:p>
+      <w:pPr>
+        <w:pStyle w:val="ListParagraph"/>
+        <w:numPr>
+          <w:ilvl w:val="1"/>
+          <w:numId w:val="2"/>
+        </w:numPr>
+        <w:rPr>
+          <w:ins w:id="137" w:author="Henry Le" w:date="2020-06-13T18:56:00Z"/>
+          <w:color w:val="000000" w:themeColor="text1"/>
+        </w:rPr>
+      </w:pPr>
+      <w:ins w:id="138" w:author="Henry Le" w:date="2020-06-13T18:56:00Z">
+        <w:r>
+          <w:rPr>
+            <w:color w:val="000000" w:themeColor="text1"/>
+          </w:rPr>
+          <w:t>Banner more interactive =&gt; may be using carousel or appear text with D3 and JS timer (Henry Le) (vanilla JS) (</w:t>
+        </w:r>
+        <w:r>
+          <w:rPr>
+            <w:color w:val="FF0000"/>
+          </w:rPr>
+          <w:t>by Jun. 14</w:t>
+        </w:r>
+        <w:r>
+          <w:rPr>
+            <w:color w:val="000000" w:themeColor="text1"/>
+          </w:rPr>
+          <w:t>)</w:t>
+        </w:r>
+      </w:ins>
+    </w:p>
+    <w:p>
+      <w:pPr>
+        <w:pStyle w:val="ListParagraph"/>
+        <w:numPr>
+          <w:ilvl w:val="1"/>
+          <w:numId w:val="2"/>
+        </w:numPr>
+        <w:rPr>
+          <w:ins w:id="139" w:author="Henry Le" w:date="2020-06-13T18:56:00Z"/>
+          <w:color w:val="000000" w:themeColor="text1"/>
+        </w:rPr>
+      </w:pPr>
+      <w:ins w:id="140" w:author="Henry Le" w:date="2020-06-13T18:56:00Z">
+        <w:r>
+          <w:rPr>
+            <w:color w:val="000000" w:themeColor="text1"/>
+          </w:rPr>
+          <w:t xml:space="preserve">Visualization </w:t>
+        </w:r>
+        <w:proofErr w:type="gramStart"/>
+        <w:r>
+          <w:rPr>
+            <w:color w:val="000000" w:themeColor="text1"/>
+          </w:rPr>
+          <w:t>page :</w:t>
+        </w:r>
+        <w:proofErr w:type="gramEnd"/>
+        <w:r>
+          <w:rPr>
+            <w:color w:val="000000" w:themeColor="text1"/>
+          </w:rPr>
+          <w:t>: (</w:t>
+        </w:r>
+        <w:r>
+          <w:rPr>
+            <w:color w:val="FF0000"/>
+          </w:rPr>
+          <w:t xml:space="preserve">3 days by Jun. 13 the </w:t>
+        </w:r>
+        <w:proofErr w:type="spellStart"/>
+        <w:r>
+          <w:rPr>
+            <w:color w:val="FF0000"/>
+          </w:rPr>
+          <w:t>lastest</w:t>
+        </w:r>
+        <w:proofErr w:type="spellEnd"/>
+        <w:r>
+          <w:rPr>
+            <w:color w:val="000000" w:themeColor="text1"/>
+          </w:rPr>
+          <w:t>)</w:t>
+        </w:r>
+      </w:ins>
+    </w:p>
+    <w:p>
+      <w:pPr>
+        <w:pStyle w:val="ListParagraph"/>
+        <w:numPr>
+          <w:ilvl w:val="1"/>
+          <w:numId w:val="2"/>
+        </w:numPr>
+        <w:rPr>
+          <w:ins w:id="141" w:author="Henry Le" w:date="2020-06-13T18:56:00Z"/>
+          <w:color w:val="000000" w:themeColor="text1"/>
+        </w:rPr>
+      </w:pPr>
+      <w:ins w:id="142" w:author="Henry Le" w:date="2020-06-13T18:56:00Z">
+        <w:r>
+          <w:rPr>
+            <w:color w:val="000000" w:themeColor="text1"/>
+          </w:rPr>
+          <w:t>API page (with Nav Bar)</w:t>
+        </w:r>
+      </w:ins>
+    </w:p>
+    <w:p>
+      <w:pPr>
+        <w:pStyle w:val="ListParagraph"/>
+        <w:numPr>
+          <w:ilvl w:val="1"/>
+          <w:numId w:val="2"/>
+        </w:numPr>
+        <w:rPr>
+          <w:ins w:id="143" w:author="Henry Le" w:date="2020-06-13T18:56:00Z"/>
+          <w:color w:val="000000" w:themeColor="text1"/>
+        </w:rPr>
+      </w:pPr>
+      <w:ins w:id="144" w:author="Henry Le" w:date="2020-06-13T18:56:00Z">
+        <w:r>
+          <w:rPr>
+            <w:color w:val="000000" w:themeColor="text1"/>
+          </w:rPr>
+          <w:t>Compile =&gt; push to AWS (</w:t>
+        </w:r>
+        <w:r>
+          <w:rPr>
+            <w:color w:val="FF0000"/>
+          </w:rPr>
+          <w:t>1 day, by Jun. 14</w:t>
+        </w:r>
+        <w:r>
+          <w:rPr>
+            <w:color w:val="000000" w:themeColor="text1"/>
+          </w:rPr>
+          <w:t>)</w:t>
+        </w:r>
+      </w:ins>
+    </w:p>
+    <w:p>
+      <w:pPr>
+        <w:pStyle w:val="ListParagraph"/>
+        <w:numPr>
+          <w:ilvl w:val="1"/>
+          <w:numId w:val="2"/>
+        </w:numPr>
+        <w:rPr>
+          <w:ins w:id="145" w:author="Henry Le" w:date="2020-06-13T18:56:00Z"/>
+          <w:color w:val="000000" w:themeColor="text1"/>
+        </w:rPr>
+      </w:pPr>
+      <w:ins w:id="146" w:author="Henry Le" w:date="2020-06-13T18:56:00Z">
+        <w:r>
+          <w:rPr>
+            <w:color w:val="000000" w:themeColor="text1"/>
+          </w:rPr>
+          <w:t>Write the readme.md (as team)</w:t>
+        </w:r>
+      </w:ins>
+    </w:p>
+    <w:p>
+      <w:pPr>
+        <w:ind w:left="1080"/>
+        <w:rPr>
+          <w:ins w:id="147" w:author="Henry Le" w:date="2020-06-13T18:56:00Z"/>
+          <w:color w:val="000000" w:themeColor="text1"/>
+        </w:rPr>
+      </w:pPr>
+      <w:ins w:id="148" w:author="Henry Le" w:date="2020-06-13T18:56:00Z">
+        <w:r>
+          <w:rPr>
+            <w:color w:val="000000" w:themeColor="text1"/>
+          </w:rPr>
+          <w:t xml:space="preserve">=&gt; what to do: copy the entire index.html =&gt; delete the middle part </w:t>
+        </w:r>
+      </w:ins>
+    </w:p>
+    <w:p>
+      <w:pPr>
+        <w:pStyle w:val="NoSpacing"/>
+        <w:ind w:left="900"/>
+        <w:rPr>
+          <w:ins w:id="149" w:author="Henry Le" w:date="2020-06-13T18:56:00Z"/>
+          <w:rStyle w:val="Strong"/>
+          <w:sz w:val="28"/>
+          <w:szCs w:val="28"/>
+          <w:u w:val="single"/>
+        </w:rPr>
+        <w:pPrChange w:id="150" w:author="Henry Le" w:date="2020-06-13T18:56:00Z">
+          <w:pPr>
+            <w:pStyle w:val="NoSpacing"/>
+            <w:numPr>
+              <w:ilvl w:val="2"/>
+              <w:numId w:val="2"/>
+            </w:numPr>
+            <w:ind w:left="900" w:hanging="360"/>
+          </w:pPr>
+        </w:pPrChange>
+      </w:pPr>
+    </w:p>
+    <w:p>
+      <w:pPr>
+        <w:rPr>
+          <w:ins w:id="151" w:author="Henry Le" w:date="2020-06-10T22:08:00Z"/>
+          <w:color w:val="000000" w:themeColor="text1"/>
+          <w:rPrChange w:id="152" w:author="Henry Le" w:date="2020-06-10T22:13:00Z">
+            <w:rPr>
+              <w:ins w:id="153" w:author="Henry Le" w:date="2020-06-10T22:08:00Z"/>
+              <w:rStyle w:val="Strong"/>
+              <w:sz w:val="20"/>
+              <w:szCs w:val="20"/>
+              <w:u w:val="single"/>
+            </w:rPr>
+          </w:rPrChange>
+        </w:rPr>
+        <w:pPrChange w:id="154" w:author="Henry Le" w:date="2020-06-13T18:56:00Z">
+          <w:pPr>
+            <w:pStyle w:val="ListParagraph"/>
+            <w:numPr>
+              <w:numId w:val="8"/>
+            </w:numPr>
+            <w:ind w:hanging="360"/>
+          </w:pPr>
+        </w:pPrChange>
+      </w:pPr>
+    </w:p>
+    <w:p>
+      <w:pPr>
         <w:pStyle w:val="ListParagraph"/>
         <w:numPr>
           <w:ilvl w:val="0"/>
           <w:numId w:val="8"/>
         </w:numPr>
         <w:rPr>
-          <w:del w:id="94" w:author="Henry Le" w:date="2020-06-10T22:08:00Z"/>
+          <w:del w:id="155" w:author="Henry Le" w:date="2020-06-10T22:08:00Z"/>
           <w:rStyle w:val="Strong"/>
           <w:sz w:val="20"/>
           <w:szCs w:val="20"/>
           <w:u w:val="single"/>
-          <w:rPrChange w:id="95" w:author="Henry Le" w:date="2020-06-10T22:07:00Z">
+          <w:rPrChange w:id="156" w:author="Henry Le" w:date="2020-06-10T22:07:00Z">
             <w:rPr>
-              <w:del w:id="96" w:author="Henry Le" w:date="2020-06-10T22:08:00Z"/>
+              <w:del w:id="157" w:author="Henry Le" w:date="2020-06-10T22:08:00Z"/>
               <w:rStyle w:val="Strong"/>
               <w:sz w:val="28"/>
               <w:szCs w:val="28"/>
@@ -2664,7 +3313,7 @@
             </w:rPr>
           </w:rPrChange>
         </w:rPr>
-        <w:pPrChange w:id="97" w:author="Henry Le" w:date="2020-06-10T22:07:00Z">
+        <w:pPrChange w:id="158" w:author="Henry Le" w:date="2020-06-10T22:07:00Z">
           <w:pPr/>
         </w:pPrChange>
       </w:pPr>
@@ -3864,7 +4513,7 @@
   <w:style w:type="paragraph" w:default="1" w:styleId="Normal">
     <w:name w:val="Normal"/>
     <w:qFormat/>
-    <w:rsid w:val="00686736"/>
+    <w:rsid w:val="00674900"/>
   </w:style>
   <w:style w:type="character" w:default="1" w:styleId="DefaultParagraphFont">
     <w:name w:val="Default Paragraph Font"/>
@@ -3978,6 +4627,15 @@
       <w:sz w:val="18"/>
       <w:szCs w:val="18"/>
     </w:rPr>
+  </w:style>
+  <w:style w:type="paragraph" w:styleId="NoSpacing">
+    <w:name w:val="No Spacing"/>
+    <w:uiPriority w:val="1"/>
+    <w:qFormat/>
+    <w:rsid w:val="00674900"/>
+    <w:pPr>
+      <w:spacing w:after="0" w:line="240" w:lineRule="auto"/>
+    </w:pPr>
   </w:style>
 </w:styles>
 </file>
@@ -8252,7 +8910,7 @@
 </file>
 
 <file path=customXml/itemProps1.xml><?xml version="1.0" encoding="utf-8"?>
-<ds:datastoreItem xmlns:ds="http://schemas.openxmlformats.org/officeDocument/2006/customXml" ds:itemID="{60D45B83-1E13-4D85-815E-A8236BB6D8FD}">
+<ds:datastoreItem xmlns:ds="http://schemas.openxmlformats.org/officeDocument/2006/customXml" ds:itemID="{CA48EE7C-A1DB-41FF-911F-441DE76EEC34}">
   <ds:schemaRefs>
     <ds:schemaRef ds:uri="http://schemas.openxmlformats.org/officeDocument/2006/bibliography"/>
   </ds:schemaRefs>

</xml_diff>

<commit_message>
add new version of AWS, clean up storage
</commit_message>
<xml_diff>
--- a/Team Planning/Workflow Proposal.docx
+++ b/Team Planning/Workflow Proposal.docx
@@ -47,41 +47,13 @@
       <w:r>
         <w:t xml:space="preserve">: </w:t>
       </w:r>
-      <w:proofErr w:type="spellStart"/>
       <w:r>
         <w:rPr>
           <w:b/>
           <w:bCs/>
           <w:color w:val="0070C0"/>
         </w:rPr>
-        <w:t>Ekin</w:t>
-      </w:r>
-      <w:proofErr w:type="spellEnd"/>
-      <w:r>
-        <w:rPr>
-          <w:b/>
-          <w:bCs/>
-          <w:color w:val="0070C0"/>
-        </w:rPr>
-        <w:t xml:space="preserve"> Kaplan, O.J. </w:t>
-      </w:r>
-      <w:proofErr w:type="spellStart"/>
-      <w:r>
-        <w:rPr>
-          <w:b/>
-          <w:bCs/>
-          <w:color w:val="0070C0"/>
-        </w:rPr>
-        <w:t>Ndebbio</w:t>
-      </w:r>
-      <w:proofErr w:type="spellEnd"/>
-      <w:r>
-        <w:rPr>
-          <w:b/>
-          <w:bCs/>
-          <w:color w:val="0070C0"/>
-        </w:rPr>
-        <w:t>, Henry Le</w:t>
+        <w:t>Ekin Kaplan, O.J. Ndebbio, Henry Le</w:t>
       </w:r>
     </w:p>
     <w:p>
@@ -279,13 +251,8 @@
           <w:numId w:val="2"/>
         </w:numPr>
       </w:pPr>
-      <w:proofErr w:type="gramStart"/>
-      <w:r>
-        <w:t>X :</w:t>
-      </w:r>
-      <w:proofErr w:type="gramEnd"/>
-      <w:r>
-        <w:t>: years / decades</w:t>
+      <w:r>
+        <w:t>X :: years / decades</w:t>
       </w:r>
       <w:r>
         <w:t>, months, days</w:t>
@@ -299,13 +266,8 @@
           <w:numId w:val="2"/>
         </w:numPr>
       </w:pPr>
-      <w:proofErr w:type="gramStart"/>
-      <w:r>
-        <w:t>Y :</w:t>
-      </w:r>
-      <w:proofErr w:type="gramEnd"/>
-      <w:r>
-        <w:t xml:space="preserve">: </w:t>
+      <w:r>
+        <w:t xml:space="preserve">Y :: </w:t>
       </w:r>
       <w:r>
         <w:t>counts</w:t>
@@ -335,7 +297,6 @@
       <w:r>
         <w:t xml:space="preserve">write the API to extract just the </w:t>
       </w:r>
-      <w:proofErr w:type="spellStart"/>
       <w:r>
         <w:t>L</w:t>
       </w:r>
@@ -346,11 +307,7 @@
         <w:t>_</w:t>
       </w:r>
       <w:r>
-        <w:t>Date</w:t>
-      </w:r>
-      <w:proofErr w:type="spellEnd"/>
-      <w:r>
-        <w:t xml:space="preserve"> column</w:t>
+        <w:t>Date column</w:t>
       </w:r>
     </w:p>
     <w:p>
@@ -392,15 +349,7 @@
         <w:t>Use JS to extract day, month, year =&gt;</w:t>
       </w:r>
       <w:r>
-        <w:t xml:space="preserve"> append to three </w:t>
-      </w:r>
-      <w:proofErr w:type="gramStart"/>
-      <w:r>
-        <w:t>object</w:t>
-      </w:r>
-      <w:proofErr w:type="gramEnd"/>
-      <w:r>
-        <w:t xml:space="preserve"> with key=day/month/year and value is the value counts (need for loop and append to three objects)</w:t>
+        <w:t xml:space="preserve"> append to three object with key=day/month/year and value is the value counts (need for loop and append to three objects)</w:t>
       </w:r>
     </w:p>
     <w:p>
@@ -413,7 +362,6 @@
         <w:ind w:left="2340" w:hanging="450"/>
       </w:pPr>
       <w:r>
-        <w:lastRenderedPageBreak/>
         <w:t>D</w:t>
       </w:r>
       <w:r>
@@ -430,6 +378,7 @@
         <w:ind w:left="2340" w:hanging="450"/>
       </w:pPr>
       <w:r>
+        <w:lastRenderedPageBreak/>
         <w:t>Y-axis: single, representing the counts (refer to 16-D3/3/Activities/</w:t>
       </w:r>
       <w:r>
@@ -465,13 +414,8 @@
           <w:numId w:val="2"/>
         </w:numPr>
       </w:pPr>
-      <w:proofErr w:type="gramStart"/>
-      <w:r>
-        <w:t>X :</w:t>
-      </w:r>
-      <w:proofErr w:type="gramEnd"/>
-      <w:r>
-        <w:t>: country names – radial stacked bar chart</w:t>
+      <w:r>
+        <w:t>X :: country names – radial stacked bar chart</w:t>
       </w:r>
       <w:r>
         <w:t xml:space="preserve"> (switch to simple bar chart if spending too much time and codes don’t work)</w:t>
@@ -485,13 +429,8 @@
           <w:numId w:val="2"/>
         </w:numPr>
       </w:pPr>
-      <w:proofErr w:type="gramStart"/>
-      <w:r>
-        <w:t>Y :</w:t>
-      </w:r>
-      <w:proofErr w:type="gramEnd"/>
-      <w:r>
-        <w:t>: counts</w:t>
+      <w:r>
+        <w:t>Y :: counts</w:t>
       </w:r>
     </w:p>
     <w:p>
@@ -505,11 +444,9 @@
       <w:r>
         <w:t xml:space="preserve">What to do: similar to #1, step </w:t>
       </w:r>
-      <w:proofErr w:type="spellStart"/>
       <w:r>
         <w:t>i</w:t>
       </w:r>
-      <w:proofErr w:type="spellEnd"/>
       <w:r>
         <w:t xml:space="preserve"> -&gt; iv with key is the country names, and value is the count</w:t>
       </w:r>
@@ -588,36 +525,27 @@
           <w:numId w:val="2"/>
         </w:numPr>
       </w:pPr>
-      <w:proofErr w:type="spellStart"/>
-      <w:r>
-        <w:t>Satellite_Names</w:t>
-      </w:r>
-      <w:proofErr w:type="spellEnd"/>
+      <w:r>
+        <w:t xml:space="preserve">Satellite_Names, </w:t>
+      </w:r>
+      <w:r>
+        <w:t>Country_of_Operator_Owner</w:t>
+      </w:r>
       <w:r>
         <w:t xml:space="preserve">, </w:t>
       </w:r>
-      <w:proofErr w:type="spellStart"/>
-      <w:r>
-        <w:t>Country_of_Operator_Owner</w:t>
-      </w:r>
-      <w:proofErr w:type="spellEnd"/>
+      <w:r>
+        <w:t>Lau</w:t>
+      </w:r>
+      <w:r>
+        <w:t>n</w:t>
+      </w:r>
+      <w:r>
+        <w:t>ch_Date</w:t>
+      </w:r>
       <w:r>
         <w:t xml:space="preserve">, </w:t>
       </w:r>
-      <w:proofErr w:type="spellStart"/>
-      <w:r>
-        <w:t>Lau</w:t>
-      </w:r>
-      <w:r>
-        <w:t>n</w:t>
-      </w:r>
-      <w:r>
-        <w:t>ch_Date</w:t>
-      </w:r>
-      <w:proofErr w:type="spellEnd"/>
-      <w:r>
-        <w:t xml:space="preserve">, </w:t>
-      </w:r>
       <w:r>
         <w:t xml:space="preserve">Purpose, </w:t>
       </w:r>
@@ -627,11 +555,9 @@
       <w:r>
         <w:t xml:space="preserve">Mass, </w:t>
       </w:r>
-      <w:proofErr w:type="spellStart"/>
       <w:r>
         <w:t>Lauch_Site</w:t>
       </w:r>
-      <w:proofErr w:type="spellEnd"/>
     </w:p>
     <w:p>
       <w:pPr>
@@ -676,23 +602,7 @@
         <w:t>extract</w:t>
       </w:r>
       <w:r>
-        <w:t xml:space="preserve"> the columns, then export to csv, then load manually into SQLite table (Creating the class in Python and auto loading </w:t>
-      </w:r>
-      <w:proofErr w:type="spellStart"/>
-      <w:r>
-        <w:t>DataFrame</w:t>
-      </w:r>
-      <w:proofErr w:type="spellEnd"/>
-      <w:r>
-        <w:t xml:space="preserve"> into SQLite may have some issue with </w:t>
-      </w:r>
-      <w:proofErr w:type="spellStart"/>
-      <w:r>
-        <w:t>DataType</w:t>
-      </w:r>
-      <w:proofErr w:type="spellEnd"/>
-      <w:r>
-        <w:t xml:space="preserve"> mismatch – not going to that route)</w:t>
+        <w:t xml:space="preserve"> the columns, then export to csv, then load manually into SQLite table (Creating the class in Python and auto loading DataFrame into SQLite may have some issue with DataType mismatch – not going to that route)</w:t>
       </w:r>
       <w:r>
         <w:t xml:space="preserve"> </w:t>
@@ -772,13 +682,8 @@
           <w:numId w:val="2"/>
         </w:numPr>
       </w:pPr>
-      <w:proofErr w:type="gramStart"/>
-      <w:r>
-        <w:t>X :</w:t>
-      </w:r>
-      <w:proofErr w:type="gramEnd"/>
-      <w:r>
-        <w:t>: purpose of usage</w:t>
+      <w:r>
+        <w:t>X :: purpose of usage</w:t>
       </w:r>
     </w:p>
     <w:p>
@@ -789,13 +694,8 @@
           <w:numId w:val="2"/>
         </w:numPr>
       </w:pPr>
-      <w:proofErr w:type="gramStart"/>
-      <w:r>
-        <w:t>Y :</w:t>
-      </w:r>
-      <w:proofErr w:type="gramEnd"/>
-      <w:r>
-        <w:t>: the counts</w:t>
+      <w:r>
+        <w:t>Y :: the counts</w:t>
       </w:r>
     </w:p>
     <w:p>
@@ -818,13 +718,8 @@
           <w:numId w:val="2"/>
         </w:numPr>
       </w:pPr>
-      <w:proofErr w:type="gramStart"/>
-      <w:r>
-        <w:t>X :</w:t>
-      </w:r>
-      <w:proofErr w:type="gramEnd"/>
-      <w:r>
-        <w:t>: purpose of usage</w:t>
+      <w:r>
+        <w:t>X :: purpose of usage</w:t>
       </w:r>
     </w:p>
     <w:p>
@@ -835,13 +730,8 @@
           <w:numId w:val="2"/>
         </w:numPr>
       </w:pPr>
-      <w:proofErr w:type="gramStart"/>
-      <w:r>
-        <w:t>Y :</w:t>
-      </w:r>
-      <w:proofErr w:type="gramEnd"/>
-      <w:r>
-        <w:t>: the counts</w:t>
+      <w:r>
+        <w:t>Y :: the counts</w:t>
       </w:r>
     </w:p>
     <w:p>
@@ -864,13 +754,8 @@
           <w:numId w:val="2"/>
         </w:numPr>
       </w:pPr>
-      <w:proofErr w:type="gramStart"/>
-      <w:r>
-        <w:t>X :</w:t>
-      </w:r>
-      <w:proofErr w:type="gramEnd"/>
-      <w:r>
-        <w:t>: contractor</w:t>
+      <w:r>
+        <w:t>X :: contractor</w:t>
       </w:r>
     </w:p>
     <w:p>
@@ -881,13 +766,8 @@
           <w:numId w:val="2"/>
         </w:numPr>
       </w:pPr>
-      <w:proofErr w:type="gramStart"/>
-      <w:r>
-        <w:t>Y :</w:t>
-      </w:r>
-      <w:proofErr w:type="gramEnd"/>
-      <w:r>
-        <w:t>: counts</w:t>
+      <w:r>
+        <w:t>Y :: counts</w:t>
       </w:r>
     </w:p>
     <w:p>
@@ -910,13 +790,8 @@
           <w:numId w:val="2"/>
         </w:numPr>
       </w:pPr>
-      <w:proofErr w:type="gramStart"/>
-      <w:r>
-        <w:t>X :</w:t>
-      </w:r>
-      <w:proofErr w:type="gramEnd"/>
-      <w:r>
-        <w:t>: launch site</w:t>
+      <w:r>
+        <w:t>X :: launch site</w:t>
       </w:r>
     </w:p>
     <w:p>
@@ -927,13 +802,8 @@
           <w:numId w:val="2"/>
         </w:numPr>
       </w:pPr>
-      <w:proofErr w:type="gramStart"/>
-      <w:r>
-        <w:t>Y :</w:t>
-      </w:r>
-      <w:proofErr w:type="gramEnd"/>
-      <w:r>
-        <w:t>: counts</w:t>
+      <w:r>
+        <w:t>Y :: counts</w:t>
       </w:r>
     </w:p>
     <w:p>
@@ -1235,7 +1105,6 @@
           <w:bCs/>
           <w:color w:val="000000" w:themeColor="text1"/>
         </w:rPr>
-        <w:lastRenderedPageBreak/>
         <w:t>Writing the Flask Cap, creating routes</w:t>
       </w:r>
       <w:r>
@@ -1262,6 +1131,7 @@
         <w:rPr>
           <w:color w:val="000000" w:themeColor="text1"/>
         </w:rPr>
+        <w:lastRenderedPageBreak/>
         <w:t>Rendering the HTML</w:t>
       </w:r>
       <w:r>
@@ -1744,6 +1614,28 @@
           <w:delText xml:space="preserve"> </w:delText>
         </w:r>
       </w:del>
+      <w:del w:id="6" w:author="Henry Le" w:date="2020-06-15T22:28:00Z">
+        <w:r>
+          <w:rPr>
+            <w:rStyle w:val="Strong"/>
+            <w:sz w:val="28"/>
+            <w:szCs w:val="28"/>
+            <w:u w:val="single"/>
+          </w:rPr>
+          <w:delText>L</w:delText>
+        </w:r>
+      </w:del>
+      <w:ins w:id="7" w:author="Henry Le" w:date="2020-06-10T22:06:00Z">
+        <w:r>
+          <w:rPr>
+            <w:rStyle w:val="Strong"/>
+            <w:sz w:val="28"/>
+            <w:szCs w:val="28"/>
+            <w:u w:val="single"/>
+          </w:rPr>
+          <w:t>TO DO</w:t>
+        </w:r>
+      </w:ins>
       <w:r>
         <w:rPr>
           <w:rStyle w:val="Strong"/>
@@ -1751,9 +1643,9 @@
           <w:szCs w:val="28"/>
           <w:u w:val="single"/>
         </w:rPr>
-        <w:t>L</w:t>
-      </w:r>
-      <w:ins w:id="6" w:author="Henry Le" w:date="2020-06-10T22:06:00Z">
+        <w:t>:</w:t>
+      </w:r>
+      <w:ins w:id="8" w:author="Henry Le" w:date="2020-06-10T22:06:00Z">
         <w:r>
           <w:rPr>
             <w:rStyle w:val="Strong"/>
@@ -1761,47 +1653,7 @@
             <w:szCs w:val="28"/>
             <w:u w:val="single"/>
           </w:rPr>
-          <w:t>EFT OVER TO DO</w:t>
-        </w:r>
-      </w:ins>
-      <w:r>
-        <w:rPr>
-          <w:rStyle w:val="Strong"/>
-          <w:sz w:val="28"/>
-          <w:szCs w:val="28"/>
-          <w:u w:val="single"/>
-        </w:rPr>
-        <w:t>:</w:t>
-      </w:r>
-      <w:ins w:id="7" w:author="Henry Le" w:date="2020-06-10T22:06:00Z">
-        <w:r>
-          <w:rPr>
-            <w:rStyle w:val="Strong"/>
-            <w:sz w:val="28"/>
-            <w:szCs w:val="28"/>
-            <w:u w:val="single"/>
-          </w:rPr>
-          <w:t xml:space="preserve"> (</w:t>
-        </w:r>
-        <w:proofErr w:type="gramStart"/>
-        <w:r>
-          <w:rPr>
-            <w:rStyle w:val="Strong"/>
-            <w:sz w:val="28"/>
-            <w:szCs w:val="28"/>
-            <w:u w:val="single"/>
-          </w:rPr>
-          <w:t>updated :</w:t>
-        </w:r>
-        <w:proofErr w:type="gramEnd"/>
-        <w:r>
-          <w:rPr>
-            <w:rStyle w:val="Strong"/>
-            <w:sz w:val="28"/>
-            <w:szCs w:val="28"/>
-            <w:u w:val="single"/>
-          </w:rPr>
-          <w:t>: Jun, 10, 2020)</w:t>
+          <w:t xml:space="preserve"> (updated :: Jun, 10, 2020)</w:t>
         </w:r>
       </w:ins>
     </w:p>
@@ -1813,11 +1665,11 @@
           <w:numId w:val="4"/>
         </w:numPr>
         <w:rPr>
-          <w:ins w:id="8" w:author="Henry Le" w:date="2020-06-10T22:07:00Z"/>
+          <w:ins w:id="9" w:author="Henry Le" w:date="2020-06-10T22:07:00Z"/>
           <w:color w:val="FF0000"/>
-          <w:rPrChange w:id="9" w:author="Henry Le" w:date="2020-06-10T22:19:00Z">
+          <w:rPrChange w:id="10" w:author="Henry Le" w:date="2020-06-10T22:19:00Z">
             <w:rPr>
-              <w:ins w:id="10" w:author="Henry Le" w:date="2020-06-10T22:07:00Z"/>
+              <w:ins w:id="11" w:author="Henry Le" w:date="2020-06-10T22:07:00Z"/>
               <w:rStyle w:val="Strong"/>
               <w:sz w:val="28"/>
               <w:szCs w:val="28"/>
@@ -1825,7 +1677,7 @@
             </w:rPr>
           </w:rPrChange>
         </w:rPr>
-        <w:pPrChange w:id="11" w:author="Henry Le" w:date="2020-06-10T22:13:00Z">
+        <w:pPrChange w:id="12" w:author="Henry Le" w:date="2020-06-10T22:13:00Z">
           <w:pPr>
             <w:pStyle w:val="ListParagraph"/>
             <w:numPr>
@@ -1835,11 +1687,11 @@
           </w:pPr>
         </w:pPrChange>
       </w:pPr>
-      <w:ins w:id="12" w:author="Henry Le" w:date="2020-06-10T22:07:00Z">
+      <w:ins w:id="13" w:author="Henry Le" w:date="2020-06-10T22:07:00Z">
         <w:r>
           <w:rPr>
             <w:color w:val="000000" w:themeColor="text1"/>
-            <w:rPrChange w:id="13" w:author="Henry Le" w:date="2020-06-10T22:13:00Z">
+            <w:rPrChange w:id="14" w:author="Henry Le" w:date="2020-06-10T22:13:00Z">
               <w:rPr>
                 <w:rStyle w:val="Strong"/>
                 <w:sz w:val="28"/>
@@ -1851,7 +1703,7 @@
           <w:t>Project Description</w:t>
         </w:r>
       </w:ins>
-      <w:ins w:id="14" w:author="Henry Le" w:date="2020-06-10T22:13:00Z">
+      <w:ins w:id="15" w:author="Henry Le" w:date="2020-06-10T22:13:00Z">
         <w:r>
           <w:rPr>
             <w:color w:val="000000" w:themeColor="text1"/>
@@ -1859,7 +1711,7 @@
           <w:t xml:space="preserve"> </w:t>
         </w:r>
       </w:ins>
-      <w:ins w:id="15" w:author="Henry Le" w:date="2020-06-10T22:48:00Z">
+      <w:ins w:id="16" w:author="Henry Le" w:date="2020-06-10T22:48:00Z">
         <w:r>
           <w:rPr>
             <w:color w:val="000000" w:themeColor="text1"/>
@@ -1867,41 +1719,33 @@
           <w:t>(</w:t>
         </w:r>
       </w:ins>
-      <w:ins w:id="16" w:author="Henry Le" w:date="2020-06-10T22:13:00Z">
+      <w:ins w:id="17" w:author="Henry Le" w:date="2020-06-10T22:13:00Z">
         <w:r>
           <w:rPr>
             <w:color w:val="000000" w:themeColor="text1"/>
           </w:rPr>
-          <w:t xml:space="preserve">As </w:t>
-        </w:r>
-        <w:proofErr w:type="gramStart"/>
+          <w:t>As team</w:t>
+        </w:r>
+      </w:ins>
+      <w:ins w:id="18" w:author="Henry Le" w:date="2020-06-10T22:48:00Z">
         <w:r>
           <w:rPr>
             <w:color w:val="000000" w:themeColor="text1"/>
           </w:rPr>
-          <w:t>team</w:t>
+          <w:t xml:space="preserve">) </w:t>
         </w:r>
       </w:ins>
-      <w:ins w:id="17" w:author="Henry Le" w:date="2020-06-10T22:48:00Z">
+      <w:ins w:id="19" w:author="Henry Le" w:date="2020-06-10T22:19:00Z">
         <w:r>
           <w:rPr>
             <w:color w:val="000000" w:themeColor="text1"/>
           </w:rPr>
-          <w:t xml:space="preserve">) </w:t>
-        </w:r>
-      </w:ins>
-      <w:ins w:id="18" w:author="Henry Le" w:date="2020-06-10T22:19:00Z">
-        <w:r>
-          <w:rPr>
-            <w:color w:val="000000" w:themeColor="text1"/>
-          </w:rPr>
           <w:t xml:space="preserve"> (</w:t>
         </w:r>
-        <w:proofErr w:type="gramEnd"/>
         <w:r>
           <w:rPr>
             <w:color w:val="FF0000"/>
-            <w:rPrChange w:id="19" w:author="Henry Le" w:date="2020-06-10T22:19:00Z">
+            <w:rPrChange w:id="20" w:author="Henry Le" w:date="2020-06-10T22:19:00Z">
               <w:rPr>
                 <w:color w:val="000000" w:themeColor="text1"/>
               </w:rPr>
@@ -1919,15 +1763,15 @@
           <w:numId w:val="4"/>
         </w:numPr>
         <w:rPr>
-          <w:ins w:id="20" w:author="Henry Le" w:date="2020-06-10T22:17:00Z"/>
-          <w:color w:val="000000" w:themeColor="text1"/>
-        </w:rPr>
-      </w:pPr>
-      <w:ins w:id="21" w:author="Henry Le" w:date="2020-06-10T22:07:00Z">
+          <w:ins w:id="21" w:author="Henry Le" w:date="2020-06-10T22:17:00Z"/>
+          <w:color w:val="000000" w:themeColor="text1"/>
+        </w:rPr>
+      </w:pPr>
+      <w:ins w:id="22" w:author="Henry Le" w:date="2020-06-10T22:07:00Z">
         <w:r>
           <w:rPr>
             <w:color w:val="000000" w:themeColor="text1"/>
-            <w:rPrChange w:id="22" w:author="Henry Le" w:date="2020-06-10T22:13:00Z">
+            <w:rPrChange w:id="23" w:author="Henry Le" w:date="2020-06-10T22:13:00Z">
               <w:rPr>
                 <w:rStyle w:val="Strong"/>
                 <w:sz w:val="20"/>
@@ -1939,11 +1783,11 @@
           <w:t>Te</w:t>
         </w:r>
       </w:ins>
-      <w:ins w:id="23" w:author="Henry Le" w:date="2020-06-10T22:08:00Z">
+      <w:ins w:id="24" w:author="Henry Le" w:date="2020-06-10T22:08:00Z">
         <w:r>
           <w:rPr>
             <w:color w:val="000000" w:themeColor="text1"/>
-            <w:rPrChange w:id="24" w:author="Henry Le" w:date="2020-06-10T22:13:00Z">
+            <w:rPrChange w:id="25" w:author="Henry Le" w:date="2020-06-10T22:13:00Z">
               <w:rPr>
                 <w:rStyle w:val="Strong"/>
                 <w:sz w:val="20"/>
@@ -1955,11 +1799,11 @@
           <w:t>a</w:t>
         </w:r>
       </w:ins>
-      <w:ins w:id="25" w:author="Henry Le" w:date="2020-06-10T22:07:00Z">
+      <w:ins w:id="26" w:author="Henry Le" w:date="2020-06-10T22:07:00Z">
         <w:r>
           <w:rPr>
             <w:color w:val="000000" w:themeColor="text1"/>
-            <w:rPrChange w:id="26" w:author="Henry Le" w:date="2020-06-10T22:13:00Z">
+            <w:rPrChange w:id="27" w:author="Henry Le" w:date="2020-06-10T22:13:00Z">
               <w:rPr>
                 <w:rStyle w:val="Strong"/>
                 <w:sz w:val="20"/>
@@ -1971,11 +1815,11 @@
           <w:t>m page</w:t>
         </w:r>
       </w:ins>
-      <w:ins w:id="27" w:author="Henry Le" w:date="2020-06-10T22:08:00Z">
+      <w:ins w:id="28" w:author="Henry Le" w:date="2020-06-10T22:08:00Z">
         <w:r>
           <w:rPr>
             <w:color w:val="000000" w:themeColor="text1"/>
-            <w:rPrChange w:id="28" w:author="Henry Le" w:date="2020-06-10T22:13:00Z">
+            <w:rPrChange w:id="29" w:author="Henry Le" w:date="2020-06-10T22:13:00Z">
               <w:rPr>
                 <w:rStyle w:val="Strong"/>
                 <w:b w:val="0"/>
@@ -1988,23 +1832,7 @@
           <w:t xml:space="preserve"> </w:t>
         </w:r>
       </w:ins>
-      <w:ins w:id="29" w:author="Henry Le" w:date="2020-06-10T22:09:00Z">
-        <w:r>
-          <w:rPr>
-            <w:color w:val="000000" w:themeColor="text1"/>
-            <w:rPrChange w:id="30" w:author="Henry Le" w:date="2020-06-10T22:13:00Z">
-              <w:rPr>
-                <w:rStyle w:val="Strong"/>
-                <w:b w:val="0"/>
-                <w:bCs w:val="0"/>
-                <w:sz w:val="20"/>
-                <w:szCs w:val="20"/>
-              </w:rPr>
-            </w:rPrChange>
-          </w:rPr>
-          <w:t>(</w:t>
-        </w:r>
-        <w:proofErr w:type="spellStart"/>
+      <w:ins w:id="30" w:author="Henry Le" w:date="2020-06-10T22:09:00Z">
         <w:r>
           <w:rPr>
             <w:color w:val="000000" w:themeColor="text1"/>
@@ -2018,13 +1846,14 @@
               </w:rPr>
             </w:rPrChange>
           </w:rPr>
-          <w:t>Ekin</w:t>
-        </w:r>
-        <w:proofErr w:type="spellEnd"/>
+          <w:t>(Ekin)</w:t>
+        </w:r>
+      </w:ins>
+      <w:ins w:id="32" w:author="Henry Le" w:date="2020-06-10T22:12:00Z">
         <w:r>
           <w:rPr>
             <w:color w:val="000000" w:themeColor="text1"/>
-            <w:rPrChange w:id="32" w:author="Henry Le" w:date="2020-06-10T22:13:00Z">
+            <w:rPrChange w:id="33" w:author="Henry Le" w:date="2020-06-10T22:13:00Z">
               <w:rPr>
                 <w:rStyle w:val="Strong"/>
                 <w:b w:val="0"/>
@@ -2034,14 +1863,163 @@
               </w:rPr>
             </w:rPrChange>
           </w:rPr>
+          <w:t xml:space="preserve"> =&gt; use bootstrap</w:t>
+        </w:r>
+      </w:ins>
+      <w:ins w:id="34" w:author="Henry Le" w:date="2020-06-10T22:33:00Z">
+        <w:r>
+          <w:rPr>
+            <w:color w:val="000000" w:themeColor="text1"/>
+          </w:rPr>
+          <w:t xml:space="preserve"> (</w:t>
+        </w:r>
+        <w:r>
+          <w:rPr>
+            <w:color w:val="FF0000"/>
+            <w:rPrChange w:id="35" w:author="Henry Le" w:date="2020-06-10T22:48:00Z">
+              <w:rPr>
+                <w:color w:val="000000" w:themeColor="text1"/>
+              </w:rPr>
+            </w:rPrChange>
+          </w:rPr>
+          <w:t>2 days, Jun 12</w:t>
+        </w:r>
+        <w:r>
+          <w:rPr>
+            <w:color w:val="000000" w:themeColor="text1"/>
+          </w:rPr>
           <w:t>)</w:t>
         </w:r>
       </w:ins>
-      <w:ins w:id="33" w:author="Henry Le" w:date="2020-06-10T22:12:00Z">
+    </w:p>
+    <w:p>
+      <w:pPr>
+        <w:pStyle w:val="ListParagraph"/>
+        <w:numPr>
+          <w:ilvl w:val="1"/>
+          <w:numId w:val="4"/>
+        </w:numPr>
+        <w:rPr>
+          <w:ins w:id="36" w:author="Henry Le" w:date="2020-06-10T22:12:00Z"/>
+          <w:color w:val="000000" w:themeColor="text1"/>
+          <w:rPrChange w:id="37" w:author="Henry Le" w:date="2020-06-10T22:13:00Z">
+            <w:rPr>
+              <w:ins w:id="38" w:author="Henry Le" w:date="2020-06-10T22:12:00Z"/>
+              <w:rStyle w:val="Strong"/>
+              <w:b w:val="0"/>
+              <w:bCs w:val="0"/>
+              <w:sz w:val="20"/>
+              <w:szCs w:val="20"/>
+            </w:rPr>
+          </w:rPrChange>
+        </w:rPr>
+        <w:pPrChange w:id="39" w:author="Henry Le" w:date="2020-06-10T22:13:00Z">
+          <w:pPr>
+            <w:pStyle w:val="ListParagraph"/>
+            <w:numPr>
+              <w:numId w:val="8"/>
+            </w:numPr>
+            <w:ind w:hanging="360"/>
+          </w:pPr>
+        </w:pPrChange>
+      </w:pPr>
+      <w:ins w:id="40" w:author="Henry Le" w:date="2020-06-10T22:17:00Z">
         <w:r>
           <w:rPr>
             <w:color w:val="000000" w:themeColor="text1"/>
-            <w:rPrChange w:id="34" w:author="Henry Le" w:date="2020-06-10T22:13:00Z">
+          </w:rPr>
+          <w:t>Contact Page</w:t>
+        </w:r>
+      </w:ins>
+      <w:ins w:id="41" w:author="Henry Le" w:date="2020-06-10T22:48:00Z">
+        <w:r>
+          <w:rPr>
+            <w:color w:val="000000" w:themeColor="text1"/>
+          </w:rPr>
+          <w:t xml:space="preserve"> (Henry)</w:t>
+        </w:r>
+      </w:ins>
+      <w:ins w:id="42" w:author="Henry Le" w:date="2020-06-10T22:17:00Z">
+        <w:r>
+          <w:rPr>
+            <w:color w:val="000000" w:themeColor="text1"/>
+          </w:rPr>
+          <w:t xml:space="preserve"> </w:t>
+        </w:r>
+      </w:ins>
+      <w:ins w:id="43" w:author="Henry Le" w:date="2020-06-10T22:34:00Z">
+        <w:r>
+          <w:rPr>
+            <w:color w:val="000000" w:themeColor="text1"/>
+          </w:rPr>
+          <w:t xml:space="preserve">: more like a drop down box </w:t>
+        </w:r>
+      </w:ins>
+      <w:ins w:id="44" w:author="Henry Le" w:date="2020-06-10T22:17:00Z">
+        <w:r>
+          <w:rPr>
+            <w:color w:val="FF0000"/>
+            <w:rPrChange w:id="45" w:author="Henry Le" w:date="2020-06-10T22:49:00Z">
+              <w:rPr>
+                <w:color w:val="000000" w:themeColor="text1"/>
+              </w:rPr>
+            </w:rPrChange>
+          </w:rPr>
+          <w:t>(</w:t>
+        </w:r>
+      </w:ins>
+      <w:ins w:id="46" w:author="Henry Le" w:date="2020-06-10T22:49:00Z">
+        <w:r>
+          <w:rPr>
+            <w:color w:val="FF0000"/>
+            <w:rPrChange w:id="47" w:author="Henry Le" w:date="2020-06-10T22:49:00Z">
+              <w:rPr>
+                <w:color w:val="000000" w:themeColor="text1"/>
+              </w:rPr>
+            </w:rPrChange>
+          </w:rPr>
+          <w:t xml:space="preserve">1 day, </w:t>
+        </w:r>
+      </w:ins>
+      <w:ins w:id="48" w:author="Henry Le" w:date="2020-06-10T22:48:00Z">
+        <w:r>
+          <w:rPr>
+            <w:color w:val="FF0000"/>
+            <w:rPrChange w:id="49" w:author="Henry Le" w:date="2020-06-10T22:49:00Z">
+              <w:rPr>
+                <w:color w:val="000000" w:themeColor="text1"/>
+              </w:rPr>
+            </w:rPrChange>
+          </w:rPr>
+          <w:t>by Jun. 11</w:t>
+        </w:r>
+      </w:ins>
+      <w:ins w:id="50" w:author="Henry Le" w:date="2020-06-10T22:33:00Z">
+        <w:r>
+          <w:rPr>
+            <w:color w:val="000000" w:themeColor="text1"/>
+          </w:rPr>
+          <w:t>)</w:t>
+        </w:r>
+      </w:ins>
+    </w:p>
+    <w:p>
+      <w:pPr>
+        <w:pStyle w:val="ListParagraph"/>
+        <w:numPr>
+          <w:ilvl w:val="1"/>
+          <w:numId w:val="4"/>
+        </w:numPr>
+        <w:rPr>
+          <w:ins w:id="51" w:author="Henry Le" w:date="2020-06-10T22:50:00Z"/>
+          <w:color w:val="000000" w:themeColor="text1"/>
+        </w:rPr>
+      </w:pPr>
+      <w:ins w:id="52" w:author="Henry Le" w:date="2020-06-10T22:12:00Z">
+        <w:r>
+          <w:rPr>
+            <w:color w:val="000000" w:themeColor="text1"/>
+            <w:rPrChange w:id="53" w:author="Henry Le" w:date="2020-06-10T22:13:00Z">
               <w:rPr>
                 <w:rStyle w:val="Strong"/>
                 <w:b w:val="0"/>
@@ -2051,178 +2029,22 @@
               </w:rPr>
             </w:rPrChange>
           </w:rPr>
-          <w:t xml:space="preserve"> =&gt; use bootstrap</w:t>
+          <w:t xml:space="preserve">DataTable webpage </w:t>
         </w:r>
       </w:ins>
-      <w:ins w:id="35" w:author="Henry Le" w:date="2020-06-10T22:33:00Z">
+      <w:ins w:id="54" w:author="Henry Le" w:date="2020-06-10T22:48:00Z">
         <w:r>
           <w:rPr>
             <w:color w:val="000000" w:themeColor="text1"/>
           </w:rPr>
-          <w:t xml:space="preserve"> (</w:t>
-        </w:r>
-        <w:r>
-          <w:rPr>
-            <w:color w:val="FF0000"/>
-            <w:rPrChange w:id="36" w:author="Henry Le" w:date="2020-06-10T22:48:00Z">
-              <w:rPr>
-                <w:color w:val="000000" w:themeColor="text1"/>
-              </w:rPr>
-            </w:rPrChange>
-          </w:rPr>
-          <w:t>2 days, Jun 12</w:t>
-        </w:r>
+          <w:t>(</w:t>
+        </w:r>
+      </w:ins>
+      <w:ins w:id="55" w:author="Henry Le" w:date="2020-06-10T22:12:00Z">
         <w:r>
           <w:rPr>
             <w:color w:val="000000" w:themeColor="text1"/>
-          </w:rPr>
-          <w:t>)</w:t>
-        </w:r>
-      </w:ins>
-    </w:p>
-    <w:p>
-      <w:pPr>
-        <w:pStyle w:val="ListParagraph"/>
-        <w:numPr>
-          <w:ilvl w:val="1"/>
-          <w:numId w:val="4"/>
-        </w:numPr>
-        <w:rPr>
-          <w:ins w:id="37" w:author="Henry Le" w:date="2020-06-10T22:12:00Z"/>
-          <w:color w:val="000000" w:themeColor="text1"/>
-          <w:rPrChange w:id="38" w:author="Henry Le" w:date="2020-06-10T22:13:00Z">
-            <w:rPr>
-              <w:ins w:id="39" w:author="Henry Le" w:date="2020-06-10T22:12:00Z"/>
-              <w:rStyle w:val="Strong"/>
-              <w:b w:val="0"/>
-              <w:bCs w:val="0"/>
-              <w:sz w:val="20"/>
-              <w:szCs w:val="20"/>
-            </w:rPr>
-          </w:rPrChange>
-        </w:rPr>
-        <w:pPrChange w:id="40" w:author="Henry Le" w:date="2020-06-10T22:13:00Z">
-          <w:pPr>
-            <w:pStyle w:val="ListParagraph"/>
-            <w:numPr>
-              <w:numId w:val="8"/>
-            </w:numPr>
-            <w:ind w:hanging="360"/>
-          </w:pPr>
-        </w:pPrChange>
-      </w:pPr>
-      <w:ins w:id="41" w:author="Henry Le" w:date="2020-06-10T22:17:00Z">
-        <w:r>
-          <w:rPr>
-            <w:color w:val="000000" w:themeColor="text1"/>
-          </w:rPr>
-          <w:t>Contact Page</w:t>
-        </w:r>
-      </w:ins>
-      <w:ins w:id="42" w:author="Henry Le" w:date="2020-06-10T22:48:00Z">
-        <w:r>
-          <w:rPr>
-            <w:color w:val="000000" w:themeColor="text1"/>
-          </w:rPr>
-          <w:t xml:space="preserve"> (Henry</w:t>
-        </w:r>
-        <w:proofErr w:type="gramStart"/>
-        <w:r>
-          <w:rPr>
-            <w:color w:val="000000" w:themeColor="text1"/>
-          </w:rPr>
-          <w:t>)</w:t>
-        </w:r>
-      </w:ins>
-      <w:ins w:id="43" w:author="Henry Le" w:date="2020-06-10T22:17:00Z">
-        <w:r>
-          <w:rPr>
-            <w:color w:val="000000" w:themeColor="text1"/>
-          </w:rPr>
-          <w:t xml:space="preserve"> </w:t>
-        </w:r>
-      </w:ins>
-      <w:ins w:id="44" w:author="Henry Le" w:date="2020-06-10T22:34:00Z">
-        <w:r>
-          <w:rPr>
-            <w:color w:val="000000" w:themeColor="text1"/>
-          </w:rPr>
-          <w:t>:</w:t>
-        </w:r>
-        <w:proofErr w:type="gramEnd"/>
-        <w:r>
-          <w:rPr>
-            <w:color w:val="000000" w:themeColor="text1"/>
-          </w:rPr>
-          <w:t xml:space="preserve"> more like a drop down box </w:t>
-        </w:r>
-      </w:ins>
-      <w:ins w:id="45" w:author="Henry Le" w:date="2020-06-10T22:17:00Z">
-        <w:r>
-          <w:rPr>
-            <w:color w:val="FF0000"/>
-            <w:rPrChange w:id="46" w:author="Henry Le" w:date="2020-06-10T22:49:00Z">
-              <w:rPr>
-                <w:color w:val="000000" w:themeColor="text1"/>
-              </w:rPr>
-            </w:rPrChange>
-          </w:rPr>
-          <w:t>(</w:t>
-        </w:r>
-      </w:ins>
-      <w:ins w:id="47" w:author="Henry Le" w:date="2020-06-10T22:49:00Z">
-        <w:r>
-          <w:rPr>
-            <w:color w:val="FF0000"/>
-            <w:rPrChange w:id="48" w:author="Henry Le" w:date="2020-06-10T22:49:00Z">
-              <w:rPr>
-                <w:color w:val="000000" w:themeColor="text1"/>
-              </w:rPr>
-            </w:rPrChange>
-          </w:rPr>
-          <w:t xml:space="preserve">1 day, </w:t>
-        </w:r>
-      </w:ins>
-      <w:ins w:id="49" w:author="Henry Le" w:date="2020-06-10T22:48:00Z">
-        <w:r>
-          <w:rPr>
-            <w:color w:val="FF0000"/>
-            <w:rPrChange w:id="50" w:author="Henry Le" w:date="2020-06-10T22:49:00Z">
-              <w:rPr>
-                <w:color w:val="000000" w:themeColor="text1"/>
-              </w:rPr>
-            </w:rPrChange>
-          </w:rPr>
-          <w:t>by Jun. 11</w:t>
-        </w:r>
-      </w:ins>
-      <w:ins w:id="51" w:author="Henry Le" w:date="2020-06-10T22:33:00Z">
-        <w:r>
-          <w:rPr>
-            <w:color w:val="000000" w:themeColor="text1"/>
-          </w:rPr>
-          <w:t>)</w:t>
-        </w:r>
-      </w:ins>
-    </w:p>
-    <w:p>
-      <w:pPr>
-        <w:pStyle w:val="ListParagraph"/>
-        <w:numPr>
-          <w:ilvl w:val="1"/>
-          <w:numId w:val="4"/>
-        </w:numPr>
-        <w:rPr>
-          <w:ins w:id="52" w:author="Henry Le" w:date="2020-06-10T22:50:00Z"/>
-          <w:color w:val="000000" w:themeColor="text1"/>
-        </w:rPr>
-      </w:pPr>
-      <w:proofErr w:type="spellStart"/>
-      <w:ins w:id="53" w:author="Henry Le" w:date="2020-06-10T22:12:00Z">
-        <w:r>
-          <w:rPr>
-            <w:color w:val="000000" w:themeColor="text1"/>
-            <w:rPrChange w:id="54" w:author="Henry Le" w:date="2020-06-10T22:13:00Z">
+            <w:rPrChange w:id="56" w:author="Henry Le" w:date="2020-06-10T22:13:00Z">
               <w:rPr>
                 <w:rStyle w:val="Strong"/>
                 <w:b w:val="0"/>
@@ -2232,13 +2054,22 @@
               </w:rPr>
             </w:rPrChange>
           </w:rPr>
-          <w:t>DataTable</w:t>
-        </w:r>
-        <w:proofErr w:type="spellEnd"/>
+          <w:t>OJ</w:t>
+        </w:r>
+      </w:ins>
+      <w:ins w:id="57" w:author="Henry Le" w:date="2020-06-10T22:48:00Z">
         <w:r>
           <w:rPr>
             <w:color w:val="000000" w:themeColor="text1"/>
-            <w:rPrChange w:id="55" w:author="Henry Le" w:date="2020-06-10T22:13:00Z">
+          </w:rPr>
+          <w:t>)</w:t>
+        </w:r>
+      </w:ins>
+      <w:ins w:id="58" w:author="Henry Le" w:date="2020-06-10T22:12:00Z">
+        <w:r>
+          <w:rPr>
+            <w:color w:val="000000" w:themeColor="text1"/>
+            <w:rPrChange w:id="59" w:author="Henry Le" w:date="2020-06-10T22:13:00Z">
               <w:rPr>
                 <w:rStyle w:val="Strong"/>
                 <w:b w:val="0"/>
@@ -2248,22 +2079,22 @@
               </w:rPr>
             </w:rPrChange>
           </w:rPr>
-          <w:t xml:space="preserve"> webpage </w:t>
+          <w:t xml:space="preserve"> </w:t>
         </w:r>
       </w:ins>
-      <w:ins w:id="56" w:author="Henry Le" w:date="2020-06-10T22:48:00Z">
+      <w:ins w:id="60" w:author="Henry Le" w:date="2020-06-10T22:49:00Z">
         <w:r>
           <w:rPr>
             <w:color w:val="000000" w:themeColor="text1"/>
           </w:rPr>
-          <w:t>(</w:t>
+          <w:t>=</w:t>
         </w:r>
       </w:ins>
-      <w:ins w:id="57" w:author="Henry Le" w:date="2020-06-10T22:12:00Z">
+      <w:ins w:id="61" w:author="Henry Le" w:date="2020-06-10T22:12:00Z">
         <w:r>
           <w:rPr>
             <w:color w:val="000000" w:themeColor="text1"/>
-            <w:rPrChange w:id="58" w:author="Henry Le" w:date="2020-06-10T22:13:00Z">
+            <w:rPrChange w:id="62" w:author="Henry Le" w:date="2020-06-10T22:13:00Z">
               <w:rPr>
                 <w:rStyle w:val="Strong"/>
                 <w:b w:val="0"/>
@@ -2273,43 +2104,10 @@
               </w:rPr>
             </w:rPrChange>
           </w:rPr>
-          <w:t>OJ</w:t>
+          <w:t>&gt; make the JS works, so</w:t>
         </w:r>
       </w:ins>
-      <w:ins w:id="59" w:author="Henry Le" w:date="2020-06-10T22:48:00Z">
-        <w:r>
-          <w:rPr>
-            <w:color w:val="000000" w:themeColor="text1"/>
-          </w:rPr>
-          <w:t>)</w:t>
-        </w:r>
-      </w:ins>
-      <w:ins w:id="60" w:author="Henry Le" w:date="2020-06-10T22:12:00Z">
-        <w:r>
-          <w:rPr>
-            <w:color w:val="000000" w:themeColor="text1"/>
-            <w:rPrChange w:id="61" w:author="Henry Le" w:date="2020-06-10T22:13:00Z">
-              <w:rPr>
-                <w:rStyle w:val="Strong"/>
-                <w:b w:val="0"/>
-                <w:bCs w:val="0"/>
-                <w:sz w:val="20"/>
-                <w:szCs w:val="20"/>
-              </w:rPr>
-            </w:rPrChange>
-          </w:rPr>
-          <w:t xml:space="preserve"> </w:t>
-        </w:r>
-      </w:ins>
-      <w:ins w:id="62" w:author="Henry Le" w:date="2020-06-10T22:49:00Z">
-        <w:r>
-          <w:rPr>
-            <w:color w:val="000000" w:themeColor="text1"/>
-          </w:rPr>
-          <w:t>=</w:t>
-        </w:r>
-      </w:ins>
-      <w:ins w:id="63" w:author="Henry Le" w:date="2020-06-10T22:12:00Z">
+      <w:ins w:id="63" w:author="Henry Le" w:date="2020-06-10T22:13:00Z">
         <w:r>
           <w:rPr>
             <w:color w:val="000000" w:themeColor="text1"/>
@@ -2323,14 +2121,253 @@
               </w:rPr>
             </w:rPrChange>
           </w:rPr>
-          <w:t>&gt; make the JS works, so</w:t>
+          <w:t xml:space="preserve"> that it can filter the data</w:t>
         </w:r>
       </w:ins>
-      <w:ins w:id="65" w:author="Henry Le" w:date="2020-06-10T22:13:00Z">
+      <w:ins w:id="65" w:author="Henry Le" w:date="2020-06-10T22:34:00Z">
         <w:r>
           <w:rPr>
             <w:color w:val="000000" w:themeColor="text1"/>
-            <w:rPrChange w:id="66" w:author="Henry Le" w:date="2020-06-10T22:13:00Z">
+          </w:rPr>
+          <w:t xml:space="preserve"> </w:t>
+        </w:r>
+        <w:r>
+          <w:rPr>
+            <w:color w:val="FF0000"/>
+            <w:rPrChange w:id="66" w:author="Henry Le" w:date="2020-06-10T22:49:00Z">
+              <w:rPr>
+                <w:color w:val="000000" w:themeColor="text1"/>
+              </w:rPr>
+            </w:rPrChange>
+          </w:rPr>
+          <w:t>(2 days, Jun 12</w:t>
+        </w:r>
+        <w:r>
+          <w:rPr>
+            <w:color w:val="000000" w:themeColor="text1"/>
+          </w:rPr>
+          <w:t>)</w:t>
+        </w:r>
+      </w:ins>
+    </w:p>
+    <w:p>
+      <w:pPr>
+        <w:pStyle w:val="ListParagraph"/>
+        <w:numPr>
+          <w:ilvl w:val="1"/>
+          <w:numId w:val="4"/>
+        </w:numPr>
+        <w:rPr>
+          <w:ins w:id="67" w:author="Henry Le" w:date="2020-06-10T22:50:00Z"/>
+          <w:color w:val="000000" w:themeColor="text1"/>
+        </w:rPr>
+      </w:pPr>
+      <w:ins w:id="68" w:author="Henry Le" w:date="2020-06-10T22:50:00Z">
+        <w:r>
+          <w:rPr>
+            <w:color w:val="000000" w:themeColor="text1"/>
+          </w:rPr>
+          <w:t>Banner more interactive =&gt; may be using carousel or appear text with D3 and JS timer (Henry Le) (vanilla JS) (</w:t>
+        </w:r>
+        <w:r>
+          <w:rPr>
+            <w:color w:val="FF0000"/>
+            <w:rPrChange w:id="69" w:author="Henry Le" w:date="2020-06-10T22:50:00Z">
+              <w:rPr>
+                <w:color w:val="000000" w:themeColor="text1"/>
+              </w:rPr>
+            </w:rPrChange>
+          </w:rPr>
+          <w:t>by Jun. 14</w:t>
+        </w:r>
+        <w:r>
+          <w:rPr>
+            <w:color w:val="000000" w:themeColor="text1"/>
+          </w:rPr>
+          <w:t>)</w:t>
+        </w:r>
+      </w:ins>
+    </w:p>
+    <w:p>
+      <w:pPr>
+        <w:pStyle w:val="ListParagraph"/>
+        <w:numPr>
+          <w:ilvl w:val="1"/>
+          <w:numId w:val="4"/>
+        </w:numPr>
+        <w:rPr>
+          <w:ins w:id="70" w:author="Henry Le" w:date="2020-06-10T22:49:00Z"/>
+          <w:color w:val="000000" w:themeColor="text1"/>
+        </w:rPr>
+      </w:pPr>
+      <w:ins w:id="71" w:author="Henry Le" w:date="2020-06-10T22:42:00Z">
+        <w:r>
+          <w:rPr>
+            <w:color w:val="000000" w:themeColor="text1"/>
+          </w:rPr>
+          <w:t xml:space="preserve">Visualization page :: </w:t>
+        </w:r>
+      </w:ins>
+      <w:ins w:id="72" w:author="Henry Le" w:date="2020-06-10T22:44:00Z">
+        <w:r>
+          <w:rPr>
+            <w:color w:val="000000" w:themeColor="text1"/>
+          </w:rPr>
+          <w:t>(</w:t>
+        </w:r>
+        <w:r>
+          <w:rPr>
+            <w:color w:val="FF0000"/>
+            <w:rPrChange w:id="73" w:author="Henry Le" w:date="2020-06-10T22:50:00Z">
+              <w:rPr>
+                <w:color w:val="000000" w:themeColor="text1"/>
+              </w:rPr>
+            </w:rPrChange>
+          </w:rPr>
+          <w:t>3 days by Jun. 13 the lastest</w:t>
+        </w:r>
+      </w:ins>
+      <w:ins w:id="74" w:author="Henry Le" w:date="2020-06-10T22:42:00Z">
+        <w:r>
+          <w:rPr>
+            <w:color w:val="000000" w:themeColor="text1"/>
+          </w:rPr>
+          <w:t>)</w:t>
+        </w:r>
+      </w:ins>
+    </w:p>
+    <w:p>
+      <w:pPr>
+        <w:pStyle w:val="ListParagraph"/>
+        <w:numPr>
+          <w:ilvl w:val="1"/>
+          <w:numId w:val="4"/>
+        </w:numPr>
+        <w:rPr>
+          <w:ins w:id="75" w:author="Henry Le" w:date="2020-06-10T22:49:00Z"/>
+          <w:color w:val="000000" w:themeColor="text1"/>
+        </w:rPr>
+      </w:pPr>
+      <w:ins w:id="76" w:author="Henry Le" w:date="2020-06-10T22:49:00Z">
+        <w:r>
+          <w:rPr>
+            <w:color w:val="000000" w:themeColor="text1"/>
+          </w:rPr>
+          <w:t>API page (with Nav Bar)</w:t>
+        </w:r>
+      </w:ins>
+    </w:p>
+    <w:p>
+      <w:pPr>
+        <w:pStyle w:val="ListParagraph"/>
+        <w:numPr>
+          <w:ilvl w:val="1"/>
+          <w:numId w:val="4"/>
+        </w:numPr>
+        <w:rPr>
+          <w:ins w:id="77" w:author="Henry Le" w:date="2020-06-10T22:18:00Z"/>
+          <w:color w:val="000000" w:themeColor="text1"/>
+        </w:rPr>
+      </w:pPr>
+      <w:ins w:id="78" w:author="Henry Le" w:date="2020-06-10T22:17:00Z">
+        <w:r>
+          <w:rPr>
+            <w:color w:val="000000" w:themeColor="text1"/>
+          </w:rPr>
+          <w:t>Comp</w:t>
+        </w:r>
+      </w:ins>
+      <w:ins w:id="79" w:author="Henry Le" w:date="2020-06-10T22:18:00Z">
+        <w:r>
+          <w:rPr>
+            <w:color w:val="000000" w:themeColor="text1"/>
+          </w:rPr>
+          <w:t>ile =&gt; push to AWS</w:t>
+        </w:r>
+      </w:ins>
+      <w:ins w:id="80" w:author="Henry Le" w:date="2020-06-10T22:44:00Z">
+        <w:r>
+          <w:rPr>
+            <w:color w:val="000000" w:themeColor="text1"/>
+          </w:rPr>
+          <w:t xml:space="preserve"> (</w:t>
+        </w:r>
+        <w:r>
+          <w:rPr>
+            <w:color w:val="FF0000"/>
+            <w:rPrChange w:id="81" w:author="Henry Le" w:date="2020-06-10T22:50:00Z">
+              <w:rPr>
+                <w:color w:val="000000" w:themeColor="text1"/>
+              </w:rPr>
+            </w:rPrChange>
+          </w:rPr>
+          <w:t xml:space="preserve">1 day, by </w:t>
+        </w:r>
+      </w:ins>
+      <w:ins w:id="82" w:author="Henry Le" w:date="2020-06-10T22:50:00Z">
+        <w:r>
+          <w:rPr>
+            <w:color w:val="FF0000"/>
+            <w:rPrChange w:id="83" w:author="Henry Le" w:date="2020-06-10T22:50:00Z">
+              <w:rPr>
+                <w:color w:val="000000" w:themeColor="text1"/>
+              </w:rPr>
+            </w:rPrChange>
+          </w:rPr>
+          <w:t>Jun. 14</w:t>
+        </w:r>
+      </w:ins>
+      <w:ins w:id="84" w:author="Henry Le" w:date="2020-06-10T22:44:00Z">
+        <w:r>
+          <w:rPr>
+            <w:color w:val="000000" w:themeColor="text1"/>
+          </w:rPr>
+          <w:t>)</w:t>
+        </w:r>
+      </w:ins>
+    </w:p>
+    <w:p>
+      <w:pPr>
+        <w:pStyle w:val="ListParagraph"/>
+        <w:numPr>
+          <w:ilvl w:val="1"/>
+          <w:numId w:val="4"/>
+        </w:numPr>
+        <w:rPr>
+          <w:ins w:id="85" w:author="Henry Le" w:date="2020-06-10T22:32:00Z"/>
+          <w:color w:val="000000" w:themeColor="text1"/>
+        </w:rPr>
+      </w:pPr>
+      <w:ins w:id="86" w:author="Henry Le" w:date="2020-06-10T22:18:00Z">
+        <w:r>
+          <w:rPr>
+            <w:color w:val="000000" w:themeColor="text1"/>
+          </w:rPr>
+          <w:t>Write the readme.md</w:t>
+        </w:r>
+      </w:ins>
+      <w:ins w:id="87" w:author="Henry Le" w:date="2020-06-10T22:50:00Z">
+        <w:r>
+          <w:rPr>
+            <w:color w:val="000000" w:themeColor="text1"/>
+          </w:rPr>
+          <w:t xml:space="preserve"> (as team)</w:t>
+        </w:r>
+      </w:ins>
+    </w:p>
+    <w:p>
+      <w:pPr>
+        <w:ind w:left="1080"/>
+        <w:rPr>
+          <w:ins w:id="88" w:author="Henry Le" w:date="2020-06-13T18:56:00Z"/>
+          <w:color w:val="000000" w:themeColor="text1"/>
+        </w:rPr>
+      </w:pPr>
+      <w:ins w:id="89" w:author="Henry Le" w:date="2020-06-10T22:10:00Z">
+        <w:r>
+          <w:rPr>
+            <w:color w:val="000000" w:themeColor="text1"/>
+            <w:rPrChange w:id="90" w:author="Henry Le" w:date="2020-06-10T22:13:00Z">
               <w:rPr>
                 <w:rStyle w:val="Strong"/>
                 <w:b w:val="0"/>
@@ -2340,289 +2377,6 @@
               </w:rPr>
             </w:rPrChange>
           </w:rPr>
-          <w:t xml:space="preserve"> that it can filter the data</w:t>
-        </w:r>
-      </w:ins>
-      <w:ins w:id="67" w:author="Henry Le" w:date="2020-06-10T22:34:00Z">
-        <w:r>
-          <w:rPr>
-            <w:color w:val="000000" w:themeColor="text1"/>
-          </w:rPr>
-          <w:t xml:space="preserve"> </w:t>
-        </w:r>
-        <w:r>
-          <w:rPr>
-            <w:color w:val="FF0000"/>
-            <w:rPrChange w:id="68" w:author="Henry Le" w:date="2020-06-10T22:49:00Z">
-              <w:rPr>
-                <w:color w:val="000000" w:themeColor="text1"/>
-              </w:rPr>
-            </w:rPrChange>
-          </w:rPr>
-          <w:t>(2 days, Jun 12</w:t>
-        </w:r>
-        <w:r>
-          <w:rPr>
-            <w:color w:val="000000" w:themeColor="text1"/>
-          </w:rPr>
-          <w:t>)</w:t>
-        </w:r>
-      </w:ins>
-    </w:p>
-    <w:p>
-      <w:pPr>
-        <w:pStyle w:val="ListParagraph"/>
-        <w:numPr>
-          <w:ilvl w:val="1"/>
-          <w:numId w:val="4"/>
-        </w:numPr>
-        <w:rPr>
-          <w:ins w:id="69" w:author="Henry Le" w:date="2020-06-10T22:50:00Z"/>
-          <w:color w:val="000000" w:themeColor="text1"/>
-        </w:rPr>
-      </w:pPr>
-      <w:ins w:id="70" w:author="Henry Le" w:date="2020-06-10T22:50:00Z">
-        <w:r>
-          <w:rPr>
-            <w:color w:val="000000" w:themeColor="text1"/>
-          </w:rPr>
-          <w:t>Banner more interactive =&gt; may be using carousel or appear text with D3 and JS timer (Henry Le) (vanilla JS) (</w:t>
-        </w:r>
-        <w:r>
-          <w:rPr>
-            <w:color w:val="FF0000"/>
-            <w:rPrChange w:id="71" w:author="Henry Le" w:date="2020-06-10T22:50:00Z">
-              <w:rPr>
-                <w:color w:val="000000" w:themeColor="text1"/>
-              </w:rPr>
-            </w:rPrChange>
-          </w:rPr>
-          <w:t>by Jun. 14</w:t>
-        </w:r>
-        <w:r>
-          <w:rPr>
-            <w:color w:val="000000" w:themeColor="text1"/>
-          </w:rPr>
-          <w:t>)</w:t>
-        </w:r>
-      </w:ins>
-    </w:p>
-    <w:p>
-      <w:pPr>
-        <w:pStyle w:val="ListParagraph"/>
-        <w:numPr>
-          <w:ilvl w:val="1"/>
-          <w:numId w:val="4"/>
-        </w:numPr>
-        <w:rPr>
-          <w:ins w:id="72" w:author="Henry Le" w:date="2020-06-10T22:49:00Z"/>
-          <w:color w:val="000000" w:themeColor="text1"/>
-        </w:rPr>
-      </w:pPr>
-      <w:ins w:id="73" w:author="Henry Le" w:date="2020-06-10T22:42:00Z">
-        <w:r>
-          <w:rPr>
-            <w:color w:val="000000" w:themeColor="text1"/>
-          </w:rPr>
-          <w:t xml:space="preserve">Visualization </w:t>
-        </w:r>
-        <w:proofErr w:type="gramStart"/>
-        <w:r>
-          <w:rPr>
-            <w:color w:val="000000" w:themeColor="text1"/>
-          </w:rPr>
-          <w:t>page :</w:t>
-        </w:r>
-        <w:proofErr w:type="gramEnd"/>
-        <w:r>
-          <w:rPr>
-            <w:color w:val="000000" w:themeColor="text1"/>
-          </w:rPr>
-          <w:t xml:space="preserve">: </w:t>
-        </w:r>
-      </w:ins>
-      <w:ins w:id="74" w:author="Henry Le" w:date="2020-06-10T22:44:00Z">
-        <w:r>
-          <w:rPr>
-            <w:color w:val="000000" w:themeColor="text1"/>
-          </w:rPr>
-          <w:t>(</w:t>
-        </w:r>
-        <w:r>
-          <w:rPr>
-            <w:color w:val="FF0000"/>
-            <w:rPrChange w:id="75" w:author="Henry Le" w:date="2020-06-10T22:50:00Z">
-              <w:rPr>
-                <w:color w:val="000000" w:themeColor="text1"/>
-              </w:rPr>
-            </w:rPrChange>
-          </w:rPr>
-          <w:t xml:space="preserve">3 days by Jun. 13 the </w:t>
-        </w:r>
-        <w:proofErr w:type="spellStart"/>
-        <w:r>
-          <w:rPr>
-            <w:color w:val="FF0000"/>
-            <w:rPrChange w:id="76" w:author="Henry Le" w:date="2020-06-10T22:50:00Z">
-              <w:rPr>
-                <w:color w:val="000000" w:themeColor="text1"/>
-              </w:rPr>
-            </w:rPrChange>
-          </w:rPr>
-          <w:t>lastest</w:t>
-        </w:r>
-      </w:ins>
-      <w:proofErr w:type="spellEnd"/>
-      <w:ins w:id="77" w:author="Henry Le" w:date="2020-06-10T22:42:00Z">
-        <w:r>
-          <w:rPr>
-            <w:color w:val="000000" w:themeColor="text1"/>
-          </w:rPr>
-          <w:t>)</w:t>
-        </w:r>
-      </w:ins>
-    </w:p>
-    <w:p>
-      <w:pPr>
-        <w:pStyle w:val="ListParagraph"/>
-        <w:numPr>
-          <w:ilvl w:val="1"/>
-          <w:numId w:val="4"/>
-        </w:numPr>
-        <w:rPr>
-          <w:ins w:id="78" w:author="Henry Le" w:date="2020-06-10T22:49:00Z"/>
-          <w:color w:val="000000" w:themeColor="text1"/>
-        </w:rPr>
-      </w:pPr>
-      <w:ins w:id="79" w:author="Henry Le" w:date="2020-06-10T22:49:00Z">
-        <w:r>
-          <w:rPr>
-            <w:color w:val="000000" w:themeColor="text1"/>
-          </w:rPr>
-          <w:t>API page (with Nav Bar)</w:t>
-        </w:r>
-      </w:ins>
-    </w:p>
-    <w:p>
-      <w:pPr>
-        <w:pStyle w:val="ListParagraph"/>
-        <w:numPr>
-          <w:ilvl w:val="1"/>
-          <w:numId w:val="4"/>
-        </w:numPr>
-        <w:rPr>
-          <w:ins w:id="80" w:author="Henry Le" w:date="2020-06-10T22:18:00Z"/>
-          <w:color w:val="000000" w:themeColor="text1"/>
-        </w:rPr>
-      </w:pPr>
-      <w:ins w:id="81" w:author="Henry Le" w:date="2020-06-10T22:17:00Z">
-        <w:r>
-          <w:rPr>
-            <w:color w:val="000000" w:themeColor="text1"/>
-          </w:rPr>
-          <w:t>Comp</w:t>
-        </w:r>
-      </w:ins>
-      <w:ins w:id="82" w:author="Henry Le" w:date="2020-06-10T22:18:00Z">
-        <w:r>
-          <w:rPr>
-            <w:color w:val="000000" w:themeColor="text1"/>
-          </w:rPr>
-          <w:t>ile =&gt; push to AWS</w:t>
-        </w:r>
-      </w:ins>
-      <w:ins w:id="83" w:author="Henry Le" w:date="2020-06-10T22:44:00Z">
-        <w:r>
-          <w:rPr>
-            <w:color w:val="000000" w:themeColor="text1"/>
-          </w:rPr>
-          <w:t xml:space="preserve"> (</w:t>
-        </w:r>
-        <w:r>
-          <w:rPr>
-            <w:color w:val="FF0000"/>
-            <w:rPrChange w:id="84" w:author="Henry Le" w:date="2020-06-10T22:50:00Z">
-              <w:rPr>
-                <w:color w:val="000000" w:themeColor="text1"/>
-              </w:rPr>
-            </w:rPrChange>
-          </w:rPr>
-          <w:t xml:space="preserve">1 day, by </w:t>
-        </w:r>
-      </w:ins>
-      <w:ins w:id="85" w:author="Henry Le" w:date="2020-06-10T22:50:00Z">
-        <w:r>
-          <w:rPr>
-            <w:color w:val="FF0000"/>
-            <w:rPrChange w:id="86" w:author="Henry Le" w:date="2020-06-10T22:50:00Z">
-              <w:rPr>
-                <w:color w:val="000000" w:themeColor="text1"/>
-              </w:rPr>
-            </w:rPrChange>
-          </w:rPr>
-          <w:t>Jun. 14</w:t>
-        </w:r>
-      </w:ins>
-      <w:ins w:id="87" w:author="Henry Le" w:date="2020-06-10T22:44:00Z">
-        <w:r>
-          <w:rPr>
-            <w:color w:val="000000" w:themeColor="text1"/>
-          </w:rPr>
-          <w:t>)</w:t>
-        </w:r>
-      </w:ins>
-    </w:p>
-    <w:p>
-      <w:pPr>
-        <w:pStyle w:val="ListParagraph"/>
-        <w:numPr>
-          <w:ilvl w:val="1"/>
-          <w:numId w:val="4"/>
-        </w:numPr>
-        <w:rPr>
-          <w:ins w:id="88" w:author="Henry Le" w:date="2020-06-10T22:32:00Z"/>
-          <w:color w:val="000000" w:themeColor="text1"/>
-        </w:rPr>
-      </w:pPr>
-      <w:ins w:id="89" w:author="Henry Le" w:date="2020-06-10T22:18:00Z">
-        <w:r>
-          <w:rPr>
-            <w:color w:val="000000" w:themeColor="text1"/>
-          </w:rPr>
-          <w:t>Write the readme.md</w:t>
-        </w:r>
-      </w:ins>
-      <w:ins w:id="90" w:author="Henry Le" w:date="2020-06-10T22:50:00Z">
-        <w:r>
-          <w:rPr>
-            <w:color w:val="000000" w:themeColor="text1"/>
-          </w:rPr>
-          <w:t xml:space="preserve"> (as team)</w:t>
-        </w:r>
-      </w:ins>
-    </w:p>
-    <w:p>
-      <w:pPr>
-        <w:ind w:left="1080"/>
-        <w:rPr>
-          <w:ins w:id="91" w:author="Henry Le" w:date="2020-06-13T18:56:00Z"/>
-          <w:color w:val="000000" w:themeColor="text1"/>
-        </w:rPr>
-      </w:pPr>
-      <w:ins w:id="92" w:author="Henry Le" w:date="2020-06-10T22:10:00Z">
-        <w:r>
-          <w:rPr>
-            <w:color w:val="000000" w:themeColor="text1"/>
-            <w:rPrChange w:id="93" w:author="Henry Le" w:date="2020-06-10T22:13:00Z">
-              <w:rPr>
-                <w:rStyle w:val="Strong"/>
-                <w:b w:val="0"/>
-                <w:bCs w:val="0"/>
-                <w:sz w:val="20"/>
-                <w:szCs w:val="20"/>
-              </w:rPr>
-            </w:rPrChange>
-          </w:rPr>
           <w:t xml:space="preserve">=&gt; what to do: copy the entire index.html =&gt; delete the middle part </w:t>
         </w:r>
       </w:ins>
@@ -2636,14 +2390,14 @@
         </w:numPr>
         <w:ind w:left="900"/>
         <w:rPr>
-          <w:ins w:id="94" w:author="Henry Le" w:date="2020-06-13T18:56:00Z"/>
+          <w:ins w:id="91" w:author="Henry Le" w:date="2020-06-13T18:56:00Z"/>
           <w:rStyle w:val="Strong"/>
           <w:sz w:val="28"/>
           <w:szCs w:val="28"/>
           <w:u w:val="single"/>
         </w:rPr>
       </w:pPr>
-      <w:ins w:id="95" w:author="Henry Le" w:date="2020-06-13T18:56:00Z">
+      <w:ins w:id="92" w:author="Henry Le" w:date="2020-06-13T18:56:00Z">
         <w:r>
           <w:rPr>
             <w:rStyle w:val="Strong"/>
@@ -2651,45 +2405,7 @@
             <w:szCs w:val="28"/>
             <w:u w:val="single"/>
           </w:rPr>
-          <w:t>LEFT OVER TO DO: (</w:t>
-        </w:r>
-        <w:proofErr w:type="gramStart"/>
-        <w:r>
-          <w:rPr>
-            <w:rStyle w:val="Strong"/>
-            <w:sz w:val="28"/>
-            <w:szCs w:val="28"/>
-            <w:u w:val="single"/>
-          </w:rPr>
-          <w:t>updated :</w:t>
-        </w:r>
-        <w:proofErr w:type="gramEnd"/>
-        <w:r>
-          <w:rPr>
-            <w:rStyle w:val="Strong"/>
-            <w:sz w:val="28"/>
-            <w:szCs w:val="28"/>
-            <w:u w:val="single"/>
-          </w:rPr>
-          <w:t>: Jun, 1</w:t>
-        </w:r>
-        <w:r>
-          <w:rPr>
-            <w:rStyle w:val="Strong"/>
-            <w:sz w:val="28"/>
-            <w:szCs w:val="28"/>
-            <w:u w:val="single"/>
-          </w:rPr>
-          <w:t>3</w:t>
-        </w:r>
-        <w:r>
-          <w:rPr>
-            <w:rStyle w:val="Strong"/>
-            <w:sz w:val="28"/>
-            <w:szCs w:val="28"/>
-            <w:u w:val="single"/>
-          </w:rPr>
-          <w:t>, 2020)</w:t>
+          <w:t>TO DO: (updated :: Jun, 13, 2020)</w:t>
         </w:r>
       </w:ins>
     </w:p>
@@ -2698,7 +2414,7 @@
         <w:pStyle w:val="ListParagraph"/>
         <w:ind w:left="1800"/>
         <w:rPr>
-          <w:ins w:id="96" w:author="Henry Le" w:date="2020-06-13T18:57:00Z"/>
+          <w:ins w:id="93" w:author="Henry Le" w:date="2020-06-13T18:57:00Z"/>
           <w:color w:val="000000" w:themeColor="text1"/>
         </w:rPr>
       </w:pPr>
@@ -2711,17 +2427,110 @@
           <w:numId w:val="2"/>
         </w:numPr>
         <w:rPr>
-          <w:ins w:id="97" w:author="Henry Le" w:date="2020-06-13T18:56:00Z"/>
+          <w:ins w:id="94" w:author="Henry Le" w:date="2020-06-13T18:56:00Z"/>
           <w:strike/>
           <w:color w:val="FF0000"/>
-          <w:rPrChange w:id="98" w:author="Henry Le" w:date="2020-06-13T18:57:00Z">
+          <w:rPrChange w:id="95" w:author="Henry Le" w:date="2020-06-13T18:57:00Z">
             <w:rPr>
-              <w:ins w:id="99" w:author="Henry Le" w:date="2020-06-13T18:56:00Z"/>
+              <w:ins w:id="96" w:author="Henry Le" w:date="2020-06-13T18:56:00Z"/>
               <w:color w:val="FF0000"/>
             </w:rPr>
           </w:rPrChange>
         </w:rPr>
-        <w:pPrChange w:id="100" w:author="Henry Le" w:date="2020-06-13T18:57:00Z">
+      </w:pPr>
+      <w:ins w:id="97" w:author="Henry Le" w:date="2020-06-13T18:56:00Z">
+        <w:r>
+          <w:rPr>
+            <w:strike/>
+            <w:color w:val="000000" w:themeColor="text1"/>
+            <w:rPrChange w:id="98" w:author="Henry Le" w:date="2020-06-13T18:57:00Z">
+              <w:rPr>
+                <w:color w:val="000000" w:themeColor="text1"/>
+              </w:rPr>
+            </w:rPrChange>
+          </w:rPr>
+          <w:t>Project Description (As team)  (</w:t>
+        </w:r>
+        <w:r>
+          <w:rPr>
+            <w:strike/>
+            <w:color w:val="FF0000"/>
+            <w:rPrChange w:id="99" w:author="Henry Le" w:date="2020-06-13T18:57:00Z">
+              <w:rPr>
+                <w:color w:val="FF0000"/>
+              </w:rPr>
+            </w:rPrChange>
+          </w:rPr>
+          <w:t>1hr, target to be done by June. 14)</w:t>
+        </w:r>
+      </w:ins>
+    </w:p>
+    <w:p>
+      <w:pPr>
+        <w:pStyle w:val="ListParagraph"/>
+        <w:numPr>
+          <w:ilvl w:val="1"/>
+          <w:numId w:val="2"/>
+        </w:numPr>
+        <w:rPr>
+          <w:ins w:id="100" w:author="Henry Le" w:date="2020-06-13T18:57:00Z"/>
+          <w:color w:val="000000" w:themeColor="text1"/>
+        </w:rPr>
+      </w:pPr>
+      <w:ins w:id="101" w:author="Henry Le" w:date="2020-06-13T18:56:00Z">
+        <w:r>
+          <w:rPr>
+            <w:color w:val="000000" w:themeColor="text1"/>
+          </w:rPr>
+          <w:t>Team page (Ekin) =&gt; use bootstrap (</w:t>
+        </w:r>
+        <w:r>
+          <w:rPr>
+            <w:color w:val="FF0000"/>
+          </w:rPr>
+          <w:t>2 days, Jun 12</w:t>
+        </w:r>
+        <w:r>
+          <w:rPr>
+            <w:color w:val="000000" w:themeColor="text1"/>
+          </w:rPr>
+          <w:t>)</w:t>
+        </w:r>
+      </w:ins>
+    </w:p>
+    <w:p>
+      <w:pPr>
+        <w:pStyle w:val="ListParagraph"/>
+        <w:numPr>
+          <w:ilvl w:val="2"/>
+          <w:numId w:val="2"/>
+        </w:numPr>
+        <w:rPr>
+          <w:ins w:id="102" w:author="Henry Le" w:date="2020-06-13T18:57:00Z"/>
+          <w:color w:val="000000" w:themeColor="text1"/>
+        </w:rPr>
+      </w:pPr>
+      <w:ins w:id="103" w:author="Henry Le" w:date="2020-06-13T18:57:00Z">
+        <w:r>
+          <w:rPr>
+            <w:color w:val="000000" w:themeColor="text1"/>
+          </w:rPr>
+          <w:t>Background</w:t>
+        </w:r>
+      </w:ins>
+    </w:p>
+    <w:p>
+      <w:pPr>
+        <w:pStyle w:val="ListParagraph"/>
+        <w:numPr>
+          <w:ilvl w:val="2"/>
+          <w:numId w:val="2"/>
+        </w:numPr>
+        <w:rPr>
+          <w:ins w:id="104" w:author="Henry Le" w:date="2020-06-13T18:56:00Z"/>
+          <w:color w:val="000000" w:themeColor="text1"/>
+        </w:rPr>
+        <w:pPrChange w:id="105" w:author="Henry Le" w:date="2020-06-13T18:57:00Z">
           <w:pPr>
             <w:pStyle w:val="ListParagraph"/>
             <w:numPr>
@@ -2732,44 +2541,12 @@
           </w:pPr>
         </w:pPrChange>
       </w:pPr>
-      <w:ins w:id="101" w:author="Henry Le" w:date="2020-06-13T18:56:00Z">
-        <w:r>
-          <w:rPr>
-            <w:strike/>
+      <w:ins w:id="106" w:author="Henry Le" w:date="2020-06-13T18:57:00Z">
+        <w:r>
+          <w:rPr>
             <w:color w:val="000000" w:themeColor="text1"/>
-            <w:rPrChange w:id="102" w:author="Henry Le" w:date="2020-06-13T18:57:00Z">
-              <w:rPr>
-                <w:color w:val="000000" w:themeColor="text1"/>
-              </w:rPr>
-            </w:rPrChange>
-          </w:rPr>
-          <w:t xml:space="preserve">Project Description (As </w:t>
-        </w:r>
-        <w:proofErr w:type="gramStart"/>
-        <w:r>
-          <w:rPr>
-            <w:strike/>
-            <w:color w:val="000000" w:themeColor="text1"/>
-            <w:rPrChange w:id="103" w:author="Henry Le" w:date="2020-06-13T18:57:00Z">
-              <w:rPr>
-                <w:color w:val="000000" w:themeColor="text1"/>
-              </w:rPr>
-            </w:rPrChange>
-          </w:rPr>
-          <w:t>team)  (</w:t>
-        </w:r>
-        <w:proofErr w:type="gramEnd"/>
-        <w:r>
-          <w:rPr>
-            <w:strike/>
-            <w:color w:val="FF0000"/>
-            <w:rPrChange w:id="104" w:author="Henry Le" w:date="2020-06-13T18:57:00Z">
-              <w:rPr>
-                <w:color w:val="FF0000"/>
-              </w:rPr>
-            </w:rPrChange>
-          </w:rPr>
-          <w:t>1hr, target to be done by June. 14)</w:t>
+          </w:rPr>
+          <w:t>Contact links</w:t>
         </w:r>
       </w:ins>
     </w:p>
@@ -2781,66 +2558,52 @@
           <w:numId w:val="2"/>
         </w:numPr>
         <w:rPr>
-          <w:ins w:id="105" w:author="Henry Le" w:date="2020-06-13T18:57:00Z"/>
-          <w:color w:val="000000" w:themeColor="text1"/>
-        </w:rPr>
-      </w:pPr>
-      <w:ins w:id="106" w:author="Henry Le" w:date="2020-06-13T18:56:00Z">
-        <w:r>
-          <w:rPr>
+          <w:ins w:id="107" w:author="Henry Le" w:date="2020-06-13T18:56:00Z"/>
+          <w:strike/>
+          <w:color w:val="000000" w:themeColor="text1"/>
+          <w:rPrChange w:id="108" w:author="Henry Le" w:date="2020-06-13T19:01:00Z">
+            <w:rPr>
+              <w:ins w:id="109" w:author="Henry Le" w:date="2020-06-13T18:56:00Z"/>
+              <w:color w:val="000000" w:themeColor="text1"/>
+            </w:rPr>
+          </w:rPrChange>
+        </w:rPr>
+      </w:pPr>
+      <w:ins w:id="110" w:author="Henry Le" w:date="2020-06-13T18:56:00Z">
+        <w:r>
+          <w:rPr>
+            <w:strike/>
             <w:color w:val="000000" w:themeColor="text1"/>
-            <w:rPrChange w:id="107" w:author="Henry Le" w:date="2020-06-13T18:57:00Z">
+            <w:rPrChange w:id="111" w:author="Henry Le" w:date="2020-06-13T19:01:00Z">
               <w:rPr>
                 <w:color w:val="000000" w:themeColor="text1"/>
               </w:rPr>
             </w:rPrChange>
           </w:rPr>
-          <w:t>Team page (</w:t>
-        </w:r>
-        <w:proofErr w:type="spellStart"/>
-        <w:r>
-          <w:rPr>
+          <w:t xml:space="preserve">Contact Page (Henry) : more like a drop down box </w:t>
+        </w:r>
+        <w:r>
+          <w:rPr>
+            <w:strike/>
+            <w:color w:val="FF0000"/>
+            <w:rPrChange w:id="112" w:author="Henry Le" w:date="2020-06-13T19:01:00Z">
+              <w:rPr>
+                <w:color w:val="FF0000"/>
+              </w:rPr>
+            </w:rPrChange>
+          </w:rPr>
+          <w:t>(1 day, by Jun. 11</w:t>
+        </w:r>
+        <w:r>
+          <w:rPr>
+            <w:strike/>
             <w:color w:val="000000" w:themeColor="text1"/>
-            <w:rPrChange w:id="108" w:author="Henry Le" w:date="2020-06-13T18:57:00Z">
+            <w:rPrChange w:id="113" w:author="Henry Le" w:date="2020-06-13T19:01:00Z">
               <w:rPr>
                 <w:color w:val="000000" w:themeColor="text1"/>
               </w:rPr>
             </w:rPrChange>
           </w:rPr>
-          <w:t>Ekin</w:t>
-        </w:r>
-        <w:proofErr w:type="spellEnd"/>
-        <w:r>
-          <w:rPr>
-            <w:color w:val="000000" w:themeColor="text1"/>
-            <w:rPrChange w:id="109" w:author="Henry Le" w:date="2020-06-13T18:57:00Z">
-              <w:rPr>
-                <w:color w:val="000000" w:themeColor="text1"/>
-              </w:rPr>
-            </w:rPrChange>
-          </w:rPr>
-          <w:t>) =&gt; use bootstrap (</w:t>
-        </w:r>
-        <w:r>
-          <w:rPr>
-            <w:color w:val="FF0000"/>
-            <w:rPrChange w:id="110" w:author="Henry Le" w:date="2020-06-13T18:57:00Z">
-              <w:rPr>
-                <w:color w:val="FF0000"/>
-              </w:rPr>
-            </w:rPrChange>
-          </w:rPr>
-          <w:t>2 days, Jun 12</w:t>
-        </w:r>
-        <w:r>
-          <w:rPr>
-            <w:color w:val="000000" w:themeColor="text1"/>
-            <w:rPrChange w:id="111" w:author="Henry Le" w:date="2020-06-13T18:57:00Z">
-              <w:rPr>
-                <w:color w:val="000000" w:themeColor="text1"/>
-              </w:rPr>
-            </w:rPrChange>
-          </w:rPr>
           <w:t>)</w:t>
         </w:r>
       </w:ins>
@@ -2849,57 +2612,57 @@
       <w:pPr>
         <w:pStyle w:val="ListParagraph"/>
         <w:numPr>
-          <w:ilvl w:val="2"/>
+          <w:ilvl w:val="1"/>
           <w:numId w:val="2"/>
         </w:numPr>
         <w:rPr>
-          <w:ins w:id="112" w:author="Henry Le" w:date="2020-06-13T18:57:00Z"/>
-          <w:color w:val="000000" w:themeColor="text1"/>
-        </w:rPr>
-      </w:pPr>
-      <w:ins w:id="113" w:author="Henry Le" w:date="2020-06-13T18:57:00Z">
-        <w:r>
-          <w:rPr>
-            <w:color w:val="000000" w:themeColor="text1"/>
-          </w:rPr>
-          <w:t>Background</w:t>
-        </w:r>
-      </w:ins>
-    </w:p>
-    <w:p>
-      <w:pPr>
-        <w:pStyle w:val="ListParagraph"/>
-        <w:numPr>
-          <w:ilvl w:val="2"/>
-          <w:numId w:val="2"/>
-        </w:numPr>
-        <w:rPr>
           <w:ins w:id="114" w:author="Henry Le" w:date="2020-06-13T18:56:00Z"/>
-          <w:color w:val="000000" w:themeColor="text1"/>
-          <w:rPrChange w:id="115" w:author="Henry Le" w:date="2020-06-13T18:57:00Z">
+          <w:strike/>
+          <w:color w:val="000000" w:themeColor="text1"/>
+          <w:rPrChange w:id="115" w:author="Henry Le" w:date="2020-06-13T18:58:00Z">
             <w:rPr>
               <w:ins w:id="116" w:author="Henry Le" w:date="2020-06-13T18:56:00Z"/>
               <w:color w:val="000000" w:themeColor="text1"/>
             </w:rPr>
           </w:rPrChange>
         </w:rPr>
-        <w:pPrChange w:id="117" w:author="Henry Le" w:date="2020-06-13T18:57:00Z">
-          <w:pPr>
-            <w:pStyle w:val="ListParagraph"/>
-            <w:numPr>
-              <w:ilvl w:val="1"/>
-              <w:numId w:val="2"/>
-            </w:numPr>
-            <w:ind w:left="1800" w:hanging="360"/>
-          </w:pPr>
-        </w:pPrChange>
-      </w:pPr>
-      <w:ins w:id="118" w:author="Henry Le" w:date="2020-06-13T18:57:00Z">
-        <w:r>
-          <w:rPr>
+      </w:pPr>
+      <w:ins w:id="117" w:author="Henry Le" w:date="2020-06-13T18:56:00Z">
+        <w:r>
+          <w:rPr>
+            <w:strike/>
             <w:color w:val="000000" w:themeColor="text1"/>
-          </w:rPr>
-          <w:t>Contact links</w:t>
+            <w:rPrChange w:id="118" w:author="Henry Le" w:date="2020-06-13T18:58:00Z">
+              <w:rPr>
+                <w:color w:val="000000" w:themeColor="text1"/>
+              </w:rPr>
+            </w:rPrChange>
+          </w:rPr>
+          <w:t xml:space="preserve">DataTable webpage (OJ) =&gt; make the JS works, so that it can filter the data </w:t>
+        </w:r>
+        <w:r>
+          <w:rPr>
+            <w:strike/>
+            <w:color w:val="FF0000"/>
+            <w:rPrChange w:id="119" w:author="Henry Le" w:date="2020-06-13T18:58:00Z">
+              <w:rPr>
+                <w:color w:val="FF0000"/>
+              </w:rPr>
+            </w:rPrChange>
+          </w:rPr>
+          <w:t>(2 days, Jun 12</w:t>
+        </w:r>
+        <w:r>
+          <w:rPr>
+            <w:strike/>
+            <w:color w:val="000000" w:themeColor="text1"/>
+            <w:rPrChange w:id="120" w:author="Henry Le" w:date="2020-06-13T18:58:00Z">
+              <w:rPr>
+                <w:color w:val="000000" w:themeColor="text1"/>
+              </w:rPr>
+            </w:rPrChange>
+          </w:rPr>
+          <w:t>)</w:t>
         </w:r>
       </w:ins>
     </w:p>
@@ -2911,84 +2674,31 @@
           <w:numId w:val="2"/>
         </w:numPr>
         <w:rPr>
-          <w:ins w:id="119" w:author="Henry Le" w:date="2020-06-13T18:56:00Z"/>
-          <w:strike/>
-          <w:color w:val="000000" w:themeColor="text1"/>
-          <w:rPrChange w:id="120" w:author="Henry Le" w:date="2020-06-13T19:01:00Z">
-            <w:rPr>
-              <w:ins w:id="121" w:author="Henry Le" w:date="2020-06-13T18:56:00Z"/>
-              <w:color w:val="000000" w:themeColor="text1"/>
-            </w:rPr>
-          </w:rPrChange>
-        </w:rPr>
-      </w:pPr>
-      <w:bookmarkStart w:id="122" w:name="_GoBack"/>
-      <w:ins w:id="123" w:author="Henry Le" w:date="2020-06-13T18:56:00Z">
-        <w:r>
-          <w:rPr>
-            <w:strike/>
+          <w:ins w:id="121" w:author="Henry Le" w:date="2020-06-13T18:56:00Z"/>
+          <w:color w:val="000000" w:themeColor="text1"/>
+        </w:rPr>
+      </w:pPr>
+      <w:ins w:id="122" w:author="Henry Le" w:date="2020-06-13T18:56:00Z">
+        <w:r>
+          <w:rPr>
             <w:color w:val="000000" w:themeColor="text1"/>
-            <w:rPrChange w:id="124" w:author="Henry Le" w:date="2020-06-13T19:01:00Z">
-              <w:rPr>
-                <w:color w:val="000000" w:themeColor="text1"/>
-              </w:rPr>
-            </w:rPrChange>
-          </w:rPr>
-          <w:t>Contact Page (Henry</w:t>
-        </w:r>
-        <w:proofErr w:type="gramStart"/>
-        <w:r>
-          <w:rPr>
-            <w:strike/>
+          </w:rPr>
+          <w:t>Banner more interactive =&gt; may be using carousel or appear text with D3 and JS timer (Henry Le) (vanilla JS) (</w:t>
+        </w:r>
+        <w:r>
+          <w:rPr>
+            <w:color w:val="FF0000"/>
+          </w:rPr>
+          <w:t>by Jun. 14</w:t>
+        </w:r>
+        <w:r>
+          <w:rPr>
             <w:color w:val="000000" w:themeColor="text1"/>
-            <w:rPrChange w:id="125" w:author="Henry Le" w:date="2020-06-13T19:01:00Z">
-              <w:rPr>
-                <w:color w:val="000000" w:themeColor="text1"/>
-              </w:rPr>
-            </w:rPrChange>
-          </w:rPr>
-          <w:t>) :</w:t>
-        </w:r>
-        <w:proofErr w:type="gramEnd"/>
-        <w:r>
-          <w:rPr>
-            <w:strike/>
-            <w:color w:val="000000" w:themeColor="text1"/>
-            <w:rPrChange w:id="126" w:author="Henry Le" w:date="2020-06-13T19:01:00Z">
-              <w:rPr>
-                <w:color w:val="000000" w:themeColor="text1"/>
-              </w:rPr>
-            </w:rPrChange>
-          </w:rPr>
-          <w:t xml:space="preserve"> more like a drop down box </w:t>
-        </w:r>
-        <w:r>
-          <w:rPr>
-            <w:strike/>
-            <w:color w:val="FF0000"/>
-            <w:rPrChange w:id="127" w:author="Henry Le" w:date="2020-06-13T19:01:00Z">
-              <w:rPr>
-                <w:color w:val="FF0000"/>
-              </w:rPr>
-            </w:rPrChange>
-          </w:rPr>
-          <w:t>(1 day, by Jun. 11</w:t>
-        </w:r>
-        <w:r>
-          <w:rPr>
-            <w:strike/>
-            <w:color w:val="000000" w:themeColor="text1"/>
-            <w:rPrChange w:id="128" w:author="Henry Le" w:date="2020-06-13T19:01:00Z">
-              <w:rPr>
-                <w:color w:val="000000" w:themeColor="text1"/>
-              </w:rPr>
-            </w:rPrChange>
           </w:rPr>
           <w:t>)</w:t>
         </w:r>
       </w:ins>
     </w:p>
-    <w:bookmarkEnd w:id="122"/>
     <w:p>
       <w:pPr>
         <w:pStyle w:val="ListParagraph"/>
@@ -2997,65 +2707,26 @@
           <w:numId w:val="2"/>
         </w:numPr>
         <w:rPr>
-          <w:ins w:id="129" w:author="Henry Le" w:date="2020-06-13T18:56:00Z"/>
-          <w:strike/>
-          <w:color w:val="000000" w:themeColor="text1"/>
-          <w:rPrChange w:id="130" w:author="Henry Le" w:date="2020-06-13T18:58:00Z">
-            <w:rPr>
-              <w:ins w:id="131" w:author="Henry Le" w:date="2020-06-13T18:56:00Z"/>
-              <w:color w:val="000000" w:themeColor="text1"/>
-            </w:rPr>
-          </w:rPrChange>
-        </w:rPr>
-      </w:pPr>
-      <w:proofErr w:type="spellStart"/>
-      <w:ins w:id="132" w:author="Henry Le" w:date="2020-06-13T18:56:00Z">
-        <w:r>
-          <w:rPr>
-            <w:strike/>
+          <w:ins w:id="123" w:author="Henry Le" w:date="2020-06-13T18:56:00Z"/>
+          <w:color w:val="000000" w:themeColor="text1"/>
+        </w:rPr>
+      </w:pPr>
+      <w:ins w:id="124" w:author="Henry Le" w:date="2020-06-13T18:56:00Z">
+        <w:r>
+          <w:rPr>
             <w:color w:val="000000" w:themeColor="text1"/>
-            <w:rPrChange w:id="133" w:author="Henry Le" w:date="2020-06-13T18:58:00Z">
-              <w:rPr>
-                <w:color w:val="000000" w:themeColor="text1"/>
-              </w:rPr>
-            </w:rPrChange>
-          </w:rPr>
-          <w:t>DataTable</w:t>
-        </w:r>
-        <w:proofErr w:type="spellEnd"/>
-        <w:r>
-          <w:rPr>
-            <w:strike/>
+          </w:rPr>
+          <w:t>Visualization page :: (</w:t>
+        </w:r>
+        <w:r>
+          <w:rPr>
+            <w:color w:val="FF0000"/>
+          </w:rPr>
+          <w:t>3 days by Jun. 13 the lastest</w:t>
+        </w:r>
+        <w:r>
+          <w:rPr>
             <w:color w:val="000000" w:themeColor="text1"/>
-            <w:rPrChange w:id="134" w:author="Henry Le" w:date="2020-06-13T18:58:00Z">
-              <w:rPr>
-                <w:color w:val="000000" w:themeColor="text1"/>
-              </w:rPr>
-            </w:rPrChange>
-          </w:rPr>
-          <w:t xml:space="preserve"> webpage (OJ) =&gt; make the JS works, so that it can filter the data </w:t>
-        </w:r>
-        <w:r>
-          <w:rPr>
-            <w:strike/>
-            <w:color w:val="FF0000"/>
-            <w:rPrChange w:id="135" w:author="Henry Le" w:date="2020-06-13T18:58:00Z">
-              <w:rPr>
-                <w:color w:val="FF0000"/>
-              </w:rPr>
-            </w:rPrChange>
-          </w:rPr>
-          <w:t>(2 days, Jun 12</w:t>
-        </w:r>
-        <w:r>
-          <w:rPr>
-            <w:strike/>
-            <w:color w:val="000000" w:themeColor="text1"/>
-            <w:rPrChange w:id="136" w:author="Henry Le" w:date="2020-06-13T18:58:00Z">
-              <w:rPr>
-                <w:color w:val="000000" w:themeColor="text1"/>
-              </w:rPr>
-            </w:rPrChange>
           </w:rPr>
           <w:t>)</w:t>
         </w:r>
@@ -3069,28 +2740,16 @@
           <w:numId w:val="2"/>
         </w:numPr>
         <w:rPr>
-          <w:ins w:id="137" w:author="Henry Le" w:date="2020-06-13T18:56:00Z"/>
-          <w:color w:val="000000" w:themeColor="text1"/>
-        </w:rPr>
-      </w:pPr>
-      <w:ins w:id="138" w:author="Henry Le" w:date="2020-06-13T18:56:00Z">
+          <w:ins w:id="125" w:author="Henry Le" w:date="2020-06-13T18:56:00Z"/>
+          <w:color w:val="000000" w:themeColor="text1"/>
+        </w:rPr>
+      </w:pPr>
+      <w:ins w:id="126" w:author="Henry Le" w:date="2020-06-13T18:56:00Z">
         <w:r>
           <w:rPr>
             <w:color w:val="000000" w:themeColor="text1"/>
           </w:rPr>
-          <w:t>Banner more interactive =&gt; may be using carousel or appear text with D3 and JS timer (Henry Le) (vanilla JS) (</w:t>
-        </w:r>
-        <w:r>
-          <w:rPr>
-            <w:color w:val="FF0000"/>
-          </w:rPr>
-          <w:t>by Jun. 14</w:t>
-        </w:r>
-        <w:r>
-          <w:rPr>
-            <w:color w:val="000000" w:themeColor="text1"/>
-          </w:rPr>
-          <w:t>)</w:t>
+          <w:t>API page (with Nav Bar)</w:t>
         </w:r>
       </w:ins>
     </w:p>
@@ -3102,45 +2761,23 @@
           <w:numId w:val="2"/>
         </w:numPr>
         <w:rPr>
-          <w:ins w:id="139" w:author="Henry Le" w:date="2020-06-13T18:56:00Z"/>
-          <w:color w:val="000000" w:themeColor="text1"/>
-        </w:rPr>
-      </w:pPr>
-      <w:ins w:id="140" w:author="Henry Le" w:date="2020-06-13T18:56:00Z">
+          <w:ins w:id="127" w:author="Henry Le" w:date="2020-06-13T18:56:00Z"/>
+          <w:color w:val="000000" w:themeColor="text1"/>
+        </w:rPr>
+      </w:pPr>
+      <w:ins w:id="128" w:author="Henry Le" w:date="2020-06-13T18:56:00Z">
         <w:r>
           <w:rPr>
             <w:color w:val="000000" w:themeColor="text1"/>
           </w:rPr>
-          <w:t xml:space="preserve">Visualization </w:t>
-        </w:r>
-        <w:proofErr w:type="gramStart"/>
-        <w:r>
-          <w:rPr>
-            <w:color w:val="000000" w:themeColor="text1"/>
-          </w:rPr>
-          <w:t>page :</w:t>
-        </w:r>
-        <w:proofErr w:type="gramEnd"/>
-        <w:r>
-          <w:rPr>
-            <w:color w:val="000000" w:themeColor="text1"/>
-          </w:rPr>
-          <w:t>: (</w:t>
+          <w:t>Compile =&gt; push to AWS (</w:t>
         </w:r>
         <w:r>
           <w:rPr>
             <w:color w:val="FF0000"/>
           </w:rPr>
-          <w:t xml:space="preserve">3 days by Jun. 13 the </w:t>
-        </w:r>
-        <w:proofErr w:type="spellStart"/>
-        <w:r>
-          <w:rPr>
-            <w:color w:val="FF0000"/>
-          </w:rPr>
-          <w:t>lastest</w:t>
-        </w:r>
-        <w:proofErr w:type="spellEnd"/>
+          <w:t>1 day, by Jun. 14</w:t>
+        </w:r>
         <w:r>
           <w:rPr>
             <w:color w:val="000000" w:themeColor="text1"/>
@@ -3157,138 +2794,139 @@
           <w:numId w:val="2"/>
         </w:numPr>
         <w:rPr>
-          <w:ins w:id="141" w:author="Henry Le" w:date="2020-06-13T18:56:00Z"/>
-          <w:color w:val="000000" w:themeColor="text1"/>
-        </w:rPr>
-      </w:pPr>
-      <w:ins w:id="142" w:author="Henry Le" w:date="2020-06-13T18:56:00Z">
+          <w:ins w:id="129" w:author="Henry Le" w:date="2020-06-13T18:56:00Z"/>
+          <w:color w:val="000000" w:themeColor="text1"/>
+        </w:rPr>
+      </w:pPr>
+      <w:ins w:id="130" w:author="Henry Le" w:date="2020-06-13T18:56:00Z">
         <w:r>
           <w:rPr>
             <w:color w:val="000000" w:themeColor="text1"/>
           </w:rPr>
-          <w:t>API page (with Nav Bar)</w:t>
+          <w:t>Write the readme.md (as team)</w:t>
         </w:r>
       </w:ins>
     </w:p>
     <w:p>
       <w:pPr>
-        <w:pStyle w:val="ListParagraph"/>
-        <w:numPr>
-          <w:ilvl w:val="1"/>
-          <w:numId w:val="2"/>
-        </w:numPr>
-        <w:rPr>
-          <w:ins w:id="143" w:author="Henry Le" w:date="2020-06-13T18:56:00Z"/>
-          <w:color w:val="000000" w:themeColor="text1"/>
-        </w:rPr>
-      </w:pPr>
-      <w:ins w:id="144" w:author="Henry Le" w:date="2020-06-13T18:56:00Z">
+        <w:ind w:left="1080"/>
+        <w:rPr>
+          <w:ins w:id="131" w:author="Henry Le" w:date="2020-06-15T22:28:00Z"/>
+          <w:color w:val="000000" w:themeColor="text1"/>
+        </w:rPr>
+      </w:pPr>
+      <w:ins w:id="132" w:author="Henry Le" w:date="2020-06-13T18:56:00Z">
         <w:r>
           <w:rPr>
             <w:color w:val="000000" w:themeColor="text1"/>
           </w:rPr>
-          <w:t>Compile =&gt; push to AWS (</w:t>
-        </w:r>
-        <w:r>
-          <w:rPr>
-            <w:color w:val="FF0000"/>
-          </w:rPr>
-          <w:t>1 day, by Jun. 14</w:t>
-        </w:r>
-        <w:r>
-          <w:rPr>
-            <w:color w:val="000000" w:themeColor="text1"/>
-          </w:rPr>
-          <w:t>)</w:t>
+          <w:t>=&gt; what to do: copy the entire index.html =&gt; delete the middle part</w:t>
         </w:r>
       </w:ins>
     </w:p>
     <w:p>
       <w:pPr>
-        <w:pStyle w:val="ListParagraph"/>
-        <w:numPr>
-          <w:ilvl w:val="1"/>
-          <w:numId w:val="2"/>
-        </w:numPr>
-        <w:rPr>
-          <w:ins w:id="145" w:author="Henry Le" w:date="2020-06-13T18:56:00Z"/>
-          <w:color w:val="000000" w:themeColor="text1"/>
-        </w:rPr>
-      </w:pPr>
-      <w:ins w:id="146" w:author="Henry Le" w:date="2020-06-13T18:56:00Z">
-        <w:r>
-          <w:rPr>
-            <w:color w:val="000000" w:themeColor="text1"/>
-          </w:rPr>
-          <w:t>Write the readme.md (as team)</w:t>
-        </w:r>
-      </w:ins>
-    </w:p>
-    <w:p>
-      <w:pPr>
         <w:ind w:left="1080"/>
-        <w:rPr>
-          <w:ins w:id="147" w:author="Henry Le" w:date="2020-06-13T18:56:00Z"/>
-          <w:color w:val="000000" w:themeColor="text1"/>
-        </w:rPr>
-      </w:pPr>
-      <w:ins w:id="148" w:author="Henry Le" w:date="2020-06-13T18:56:00Z">
-        <w:r>
-          <w:rPr>
-            <w:color w:val="000000" w:themeColor="text1"/>
-          </w:rPr>
-          <w:t xml:space="preserve">=&gt; what to do: copy the entire index.html =&gt; delete the middle part </w:t>
-        </w:r>
-      </w:ins>
-    </w:p>
-    <w:p>
-      <w:pPr>
-        <w:pStyle w:val="NoSpacing"/>
-        <w:ind w:left="900"/>
-        <w:rPr>
-          <w:ins w:id="149" w:author="Henry Le" w:date="2020-06-13T18:56:00Z"/>
-          <w:rStyle w:val="Strong"/>
+        <w:jc w:val="center"/>
+        <w:rPr>
+          <w:ins w:id="133" w:author="Henry Le" w:date="2020-06-15T22:45:00Z"/>
+          <w:b/>
+          <w:bCs/>
+          <w:color w:val="C00000"/>
           <w:sz w:val="28"/>
           <w:szCs w:val="28"/>
-          <w:u w:val="single"/>
-        </w:rPr>
-        <w:pPrChange w:id="150" w:author="Henry Le" w:date="2020-06-13T18:56:00Z">
-          <w:pPr>
-            <w:pStyle w:val="NoSpacing"/>
-            <w:numPr>
-              <w:ilvl w:val="2"/>
-              <w:numId w:val="2"/>
-            </w:numPr>
-            <w:ind w:left="900" w:hanging="360"/>
-          </w:pPr>
-        </w:pPrChange>
-      </w:pPr>
-    </w:p>
-    <w:p>
-      <w:pPr>
-        <w:rPr>
-          <w:ins w:id="151" w:author="Henry Le" w:date="2020-06-10T22:08:00Z"/>
-          <w:color w:val="000000" w:themeColor="text1"/>
-          <w:rPrChange w:id="152" w:author="Henry Le" w:date="2020-06-10T22:13:00Z">
+          <w:rPrChange w:id="134" w:author="Henry Le" w:date="2020-06-15T22:45:00Z">
             <w:rPr>
-              <w:ins w:id="153" w:author="Henry Le" w:date="2020-06-10T22:08:00Z"/>
-              <w:rStyle w:val="Strong"/>
-              <w:sz w:val="20"/>
-              <w:szCs w:val="20"/>
-              <w:u w:val="single"/>
+              <w:ins w:id="135" w:author="Henry Le" w:date="2020-06-15T22:45:00Z"/>
+              <w:b/>
+              <w:bCs/>
+              <w:color w:val="000000" w:themeColor="text1"/>
+              <w:sz w:val="28"/>
+              <w:szCs w:val="28"/>
             </w:rPr>
           </w:rPrChange>
         </w:rPr>
-        <w:pPrChange w:id="154" w:author="Henry Le" w:date="2020-06-13T18:56:00Z">
-          <w:pPr>
-            <w:pStyle w:val="ListParagraph"/>
-            <w:numPr>
-              <w:numId w:val="8"/>
-            </w:numPr>
-            <w:ind w:hanging="360"/>
-          </w:pPr>
-        </w:pPrChange>
-      </w:pPr>
+      </w:pPr>
+      <w:ins w:id="136" w:author="Henry Le" w:date="2020-06-15T22:44:00Z">
+        <w:r>
+          <w:rPr>
+            <w:b/>
+            <w:bCs/>
+            <w:color w:val="C00000"/>
+            <w:sz w:val="28"/>
+            <w:szCs w:val="28"/>
+            <w:rPrChange w:id="137" w:author="Henry Le" w:date="2020-06-15T22:45:00Z">
+              <w:rPr>
+                <w:b/>
+                <w:bCs/>
+                <w:color w:val="000000" w:themeColor="text1"/>
+                <w:sz w:val="28"/>
+                <w:szCs w:val="28"/>
+              </w:rPr>
+            </w:rPrChange>
+          </w:rPr>
+          <w:t>=============</w:t>
+        </w:r>
+      </w:ins>
+      <w:ins w:id="138" w:author="Henry Le" w:date="2020-06-15T22:45:00Z">
+        <w:r>
+          <w:rPr>
+            <w:b/>
+            <w:bCs/>
+            <w:color w:val="C00000"/>
+            <w:sz w:val="28"/>
+            <w:szCs w:val="28"/>
+            <w:rPrChange w:id="139" w:author="Henry Le" w:date="2020-06-15T22:45:00Z">
+              <w:rPr>
+                <w:b/>
+                <w:bCs/>
+                <w:color w:val="000000" w:themeColor="text1"/>
+                <w:sz w:val="28"/>
+                <w:szCs w:val="28"/>
+              </w:rPr>
+            </w:rPrChange>
+          </w:rPr>
+          <w:t xml:space="preserve"> </w:t>
+        </w:r>
+      </w:ins>
+      <w:ins w:id="140" w:author="Henry Le" w:date="2020-06-15T22:28:00Z">
+        <w:r>
+          <w:rPr>
+            <w:b/>
+            <w:bCs/>
+            <w:color w:val="C00000"/>
+            <w:sz w:val="28"/>
+            <w:szCs w:val="28"/>
+            <w:rPrChange w:id="141" w:author="Henry Le" w:date="2020-06-15T22:45:00Z">
+              <w:rPr>
+                <w:color w:val="000000" w:themeColor="text1"/>
+              </w:rPr>
+            </w:rPrChange>
+          </w:rPr>
+          <w:t>PROJECT COMPLETED – DEPLOYED ON AWS</w:t>
+        </w:r>
+      </w:ins>
+      <w:ins w:id="142" w:author="Henry Le" w:date="2020-06-15T22:44:00Z">
+        <w:r>
+          <w:rPr>
+            <w:b/>
+            <w:bCs/>
+            <w:color w:val="C00000"/>
+            <w:sz w:val="28"/>
+            <w:szCs w:val="28"/>
+            <w:rPrChange w:id="143" w:author="Henry Le" w:date="2020-06-15T22:45:00Z">
+              <w:rPr>
+                <w:b/>
+                <w:bCs/>
+                <w:color w:val="000000" w:themeColor="text1"/>
+                <w:sz w:val="28"/>
+                <w:szCs w:val="28"/>
+              </w:rPr>
+            </w:rPrChange>
+          </w:rPr>
+          <w:t xml:space="preserve"> ============</w:t>
+        </w:r>
+      </w:ins>
     </w:p>
     <w:p>
       <w:pPr>
@@ -3297,15 +2935,17 @@
           <w:ilvl w:val="0"/>
           <w:numId w:val="8"/>
         </w:numPr>
-        <w:rPr>
-          <w:del w:id="155" w:author="Henry Le" w:date="2020-06-10T22:08:00Z"/>
+        <w:ind w:left="1080"/>
+        <w:jc w:val="center"/>
+        <w:rPr>
+          <w:del w:id="144" w:author="Henry Le" w:date="2020-06-10T22:08:00Z"/>
           <w:rStyle w:val="Strong"/>
           <w:sz w:val="20"/>
           <w:szCs w:val="20"/>
           <w:u w:val="single"/>
-          <w:rPrChange w:id="156" w:author="Henry Le" w:date="2020-06-10T22:07:00Z">
+          <w:rPrChange w:id="145" w:author="Henry Le" w:date="2020-06-10T22:07:00Z">
             <w:rPr>
-              <w:del w:id="157" w:author="Henry Le" w:date="2020-06-10T22:08:00Z"/>
+              <w:del w:id="146" w:author="Henry Le" w:date="2020-06-10T22:08:00Z"/>
               <w:rStyle w:val="Strong"/>
               <w:sz w:val="28"/>
               <w:szCs w:val="28"/>
@@ -3313,23 +2953,54 @@
             </w:rPr>
           </w:rPrChange>
         </w:rPr>
-        <w:pPrChange w:id="158" w:author="Henry Le" w:date="2020-06-10T22:07:00Z">
+        <w:pPrChange w:id="147" w:author="Henry Le" w:date="2020-06-15T22:45:00Z">
           <w:pPr/>
         </w:pPrChange>
       </w:pPr>
-    </w:p>
-    <w:p>
-      <w:pPr>
-        <w:rPr>
-          <w:color w:val="000000" w:themeColor="text1"/>
-        </w:rPr>
+      <w:ins w:id="148" w:author="Henry Le" w:date="2020-06-15T22:29:00Z">
+        <w:r>
+          <w:fldChar w:fldCharType="begin"/>
+        </w:r>
+        <w:r>
+          <w:instrText xml:space="preserve"> HYPERLINK "http://satellitelaunches.us-east-2.elasticbeanstalk.com/" </w:instrText>
+        </w:r>
+        <w:r>
+          <w:fldChar w:fldCharType="separate"/>
+        </w:r>
+        <w:r>
+          <w:rPr>
+            <w:rStyle w:val="Hyperlink"/>
+          </w:rPr>
+          <w:t>http://satellitelaunches.us-east-2.elasticbeanstalk.com/</w:t>
+        </w:r>
+        <w:r>
+          <w:fldChar w:fldCharType="end"/>
+        </w:r>
+      </w:ins>
+      <w:bookmarkStart w:id="149" w:name="_GoBack"/>
+      <w:bookmarkEnd w:id="149"/>
+    </w:p>
+    <w:p>
+      <w:pPr>
+        <w:jc w:val="center"/>
+        <w:rPr>
+          <w:color w:val="000000" w:themeColor="text1"/>
+        </w:rPr>
+        <w:pPrChange w:id="150" w:author="Henry Le" w:date="2020-06-15T22:45:00Z">
+          <w:pPr/>
+        </w:pPrChange>
       </w:pPr>
     </w:p>
     <w:sectPr>
       <w:pgSz w:w="12240" w:h="15840"/>
-      <w:pgMar w:top="720" w:right="720" w:bottom="720" w:left="720" w:header="720" w:footer="720" w:gutter="0"/>
+      <w:pgMar w:top="720" w:right="720" w:bottom="630" w:left="720" w:header="720" w:footer="720" w:gutter="0"/>
       <w:cols w:space="720"/>
       <w:docGrid w:linePitch="360"/>
+      <w:sectPrChange w:id="151" w:author="Henry Le" w:date="2020-06-15T22:45:00Z">
+        <w:sectPr>
+          <w:pgMar w:top="720" w:right="720" w:bottom="720" w:left="720" w:header="720" w:footer="720" w:gutter="0"/>
+        </w:sectPr>
+      </w:sectPrChange>
     </w:sectPr>
   </w:body>
 </w:document>
@@ -3899,7 +3570,7 @@
         <w:ind w:left="1440" w:hanging="360"/>
       </w:pPr>
     </w:lvl>
-    <w:lvl w:ilvl="2" w:tplc="0409001B" w:tentative="1">
+    <w:lvl w:ilvl="2" w:tplc="0409001B">
       <w:start w:val="1"/>
       <w:numFmt w:val="lowerRoman"/>
       <w:lvlText w:val="%3."/>
@@ -4636,6 +4307,18 @@
     <w:pPr>
       <w:spacing w:after="0" w:line="240" w:lineRule="auto"/>
     </w:pPr>
+  </w:style>
+  <w:style w:type="character" w:styleId="Hyperlink">
+    <w:name w:val="Hyperlink"/>
+    <w:basedOn w:val="DefaultParagraphFont"/>
+    <w:uiPriority w:val="99"/>
+    <w:semiHidden/>
+    <w:unhideWhenUsed/>
+    <w:rsid w:val="009F1871"/>
+    <w:rPr>
+      <w:color w:val="0000FF"/>
+      <w:u w:val="single"/>
+    </w:rPr>
   </w:style>
 </w:styles>
 </file>
@@ -8910,7 +8593,7 @@
 </file>
 
 <file path=customXml/itemProps1.xml><?xml version="1.0" encoding="utf-8"?>
-<ds:datastoreItem xmlns:ds="http://schemas.openxmlformats.org/officeDocument/2006/customXml" ds:itemID="{CA48EE7C-A1DB-41FF-911F-441DE76EEC34}">
+<ds:datastoreItem xmlns:ds="http://schemas.openxmlformats.org/officeDocument/2006/customXml" ds:itemID="{09AEA9CE-80BC-4F8E-8F2B-1AC97AAEC6BD}">
   <ds:schemaRefs>
     <ds:schemaRef ds:uri="http://schemas.openxmlformats.org/officeDocument/2006/bibliography"/>
   </ds:schemaRefs>

</xml_diff>

<commit_message>
temp fix the workflow file
</commit_message>
<xml_diff>
--- a/Team Planning/Workflow Proposal.docx
+++ b/Team Planning/Workflow Proposal.docx
@@ -47,13 +47,41 @@
       <w:r>
         <w:t xml:space="preserve">: </w:t>
       </w:r>
+      <w:proofErr w:type="spellStart"/>
       <w:r>
         <w:rPr>
           <w:b/>
           <w:bCs/>
           <w:color w:val="0070C0"/>
         </w:rPr>
-        <w:t>Ekin Kaplan, O.J. Ndebbio, Henry Le</w:t>
+        <w:t>Ekin</w:t>
+      </w:r>
+      <w:proofErr w:type="spellEnd"/>
+      <w:r>
+        <w:rPr>
+          <w:b/>
+          <w:bCs/>
+          <w:color w:val="0070C0"/>
+        </w:rPr>
+        <w:t xml:space="preserve"> Kaplan, O.J. </w:t>
+      </w:r>
+      <w:proofErr w:type="spellStart"/>
+      <w:r>
+        <w:rPr>
+          <w:b/>
+          <w:bCs/>
+          <w:color w:val="0070C0"/>
+        </w:rPr>
+        <w:t>Ndebbio</w:t>
+      </w:r>
+      <w:proofErr w:type="spellEnd"/>
+      <w:r>
+        <w:rPr>
+          <w:b/>
+          <w:bCs/>
+          <w:color w:val="0070C0"/>
+        </w:rPr>
+        <w:t>, Henry Le</w:t>
       </w:r>
     </w:p>
     <w:p>
@@ -297,6 +325,7 @@
       <w:r>
         <w:t xml:space="preserve">write the API to extract just the </w:t>
       </w:r>
+      <w:proofErr w:type="spellStart"/>
       <w:r>
         <w:t>L</w:t>
       </w:r>
@@ -307,7 +336,11 @@
         <w:t>_</w:t>
       </w:r>
       <w:r>
-        <w:t>Date column</w:t>
+        <w:t>Date</w:t>
+      </w:r>
+      <w:proofErr w:type="spellEnd"/>
+      <w:r>
+        <w:t xml:space="preserve"> column</w:t>
       </w:r>
     </w:p>
     <w:p>
@@ -444,9 +477,11 @@
       <w:r>
         <w:t xml:space="preserve">What to do: similar to #1, step </w:t>
       </w:r>
+      <w:proofErr w:type="spellStart"/>
       <w:r>
         <w:t>i</w:t>
       </w:r>
+      <w:proofErr w:type="spellEnd"/>
       <w:r>
         <w:t xml:space="preserve"> -&gt; iv with key is the country names, and value is the count</w:t>
       </w:r>
@@ -525,15 +560,23 @@
           <w:numId w:val="2"/>
         </w:numPr>
       </w:pPr>
-      <w:r>
-        <w:t xml:space="preserve">Satellite_Names, </w:t>
-      </w:r>
+      <w:proofErr w:type="spellStart"/>
+      <w:r>
+        <w:t>Satellite_Names</w:t>
+      </w:r>
+      <w:proofErr w:type="spellEnd"/>
+      <w:r>
+        <w:t xml:space="preserve">, </w:t>
+      </w:r>
+      <w:proofErr w:type="spellStart"/>
       <w:r>
         <w:t>Country_of_Operator_Owner</w:t>
       </w:r>
+      <w:proofErr w:type="spellEnd"/>
       <w:r>
         <w:t xml:space="preserve">, </w:t>
       </w:r>
+      <w:proofErr w:type="spellStart"/>
       <w:r>
         <w:t>Lau</w:t>
       </w:r>
@@ -543,6 +586,7 @@
       <w:r>
         <w:t>ch_Date</w:t>
       </w:r>
+      <w:proofErr w:type="spellEnd"/>
       <w:r>
         <w:t xml:space="preserve">, </w:t>
       </w:r>
@@ -555,9 +599,11 @@
       <w:r>
         <w:t xml:space="preserve">Mass, </w:t>
       </w:r>
+      <w:proofErr w:type="spellStart"/>
       <w:r>
         <w:t>Lauch_Site</w:t>
       </w:r>
+      <w:proofErr w:type="spellEnd"/>
     </w:p>
     <w:p>
       <w:pPr>
@@ -602,7 +648,23 @@
         <w:t>extract</w:t>
       </w:r>
       <w:r>
-        <w:t xml:space="preserve"> the columns, then export to csv, then load manually into SQLite table (Creating the class in Python and auto loading DataFrame into SQLite may have some issue with DataType mismatch – not going to that route)</w:t>
+        <w:t xml:space="preserve"> the columns, then export to csv, then load manually into SQLite table (Creating the class in Python and auto loading </w:t>
+      </w:r>
+      <w:proofErr w:type="spellStart"/>
+      <w:r>
+        <w:t>DataFrame</w:t>
+      </w:r>
+      <w:proofErr w:type="spellEnd"/>
+      <w:r>
+        <w:t xml:space="preserve"> into SQLite may have some issue with </w:t>
+      </w:r>
+      <w:proofErr w:type="spellStart"/>
+      <w:r>
+        <w:t>DataType</w:t>
+      </w:r>
+      <w:proofErr w:type="spellEnd"/>
+      <w:r>
+        <w:t xml:space="preserve"> mismatch – not going to that route)</w:t>
       </w:r>
       <w:r>
         <w:t xml:space="preserve"> </w:t>
@@ -1846,10 +1908,25 @@
               </w:rPr>
             </w:rPrChange>
           </w:rPr>
-          <w:t>(Ekin)</w:t>
+          <w:t>(</w:t>
         </w:r>
-      </w:ins>
-      <w:ins w:id="32" w:author="Henry Le" w:date="2020-06-10T22:12:00Z">
+        <w:proofErr w:type="spellStart"/>
+        <w:r>
+          <w:rPr>
+            <w:color w:val="000000" w:themeColor="text1"/>
+            <w:rPrChange w:id="32" w:author="Henry Le" w:date="2020-06-10T22:13:00Z">
+              <w:rPr>
+                <w:rStyle w:val="Strong"/>
+                <w:b w:val="0"/>
+                <w:bCs w:val="0"/>
+                <w:sz w:val="20"/>
+                <w:szCs w:val="20"/>
+              </w:rPr>
+            </w:rPrChange>
+          </w:rPr>
+          <w:t>Ekin</w:t>
+        </w:r>
+        <w:proofErr w:type="spellEnd"/>
         <w:r>
           <w:rPr>
             <w:color w:val="000000" w:themeColor="text1"/>
@@ -1863,10 +1940,27 @@
               </w:rPr>
             </w:rPrChange>
           </w:rPr>
+          <w:t>)</w:t>
+        </w:r>
+      </w:ins>
+      <w:ins w:id="34" w:author="Henry Le" w:date="2020-06-10T22:12:00Z">
+        <w:r>
+          <w:rPr>
+            <w:color w:val="000000" w:themeColor="text1"/>
+            <w:rPrChange w:id="35" w:author="Henry Le" w:date="2020-06-10T22:13:00Z">
+              <w:rPr>
+                <w:rStyle w:val="Strong"/>
+                <w:b w:val="0"/>
+                <w:bCs w:val="0"/>
+                <w:sz w:val="20"/>
+                <w:szCs w:val="20"/>
+              </w:rPr>
+            </w:rPrChange>
+          </w:rPr>
           <w:t xml:space="preserve"> =&gt; use bootstrap</w:t>
         </w:r>
       </w:ins>
-      <w:ins w:id="34" w:author="Henry Le" w:date="2020-06-10T22:33:00Z">
+      <w:ins w:id="36" w:author="Henry Le" w:date="2020-06-10T22:33:00Z">
         <w:r>
           <w:rPr>
             <w:color w:val="000000" w:themeColor="text1"/>
@@ -1876,7 +1970,7 @@
         <w:r>
           <w:rPr>
             <w:color w:val="FF0000"/>
-            <w:rPrChange w:id="35" w:author="Henry Le" w:date="2020-06-10T22:48:00Z">
+            <w:rPrChange w:id="37" w:author="Henry Le" w:date="2020-06-10T22:48:00Z">
               <w:rPr>
                 <w:color w:val="000000" w:themeColor="text1"/>
               </w:rPr>
@@ -1900,11 +1994,11 @@
           <w:numId w:val="4"/>
         </w:numPr>
         <w:rPr>
-          <w:ins w:id="36" w:author="Henry Le" w:date="2020-06-10T22:12:00Z"/>
-          <w:color w:val="000000" w:themeColor="text1"/>
-          <w:rPrChange w:id="37" w:author="Henry Le" w:date="2020-06-10T22:13:00Z">
+          <w:ins w:id="38" w:author="Henry Le" w:date="2020-06-10T22:12:00Z"/>
+          <w:color w:val="000000" w:themeColor="text1"/>
+          <w:rPrChange w:id="39" w:author="Henry Le" w:date="2020-06-10T22:13:00Z">
             <w:rPr>
-              <w:ins w:id="38" w:author="Henry Le" w:date="2020-06-10T22:12:00Z"/>
+              <w:ins w:id="40" w:author="Henry Le" w:date="2020-06-10T22:12:00Z"/>
               <w:rStyle w:val="Strong"/>
               <w:b w:val="0"/>
               <w:bCs w:val="0"/>
@@ -1913,7 +2007,7 @@
             </w:rPr>
           </w:rPrChange>
         </w:rPr>
-        <w:pPrChange w:id="39" w:author="Henry Le" w:date="2020-06-10T22:13:00Z">
+        <w:pPrChange w:id="41" w:author="Henry Le" w:date="2020-06-10T22:13:00Z">
           <w:pPr>
             <w:pStyle w:val="ListParagraph"/>
             <w:numPr>
@@ -1923,7 +2017,7 @@
           </w:pPr>
         </w:pPrChange>
       </w:pPr>
-      <w:ins w:id="40" w:author="Henry Le" w:date="2020-06-10T22:17:00Z">
+      <w:ins w:id="42" w:author="Henry Le" w:date="2020-06-10T22:17:00Z">
         <w:r>
           <w:rPr>
             <w:color w:val="000000" w:themeColor="text1"/>
@@ -1931,7 +2025,7 @@
           <w:t>Contact Page</w:t>
         </w:r>
       </w:ins>
-      <w:ins w:id="41" w:author="Henry Le" w:date="2020-06-10T22:48:00Z">
+      <w:ins w:id="43" w:author="Henry Le" w:date="2020-06-10T22:48:00Z">
         <w:r>
           <w:rPr>
             <w:color w:val="000000" w:themeColor="text1"/>
@@ -1939,7 +2033,7 @@
           <w:t xml:space="preserve"> (Henry)</w:t>
         </w:r>
       </w:ins>
-      <w:ins w:id="42" w:author="Henry Le" w:date="2020-06-10T22:17:00Z">
+      <w:ins w:id="44" w:author="Henry Le" w:date="2020-06-10T22:17:00Z">
         <w:r>
           <w:rPr>
             <w:color w:val="000000" w:themeColor="text1"/>
@@ -1947,7 +2041,7 @@
           <w:t xml:space="preserve"> </w:t>
         </w:r>
       </w:ins>
-      <w:ins w:id="43" w:author="Henry Le" w:date="2020-06-10T22:34:00Z">
+      <w:ins w:id="45" w:author="Henry Le" w:date="2020-06-10T22:34:00Z">
         <w:r>
           <w:rPr>
             <w:color w:val="000000" w:themeColor="text1"/>
@@ -1955,20 +2049,7 @@
           <w:t xml:space="preserve">: more like a drop down box </w:t>
         </w:r>
       </w:ins>
-      <w:ins w:id="44" w:author="Henry Le" w:date="2020-06-10T22:17:00Z">
-        <w:r>
-          <w:rPr>
-            <w:color w:val="FF0000"/>
-            <w:rPrChange w:id="45" w:author="Henry Le" w:date="2020-06-10T22:49:00Z">
-              <w:rPr>
-                <w:color w:val="000000" w:themeColor="text1"/>
-              </w:rPr>
-            </w:rPrChange>
-          </w:rPr>
-          <w:t>(</w:t>
-        </w:r>
-      </w:ins>
-      <w:ins w:id="46" w:author="Henry Le" w:date="2020-06-10T22:49:00Z">
+      <w:ins w:id="46" w:author="Henry Le" w:date="2020-06-10T22:17:00Z">
         <w:r>
           <w:rPr>
             <w:color w:val="FF0000"/>
@@ -1978,10 +2059,10 @@
               </w:rPr>
             </w:rPrChange>
           </w:rPr>
-          <w:t xml:space="preserve">1 day, </w:t>
+          <w:t>(</w:t>
         </w:r>
       </w:ins>
-      <w:ins w:id="48" w:author="Henry Le" w:date="2020-06-10T22:48:00Z">
+      <w:ins w:id="48" w:author="Henry Le" w:date="2020-06-10T22:49:00Z">
         <w:r>
           <w:rPr>
             <w:color w:val="FF0000"/>
@@ -1991,10 +2072,23 @@
               </w:rPr>
             </w:rPrChange>
           </w:rPr>
+          <w:t xml:space="preserve">1 day, </w:t>
+        </w:r>
+      </w:ins>
+      <w:ins w:id="50" w:author="Henry Le" w:date="2020-06-10T22:48:00Z">
+        <w:r>
+          <w:rPr>
+            <w:color w:val="FF0000"/>
+            <w:rPrChange w:id="51" w:author="Henry Le" w:date="2020-06-10T22:49:00Z">
+              <w:rPr>
+                <w:color w:val="000000" w:themeColor="text1"/>
+              </w:rPr>
+            </w:rPrChange>
+          </w:rPr>
           <w:t>by Jun. 11</w:t>
         </w:r>
       </w:ins>
-      <w:ins w:id="50" w:author="Henry Le" w:date="2020-06-10T22:33:00Z">
+      <w:ins w:id="52" w:author="Henry Le" w:date="2020-06-10T22:33:00Z">
         <w:r>
           <w:rPr>
             <w:color w:val="000000" w:themeColor="text1"/>
@@ -2011,15 +2105,16 @@
           <w:numId w:val="4"/>
         </w:numPr>
         <w:rPr>
-          <w:ins w:id="51" w:author="Henry Le" w:date="2020-06-10T22:50:00Z"/>
-          <w:color w:val="000000" w:themeColor="text1"/>
-        </w:rPr>
-      </w:pPr>
-      <w:ins w:id="52" w:author="Henry Le" w:date="2020-06-10T22:12:00Z">
+          <w:ins w:id="53" w:author="Henry Le" w:date="2020-06-10T22:50:00Z"/>
+          <w:color w:val="000000" w:themeColor="text1"/>
+        </w:rPr>
+      </w:pPr>
+      <w:proofErr w:type="spellStart"/>
+      <w:ins w:id="54" w:author="Henry Le" w:date="2020-06-10T22:12:00Z">
         <w:r>
           <w:rPr>
             <w:color w:val="000000" w:themeColor="text1"/>
-            <w:rPrChange w:id="53" w:author="Henry Le" w:date="2020-06-10T22:13:00Z">
+            <w:rPrChange w:id="55" w:author="Henry Le" w:date="2020-06-10T22:13:00Z">
               <w:rPr>
                 <w:rStyle w:val="Strong"/>
                 <w:b w:val="0"/>
@@ -2029,18 +2124,9 @@
               </w:rPr>
             </w:rPrChange>
           </w:rPr>
-          <w:t xml:space="preserve">DataTable webpage </w:t>
+          <w:t>DataTable</w:t>
         </w:r>
-      </w:ins>
-      <w:ins w:id="54" w:author="Henry Le" w:date="2020-06-10T22:48:00Z">
-        <w:r>
-          <w:rPr>
-            <w:color w:val="000000" w:themeColor="text1"/>
-          </w:rPr>
-          <w:t>(</w:t>
-        </w:r>
-      </w:ins>
-      <w:ins w:id="55" w:author="Henry Le" w:date="2020-06-10T22:12:00Z">
+        <w:proofErr w:type="spellEnd"/>
         <w:r>
           <w:rPr>
             <w:color w:val="000000" w:themeColor="text1"/>
@@ -2054,7 +2140,7 @@
               </w:rPr>
             </w:rPrChange>
           </w:rPr>
-          <w:t>OJ</w:t>
+          <w:t xml:space="preserve"> webpage </w:t>
         </w:r>
       </w:ins>
       <w:ins w:id="57" w:author="Henry Le" w:date="2020-06-10T22:48:00Z">
@@ -2062,7 +2148,7 @@
           <w:rPr>
             <w:color w:val="000000" w:themeColor="text1"/>
           </w:rPr>
-          <w:t>)</w:t>
+          <w:t>(</w:t>
         </w:r>
       </w:ins>
       <w:ins w:id="58" w:author="Henry Le" w:date="2020-06-10T22:12:00Z">
@@ -2079,15 +2165,15 @@
               </w:rPr>
             </w:rPrChange>
           </w:rPr>
-          <w:t xml:space="preserve"> </w:t>
+          <w:t>OJ</w:t>
         </w:r>
       </w:ins>
-      <w:ins w:id="60" w:author="Henry Le" w:date="2020-06-10T22:49:00Z">
+      <w:ins w:id="60" w:author="Henry Le" w:date="2020-06-10T22:48:00Z">
         <w:r>
           <w:rPr>
             <w:color w:val="000000" w:themeColor="text1"/>
           </w:rPr>
-          <w:t>=</w:t>
+          <w:t>)</w:t>
         </w:r>
       </w:ins>
       <w:ins w:id="61" w:author="Henry Le" w:date="2020-06-10T22:12:00Z">
@@ -2104,14 +2190,39 @@
               </w:rPr>
             </w:rPrChange>
           </w:rPr>
+          <w:t xml:space="preserve"> </w:t>
+        </w:r>
+      </w:ins>
+      <w:ins w:id="63" w:author="Henry Le" w:date="2020-06-10T22:49:00Z">
+        <w:r>
+          <w:rPr>
+            <w:color w:val="000000" w:themeColor="text1"/>
+          </w:rPr>
+          <w:t>=</w:t>
+        </w:r>
+      </w:ins>
+      <w:ins w:id="64" w:author="Henry Le" w:date="2020-06-10T22:12:00Z">
+        <w:r>
+          <w:rPr>
+            <w:color w:val="000000" w:themeColor="text1"/>
+            <w:rPrChange w:id="65" w:author="Henry Le" w:date="2020-06-10T22:13:00Z">
+              <w:rPr>
+                <w:rStyle w:val="Strong"/>
+                <w:b w:val="0"/>
+                <w:bCs w:val="0"/>
+                <w:sz w:val="20"/>
+                <w:szCs w:val="20"/>
+              </w:rPr>
+            </w:rPrChange>
+          </w:rPr>
           <w:t>&gt; make the JS works, so</w:t>
         </w:r>
       </w:ins>
-      <w:ins w:id="63" w:author="Henry Le" w:date="2020-06-10T22:13:00Z">
+      <w:ins w:id="66" w:author="Henry Le" w:date="2020-06-10T22:13:00Z">
         <w:r>
           <w:rPr>
             <w:color w:val="000000" w:themeColor="text1"/>
-            <w:rPrChange w:id="64" w:author="Henry Le" w:date="2020-06-10T22:13:00Z">
+            <w:rPrChange w:id="67" w:author="Henry Le" w:date="2020-06-10T22:13:00Z">
               <w:rPr>
                 <w:rStyle w:val="Strong"/>
                 <w:b w:val="0"/>
@@ -2124,7 +2235,7 @@
           <w:t xml:space="preserve"> that it can filter the data</w:t>
         </w:r>
       </w:ins>
-      <w:ins w:id="65" w:author="Henry Le" w:date="2020-06-10T22:34:00Z">
+      <w:ins w:id="68" w:author="Henry Le" w:date="2020-06-10T22:34:00Z">
         <w:r>
           <w:rPr>
             <w:color w:val="000000" w:themeColor="text1"/>
@@ -2134,7 +2245,7 @@
         <w:r>
           <w:rPr>
             <w:color w:val="FF0000"/>
-            <w:rPrChange w:id="66" w:author="Henry Le" w:date="2020-06-10T22:49:00Z">
+            <w:rPrChange w:id="69" w:author="Henry Le" w:date="2020-06-10T22:49:00Z">
               <w:rPr>
                 <w:color w:val="000000" w:themeColor="text1"/>
               </w:rPr>
@@ -2158,11 +2269,11 @@
           <w:numId w:val="4"/>
         </w:numPr>
         <w:rPr>
-          <w:ins w:id="67" w:author="Henry Le" w:date="2020-06-10T22:50:00Z"/>
-          <w:color w:val="000000" w:themeColor="text1"/>
-        </w:rPr>
-      </w:pPr>
-      <w:ins w:id="68" w:author="Henry Le" w:date="2020-06-10T22:50:00Z">
+          <w:ins w:id="70" w:author="Henry Le" w:date="2020-06-10T22:50:00Z"/>
+          <w:color w:val="000000" w:themeColor="text1"/>
+        </w:rPr>
+      </w:pPr>
+      <w:ins w:id="71" w:author="Henry Le" w:date="2020-06-10T22:50:00Z">
         <w:r>
           <w:rPr>
             <w:color w:val="000000" w:themeColor="text1"/>
@@ -2172,7 +2283,7 @@
         <w:r>
           <w:rPr>
             <w:color w:val="FF0000"/>
-            <w:rPrChange w:id="69" w:author="Henry Le" w:date="2020-06-10T22:50:00Z">
+            <w:rPrChange w:id="72" w:author="Henry Le" w:date="2020-06-10T22:50:00Z">
               <w:rPr>
                 <w:color w:val="000000" w:themeColor="text1"/>
               </w:rPr>
@@ -2196,11 +2307,11 @@
           <w:numId w:val="4"/>
         </w:numPr>
         <w:rPr>
-          <w:ins w:id="70" w:author="Henry Le" w:date="2020-06-10T22:49:00Z"/>
-          <w:color w:val="000000" w:themeColor="text1"/>
-        </w:rPr>
-      </w:pPr>
-      <w:ins w:id="71" w:author="Henry Le" w:date="2020-06-10T22:42:00Z">
+          <w:ins w:id="73" w:author="Henry Le" w:date="2020-06-10T22:49:00Z"/>
+          <w:color w:val="000000" w:themeColor="text1"/>
+        </w:rPr>
+      </w:pPr>
+      <w:ins w:id="74" w:author="Henry Le" w:date="2020-06-10T22:42:00Z">
         <w:r>
           <w:rPr>
             <w:color w:val="000000" w:themeColor="text1"/>
@@ -2208,7 +2319,7 @@
           <w:t xml:space="preserve">Visualization page :: </w:t>
         </w:r>
       </w:ins>
-      <w:ins w:id="72" w:author="Henry Le" w:date="2020-06-10T22:44:00Z">
+      <w:ins w:id="75" w:author="Henry Le" w:date="2020-06-10T22:44:00Z">
         <w:r>
           <w:rPr>
             <w:color w:val="000000" w:themeColor="text1"/>
@@ -2218,16 +2329,29 @@
         <w:r>
           <w:rPr>
             <w:color w:val="FF0000"/>
-            <w:rPrChange w:id="73" w:author="Henry Le" w:date="2020-06-10T22:50:00Z">
+            <w:rPrChange w:id="76" w:author="Henry Le" w:date="2020-06-10T22:50:00Z">
               <w:rPr>
                 <w:color w:val="000000" w:themeColor="text1"/>
               </w:rPr>
             </w:rPrChange>
           </w:rPr>
-          <w:t>3 days by Jun. 13 the lastest</w:t>
+          <w:t xml:space="preserve">3 days by Jun. 13 the </w:t>
+        </w:r>
+        <w:proofErr w:type="spellStart"/>
+        <w:r>
+          <w:rPr>
+            <w:color w:val="FF0000"/>
+            <w:rPrChange w:id="77" w:author="Henry Le" w:date="2020-06-10T22:50:00Z">
+              <w:rPr>
+                <w:color w:val="000000" w:themeColor="text1"/>
+              </w:rPr>
+            </w:rPrChange>
+          </w:rPr>
+          <w:t>lastest</w:t>
         </w:r>
       </w:ins>
-      <w:ins w:id="74" w:author="Henry Le" w:date="2020-06-10T22:42:00Z">
+      <w:proofErr w:type="spellEnd"/>
+      <w:ins w:id="78" w:author="Henry Le" w:date="2020-06-10T22:42:00Z">
         <w:r>
           <w:rPr>
             <w:color w:val="000000" w:themeColor="text1"/>
@@ -2244,11 +2368,11 @@
           <w:numId w:val="4"/>
         </w:numPr>
         <w:rPr>
-          <w:ins w:id="75" w:author="Henry Le" w:date="2020-06-10T22:49:00Z"/>
-          <w:color w:val="000000" w:themeColor="text1"/>
-        </w:rPr>
-      </w:pPr>
-      <w:ins w:id="76" w:author="Henry Le" w:date="2020-06-10T22:49:00Z">
+          <w:ins w:id="79" w:author="Henry Le" w:date="2020-06-10T22:49:00Z"/>
+          <w:color w:val="000000" w:themeColor="text1"/>
+        </w:rPr>
+      </w:pPr>
+      <w:ins w:id="80" w:author="Henry Le" w:date="2020-06-10T22:49:00Z">
         <w:r>
           <w:rPr>
             <w:color w:val="000000" w:themeColor="text1"/>
@@ -2265,11 +2389,11 @@
           <w:numId w:val="4"/>
         </w:numPr>
         <w:rPr>
-          <w:ins w:id="77" w:author="Henry Le" w:date="2020-06-10T22:18:00Z"/>
-          <w:color w:val="000000" w:themeColor="text1"/>
-        </w:rPr>
-      </w:pPr>
-      <w:ins w:id="78" w:author="Henry Le" w:date="2020-06-10T22:17:00Z">
+          <w:ins w:id="81" w:author="Henry Le" w:date="2020-06-10T22:18:00Z"/>
+          <w:color w:val="000000" w:themeColor="text1"/>
+        </w:rPr>
+      </w:pPr>
+      <w:ins w:id="82" w:author="Henry Le" w:date="2020-06-10T22:17:00Z">
         <w:r>
           <w:rPr>
             <w:color w:val="000000" w:themeColor="text1"/>
@@ -2277,7 +2401,7 @@
           <w:t>Comp</w:t>
         </w:r>
       </w:ins>
-      <w:ins w:id="79" w:author="Henry Le" w:date="2020-06-10T22:18:00Z">
+      <w:ins w:id="83" w:author="Henry Le" w:date="2020-06-10T22:18:00Z">
         <w:r>
           <w:rPr>
             <w:color w:val="000000" w:themeColor="text1"/>
@@ -2285,7 +2409,7 @@
           <w:t>ile =&gt; push to AWS</w:t>
         </w:r>
       </w:ins>
-      <w:ins w:id="80" w:author="Henry Le" w:date="2020-06-10T22:44:00Z">
+      <w:ins w:id="84" w:author="Henry Le" w:date="2020-06-10T22:44:00Z">
         <w:r>
           <w:rPr>
             <w:color w:val="000000" w:themeColor="text1"/>
@@ -2295,7 +2419,7 @@
         <w:r>
           <w:rPr>
             <w:color w:val="FF0000"/>
-            <w:rPrChange w:id="81" w:author="Henry Le" w:date="2020-06-10T22:50:00Z">
+            <w:rPrChange w:id="85" w:author="Henry Le" w:date="2020-06-10T22:50:00Z">
               <w:rPr>
                 <w:color w:val="000000" w:themeColor="text1"/>
               </w:rPr>
@@ -2304,11 +2428,11 @@
           <w:t xml:space="preserve">1 day, by </w:t>
         </w:r>
       </w:ins>
-      <w:ins w:id="82" w:author="Henry Le" w:date="2020-06-10T22:50:00Z">
+      <w:ins w:id="86" w:author="Henry Le" w:date="2020-06-10T22:50:00Z">
         <w:r>
           <w:rPr>
             <w:color w:val="FF0000"/>
-            <w:rPrChange w:id="83" w:author="Henry Le" w:date="2020-06-10T22:50:00Z">
+            <w:rPrChange w:id="87" w:author="Henry Le" w:date="2020-06-10T22:50:00Z">
               <w:rPr>
                 <w:color w:val="000000" w:themeColor="text1"/>
               </w:rPr>
@@ -2317,7 +2441,7 @@
           <w:t>Jun. 14</w:t>
         </w:r>
       </w:ins>
-      <w:ins w:id="84" w:author="Henry Le" w:date="2020-06-10T22:44:00Z">
+      <w:ins w:id="88" w:author="Henry Le" w:date="2020-06-10T22:44:00Z">
         <w:r>
           <w:rPr>
             <w:color w:val="000000" w:themeColor="text1"/>
@@ -2334,11 +2458,11 @@
           <w:numId w:val="4"/>
         </w:numPr>
         <w:rPr>
-          <w:ins w:id="85" w:author="Henry Le" w:date="2020-06-10T22:32:00Z"/>
-          <w:color w:val="000000" w:themeColor="text1"/>
-        </w:rPr>
-      </w:pPr>
-      <w:ins w:id="86" w:author="Henry Le" w:date="2020-06-10T22:18:00Z">
+          <w:ins w:id="89" w:author="Henry Le" w:date="2020-06-10T22:32:00Z"/>
+          <w:color w:val="000000" w:themeColor="text1"/>
+        </w:rPr>
+      </w:pPr>
+      <w:ins w:id="90" w:author="Henry Le" w:date="2020-06-10T22:18:00Z">
         <w:r>
           <w:rPr>
             <w:color w:val="000000" w:themeColor="text1"/>
@@ -2346,7 +2470,7 @@
           <w:t>Write the readme.md</w:t>
         </w:r>
       </w:ins>
-      <w:ins w:id="87" w:author="Henry Le" w:date="2020-06-10T22:50:00Z">
+      <w:ins w:id="91" w:author="Henry Le" w:date="2020-06-10T22:50:00Z">
         <w:r>
           <w:rPr>
             <w:color w:val="000000" w:themeColor="text1"/>
@@ -2359,15 +2483,15 @@
       <w:pPr>
         <w:ind w:left="1080"/>
         <w:rPr>
-          <w:ins w:id="88" w:author="Henry Le" w:date="2020-06-13T18:56:00Z"/>
-          <w:color w:val="000000" w:themeColor="text1"/>
-        </w:rPr>
-      </w:pPr>
-      <w:ins w:id="89" w:author="Henry Le" w:date="2020-06-10T22:10:00Z">
+          <w:ins w:id="92" w:author="Henry Le" w:date="2020-06-13T18:56:00Z"/>
+          <w:color w:val="000000" w:themeColor="text1"/>
+        </w:rPr>
+      </w:pPr>
+      <w:ins w:id="93" w:author="Henry Le" w:date="2020-06-10T22:10:00Z">
         <w:r>
           <w:rPr>
             <w:color w:val="000000" w:themeColor="text1"/>
-            <w:rPrChange w:id="90" w:author="Henry Le" w:date="2020-06-10T22:13:00Z">
+            <w:rPrChange w:id="94" w:author="Henry Le" w:date="2020-06-10T22:13:00Z">
               <w:rPr>
                 <w:rStyle w:val="Strong"/>
                 <w:b w:val="0"/>
@@ -2390,14 +2514,14 @@
         </w:numPr>
         <w:ind w:left="900"/>
         <w:rPr>
-          <w:ins w:id="91" w:author="Henry Le" w:date="2020-06-13T18:56:00Z"/>
+          <w:ins w:id="95" w:author="Henry Le" w:date="2020-06-13T18:56:00Z"/>
           <w:rStyle w:val="Strong"/>
           <w:sz w:val="28"/>
           <w:szCs w:val="28"/>
           <w:u w:val="single"/>
         </w:rPr>
       </w:pPr>
-      <w:ins w:id="92" w:author="Henry Le" w:date="2020-06-13T18:56:00Z">
+      <w:ins w:id="96" w:author="Henry Le" w:date="2020-06-13T18:56:00Z">
         <w:r>
           <w:rPr>
             <w:rStyle w:val="Strong"/>
@@ -2414,7 +2538,7 @@
         <w:pStyle w:val="ListParagraph"/>
         <w:ind w:left="1800"/>
         <w:rPr>
-          <w:ins w:id="93" w:author="Henry Le" w:date="2020-06-13T18:57:00Z"/>
+          <w:ins w:id="97" w:author="Henry Le" w:date="2020-06-13T18:57:00Z"/>
           <w:color w:val="000000" w:themeColor="text1"/>
         </w:rPr>
       </w:pPr>
@@ -2427,378 +2551,21 @@
           <w:numId w:val="2"/>
         </w:numPr>
         <w:rPr>
-          <w:ins w:id="94" w:author="Henry Le" w:date="2020-06-13T18:56:00Z"/>
-          <w:strike/>
-          <w:color w:val="FF0000"/>
-          <w:rPrChange w:id="95" w:author="Henry Le" w:date="2020-06-13T18:57:00Z">
+          <w:ins w:id="98" w:author="Henry Le" w:date="2020-06-15T22:28:00Z"/>
+          <w:color w:val="000000" w:themeColor="text1"/>
+          <w:rPrChange w:id="99" w:author="Henry Le" w:date="2020-06-23T12:56:00Z">
             <w:rPr>
-              <w:ins w:id="96" w:author="Henry Le" w:date="2020-06-13T18:56:00Z"/>
-              <w:color w:val="FF0000"/>
+              <w:ins w:id="100" w:author="Henry Le" w:date="2020-06-15T22:28:00Z"/>
             </w:rPr>
           </w:rPrChange>
         </w:rPr>
-      </w:pPr>
-      <w:ins w:id="97" w:author="Henry Le" w:date="2020-06-13T18:56:00Z">
-        <w:r>
-          <w:rPr>
-            <w:strike/>
-            <w:color w:val="000000" w:themeColor="text1"/>
-            <w:rPrChange w:id="98" w:author="Henry Le" w:date="2020-06-13T18:57:00Z">
-              <w:rPr>
-                <w:color w:val="000000" w:themeColor="text1"/>
-              </w:rPr>
-            </w:rPrChange>
-          </w:rPr>
-          <w:t>Project Description (As team)  (</w:t>
-        </w:r>
-        <w:r>
-          <w:rPr>
-            <w:strike/>
-            <w:color w:val="FF0000"/>
-            <w:rPrChange w:id="99" w:author="Henry Le" w:date="2020-06-13T18:57:00Z">
-              <w:rPr>
-                <w:color w:val="FF0000"/>
-              </w:rPr>
-            </w:rPrChange>
-          </w:rPr>
-          <w:t>1hr, target to be done by June. 14)</w:t>
-        </w:r>
-      </w:ins>
-    </w:p>
-    <w:p>
-      <w:pPr>
-        <w:pStyle w:val="ListParagraph"/>
-        <w:numPr>
-          <w:ilvl w:val="1"/>
-          <w:numId w:val="2"/>
-        </w:numPr>
-        <w:rPr>
-          <w:ins w:id="100" w:author="Henry Le" w:date="2020-06-13T18:57:00Z"/>
-          <w:color w:val="000000" w:themeColor="text1"/>
-        </w:rPr>
-      </w:pPr>
-      <w:ins w:id="101" w:author="Henry Le" w:date="2020-06-13T18:56:00Z">
-        <w:r>
-          <w:rPr>
-            <w:color w:val="000000" w:themeColor="text1"/>
-          </w:rPr>
-          <w:t>Team page (Ekin) =&gt; use bootstrap (</w:t>
-        </w:r>
-        <w:r>
-          <w:rPr>
-            <w:color w:val="FF0000"/>
-          </w:rPr>
-          <w:t>2 days, Jun 12</w:t>
-        </w:r>
-        <w:r>
-          <w:rPr>
-            <w:color w:val="000000" w:themeColor="text1"/>
-          </w:rPr>
-          <w:t>)</w:t>
-        </w:r>
-      </w:ins>
-    </w:p>
-    <w:p>
-      <w:pPr>
-        <w:pStyle w:val="ListParagraph"/>
-        <w:numPr>
-          <w:ilvl w:val="2"/>
-          <w:numId w:val="2"/>
-        </w:numPr>
-        <w:rPr>
-          <w:ins w:id="102" w:author="Henry Le" w:date="2020-06-13T18:57:00Z"/>
-          <w:color w:val="000000" w:themeColor="text1"/>
-        </w:rPr>
-      </w:pPr>
-      <w:ins w:id="103" w:author="Henry Le" w:date="2020-06-13T18:57:00Z">
-        <w:r>
-          <w:rPr>
-            <w:color w:val="000000" w:themeColor="text1"/>
-          </w:rPr>
-          <w:t>Background</w:t>
-        </w:r>
-      </w:ins>
-    </w:p>
-    <w:p>
-      <w:pPr>
-        <w:pStyle w:val="ListParagraph"/>
-        <w:numPr>
-          <w:ilvl w:val="2"/>
-          <w:numId w:val="2"/>
-        </w:numPr>
-        <w:rPr>
-          <w:ins w:id="104" w:author="Henry Le" w:date="2020-06-13T18:56:00Z"/>
-          <w:color w:val="000000" w:themeColor="text1"/>
-        </w:rPr>
-        <w:pPrChange w:id="105" w:author="Henry Le" w:date="2020-06-13T18:57:00Z">
+        <w:pPrChange w:id="101" w:author="Henry Le" w:date="2020-06-23T12:56:00Z">
           <w:pPr>
-            <w:pStyle w:val="ListParagraph"/>
-            <w:numPr>
-              <w:ilvl w:val="1"/>
-              <w:numId w:val="2"/>
-            </w:numPr>
-            <w:ind w:left="1800" w:hanging="360"/>
+            <w:ind w:left="1080"/>
           </w:pPr>
         </w:pPrChange>
       </w:pPr>
-      <w:ins w:id="106" w:author="Henry Le" w:date="2020-06-13T18:57:00Z">
-        <w:r>
-          <w:rPr>
-            <w:color w:val="000000" w:themeColor="text1"/>
-          </w:rPr>
-          <w:t>Contact links</w:t>
-        </w:r>
-      </w:ins>
-    </w:p>
-    <w:p>
-      <w:pPr>
-        <w:pStyle w:val="ListParagraph"/>
-        <w:numPr>
-          <w:ilvl w:val="1"/>
-          <w:numId w:val="2"/>
-        </w:numPr>
-        <w:rPr>
-          <w:ins w:id="107" w:author="Henry Le" w:date="2020-06-13T18:56:00Z"/>
-          <w:strike/>
-          <w:color w:val="000000" w:themeColor="text1"/>
-          <w:rPrChange w:id="108" w:author="Henry Le" w:date="2020-06-13T19:01:00Z">
-            <w:rPr>
-              <w:ins w:id="109" w:author="Henry Le" w:date="2020-06-13T18:56:00Z"/>
-              <w:color w:val="000000" w:themeColor="text1"/>
-            </w:rPr>
-          </w:rPrChange>
-        </w:rPr>
-      </w:pPr>
-      <w:ins w:id="110" w:author="Henry Le" w:date="2020-06-13T18:56:00Z">
-        <w:r>
-          <w:rPr>
-            <w:strike/>
-            <w:color w:val="000000" w:themeColor="text1"/>
-            <w:rPrChange w:id="111" w:author="Henry Le" w:date="2020-06-13T19:01:00Z">
-              <w:rPr>
-                <w:color w:val="000000" w:themeColor="text1"/>
-              </w:rPr>
-            </w:rPrChange>
-          </w:rPr>
-          <w:t xml:space="preserve">Contact Page (Henry) : more like a drop down box </w:t>
-        </w:r>
-        <w:r>
-          <w:rPr>
-            <w:strike/>
-            <w:color w:val="FF0000"/>
-            <w:rPrChange w:id="112" w:author="Henry Le" w:date="2020-06-13T19:01:00Z">
-              <w:rPr>
-                <w:color w:val="FF0000"/>
-              </w:rPr>
-            </w:rPrChange>
-          </w:rPr>
-          <w:t>(1 day, by Jun. 11</w:t>
-        </w:r>
-        <w:r>
-          <w:rPr>
-            <w:strike/>
-            <w:color w:val="000000" w:themeColor="text1"/>
-            <w:rPrChange w:id="113" w:author="Henry Le" w:date="2020-06-13T19:01:00Z">
-              <w:rPr>
-                <w:color w:val="000000" w:themeColor="text1"/>
-              </w:rPr>
-            </w:rPrChange>
-          </w:rPr>
-          <w:t>)</w:t>
-        </w:r>
-      </w:ins>
-    </w:p>
-    <w:p>
-      <w:pPr>
-        <w:pStyle w:val="ListParagraph"/>
-        <w:numPr>
-          <w:ilvl w:val="1"/>
-          <w:numId w:val="2"/>
-        </w:numPr>
-        <w:rPr>
-          <w:ins w:id="114" w:author="Henry Le" w:date="2020-06-13T18:56:00Z"/>
-          <w:strike/>
-          <w:color w:val="000000" w:themeColor="text1"/>
-          <w:rPrChange w:id="115" w:author="Henry Le" w:date="2020-06-13T18:58:00Z">
-            <w:rPr>
-              <w:ins w:id="116" w:author="Henry Le" w:date="2020-06-13T18:56:00Z"/>
-              <w:color w:val="000000" w:themeColor="text1"/>
-            </w:rPr>
-          </w:rPrChange>
-        </w:rPr>
-      </w:pPr>
-      <w:ins w:id="117" w:author="Henry Le" w:date="2020-06-13T18:56:00Z">
-        <w:r>
-          <w:rPr>
-            <w:strike/>
-            <w:color w:val="000000" w:themeColor="text1"/>
-            <w:rPrChange w:id="118" w:author="Henry Le" w:date="2020-06-13T18:58:00Z">
-              <w:rPr>
-                <w:color w:val="000000" w:themeColor="text1"/>
-              </w:rPr>
-            </w:rPrChange>
-          </w:rPr>
-          <w:t xml:space="preserve">DataTable webpage (OJ) =&gt; make the JS works, so that it can filter the data </w:t>
-        </w:r>
-        <w:r>
-          <w:rPr>
-            <w:strike/>
-            <w:color w:val="FF0000"/>
-            <w:rPrChange w:id="119" w:author="Henry Le" w:date="2020-06-13T18:58:00Z">
-              <w:rPr>
-                <w:color w:val="FF0000"/>
-              </w:rPr>
-            </w:rPrChange>
-          </w:rPr>
-          <w:t>(2 days, Jun 12</w:t>
-        </w:r>
-        <w:r>
-          <w:rPr>
-            <w:strike/>
-            <w:color w:val="000000" w:themeColor="text1"/>
-            <w:rPrChange w:id="120" w:author="Henry Le" w:date="2020-06-13T18:58:00Z">
-              <w:rPr>
-                <w:color w:val="000000" w:themeColor="text1"/>
-              </w:rPr>
-            </w:rPrChange>
-          </w:rPr>
-          <w:t>)</w:t>
-        </w:r>
-      </w:ins>
-    </w:p>
-    <w:p>
-      <w:pPr>
-        <w:pStyle w:val="ListParagraph"/>
-        <w:numPr>
-          <w:ilvl w:val="1"/>
-          <w:numId w:val="2"/>
-        </w:numPr>
-        <w:rPr>
-          <w:ins w:id="121" w:author="Henry Le" w:date="2020-06-13T18:56:00Z"/>
-          <w:color w:val="000000" w:themeColor="text1"/>
-        </w:rPr>
-      </w:pPr>
-      <w:ins w:id="122" w:author="Henry Le" w:date="2020-06-13T18:56:00Z">
-        <w:r>
-          <w:rPr>
-            <w:color w:val="000000" w:themeColor="text1"/>
-          </w:rPr>
-          <w:t>Banner more interactive =&gt; may be using carousel or appear text with D3 and JS timer (Henry Le) (vanilla JS) (</w:t>
-        </w:r>
-        <w:r>
-          <w:rPr>
-            <w:color w:val="FF0000"/>
-          </w:rPr>
-          <w:t>by Jun. 14</w:t>
-        </w:r>
-        <w:r>
-          <w:rPr>
-            <w:color w:val="000000" w:themeColor="text1"/>
-          </w:rPr>
-          <w:t>)</w:t>
-        </w:r>
-      </w:ins>
-    </w:p>
-    <w:p>
-      <w:pPr>
-        <w:pStyle w:val="ListParagraph"/>
-        <w:numPr>
-          <w:ilvl w:val="1"/>
-          <w:numId w:val="2"/>
-        </w:numPr>
-        <w:rPr>
-          <w:ins w:id="123" w:author="Henry Le" w:date="2020-06-13T18:56:00Z"/>
-          <w:color w:val="000000" w:themeColor="text1"/>
-        </w:rPr>
-      </w:pPr>
-      <w:ins w:id="124" w:author="Henry Le" w:date="2020-06-13T18:56:00Z">
-        <w:r>
-          <w:rPr>
-            <w:color w:val="000000" w:themeColor="text1"/>
-          </w:rPr>
-          <w:t>Visualization page :: (</w:t>
-        </w:r>
-        <w:r>
-          <w:rPr>
-            <w:color w:val="FF0000"/>
-          </w:rPr>
-          <w:t>3 days by Jun. 13 the lastest</w:t>
-        </w:r>
-        <w:r>
-          <w:rPr>
-            <w:color w:val="000000" w:themeColor="text1"/>
-          </w:rPr>
-          <w:t>)</w:t>
-        </w:r>
-      </w:ins>
-    </w:p>
-    <w:p>
-      <w:pPr>
-        <w:pStyle w:val="ListParagraph"/>
-        <w:numPr>
-          <w:ilvl w:val="1"/>
-          <w:numId w:val="2"/>
-        </w:numPr>
-        <w:rPr>
-          <w:ins w:id="125" w:author="Henry Le" w:date="2020-06-13T18:56:00Z"/>
-          <w:color w:val="000000" w:themeColor="text1"/>
-        </w:rPr>
-      </w:pPr>
-      <w:ins w:id="126" w:author="Henry Le" w:date="2020-06-13T18:56:00Z">
-        <w:r>
-          <w:rPr>
-            <w:color w:val="000000" w:themeColor="text1"/>
-          </w:rPr>
-          <w:t>API page (with Nav Bar)</w:t>
-        </w:r>
-      </w:ins>
-    </w:p>
-    <w:p>
-      <w:pPr>
-        <w:pStyle w:val="ListParagraph"/>
-        <w:numPr>
-          <w:ilvl w:val="1"/>
-          <w:numId w:val="2"/>
-        </w:numPr>
-        <w:rPr>
-          <w:ins w:id="127" w:author="Henry Le" w:date="2020-06-13T18:56:00Z"/>
-          <w:color w:val="000000" w:themeColor="text1"/>
-        </w:rPr>
-      </w:pPr>
-      <w:ins w:id="128" w:author="Henry Le" w:date="2020-06-13T18:56:00Z">
-        <w:r>
-          <w:rPr>
-            <w:color w:val="000000" w:themeColor="text1"/>
-          </w:rPr>
-          <w:t>Compile =&gt; push to AWS (</w:t>
-        </w:r>
-        <w:r>
-          <w:rPr>
-            <w:color w:val="FF0000"/>
-          </w:rPr>
-          <w:t>1 day, by Jun. 14</w:t>
-        </w:r>
-        <w:r>
-          <w:rPr>
-            <w:color w:val="000000" w:themeColor="text1"/>
-          </w:rPr>
-          <w:t>)</w:t>
-        </w:r>
-      </w:ins>
-    </w:p>
-    <w:p>
-      <w:pPr>
-        <w:pStyle w:val="ListParagraph"/>
-        <w:numPr>
-          <w:ilvl w:val="1"/>
-          <w:numId w:val="2"/>
-        </w:numPr>
-        <w:rPr>
-          <w:ins w:id="129" w:author="Henry Le" w:date="2020-06-13T18:56:00Z"/>
-          <w:color w:val="000000" w:themeColor="text1"/>
-        </w:rPr>
-      </w:pPr>
-      <w:ins w:id="130" w:author="Henry Le" w:date="2020-06-13T18:56:00Z">
+      <w:ins w:id="102" w:author="Henry Le" w:date="2020-06-13T18:56:00Z">
         <w:r>
           <w:rPr>
             <w:color w:val="000000" w:themeColor="text1"/>
@@ -2806,38 +2573,23 @@
           <w:t>Write the readme.md (as team)</w:t>
         </w:r>
       </w:ins>
-    </w:p>
-    <w:p>
-      <w:pPr>
-        <w:ind w:left="1080"/>
-        <w:rPr>
-          <w:ins w:id="131" w:author="Henry Le" w:date="2020-06-15T22:28:00Z"/>
-          <w:color w:val="000000" w:themeColor="text1"/>
-        </w:rPr>
-      </w:pPr>
-      <w:ins w:id="132" w:author="Henry Le" w:date="2020-06-13T18:56:00Z">
-        <w:r>
-          <w:rPr>
-            <w:color w:val="000000" w:themeColor="text1"/>
-          </w:rPr>
-          <w:t>=&gt; what to do: copy the entire index.html =&gt; delete the middle part</w:t>
-        </w:r>
-      </w:ins>
+      <w:bookmarkStart w:id="103" w:name="_GoBack"/>
+      <w:bookmarkEnd w:id="103"/>
     </w:p>
     <w:p>
       <w:pPr>
         <w:ind w:left="1080"/>
         <w:jc w:val="center"/>
         <w:rPr>
-          <w:ins w:id="133" w:author="Henry Le" w:date="2020-06-15T22:45:00Z"/>
+          <w:ins w:id="104" w:author="Henry Le" w:date="2020-06-15T22:45:00Z"/>
           <w:b/>
           <w:bCs/>
           <w:color w:val="C00000"/>
           <w:sz w:val="28"/>
           <w:szCs w:val="28"/>
-          <w:rPrChange w:id="134" w:author="Henry Le" w:date="2020-06-15T22:45:00Z">
+          <w:rPrChange w:id="105" w:author="Henry Le" w:date="2020-06-15T22:45:00Z">
             <w:rPr>
-              <w:ins w:id="135" w:author="Henry Le" w:date="2020-06-15T22:45:00Z"/>
+              <w:ins w:id="106" w:author="Henry Le" w:date="2020-06-15T22:45:00Z"/>
               <w:b/>
               <w:bCs/>
               <w:color w:val="000000" w:themeColor="text1"/>
@@ -2847,7 +2599,7 @@
           </w:rPrChange>
         </w:rPr>
       </w:pPr>
-      <w:ins w:id="136" w:author="Henry Le" w:date="2020-06-15T22:44:00Z">
+      <w:ins w:id="107" w:author="Henry Le" w:date="2020-06-15T22:44:00Z">
         <w:r>
           <w:rPr>
             <w:b/>
@@ -2855,7 +2607,7 @@
             <w:color w:val="C00000"/>
             <w:sz w:val="28"/>
             <w:szCs w:val="28"/>
-            <w:rPrChange w:id="137" w:author="Henry Le" w:date="2020-06-15T22:45:00Z">
+            <w:rPrChange w:id="108" w:author="Henry Le" w:date="2020-06-15T22:45:00Z">
               <w:rPr>
                 <w:b/>
                 <w:bCs/>
@@ -2868,7 +2620,7 @@
           <w:t>=============</w:t>
         </w:r>
       </w:ins>
-      <w:ins w:id="138" w:author="Henry Le" w:date="2020-06-15T22:45:00Z">
+      <w:ins w:id="109" w:author="Henry Le" w:date="2020-06-15T22:45:00Z">
         <w:r>
           <w:rPr>
             <w:b/>
@@ -2876,7 +2628,7 @@
             <w:color w:val="C00000"/>
             <w:sz w:val="28"/>
             <w:szCs w:val="28"/>
-            <w:rPrChange w:id="139" w:author="Henry Le" w:date="2020-06-15T22:45:00Z">
+            <w:rPrChange w:id="110" w:author="Henry Le" w:date="2020-06-15T22:45:00Z">
               <w:rPr>
                 <w:b/>
                 <w:bCs/>
@@ -2889,7 +2641,7 @@
           <w:t xml:space="preserve"> </w:t>
         </w:r>
       </w:ins>
-      <w:ins w:id="140" w:author="Henry Le" w:date="2020-06-15T22:28:00Z">
+      <w:ins w:id="111" w:author="Henry Le" w:date="2020-06-15T22:28:00Z">
         <w:r>
           <w:rPr>
             <w:b/>
@@ -2897,7 +2649,7 @@
             <w:color w:val="C00000"/>
             <w:sz w:val="28"/>
             <w:szCs w:val="28"/>
-            <w:rPrChange w:id="141" w:author="Henry Le" w:date="2020-06-15T22:45:00Z">
+            <w:rPrChange w:id="112" w:author="Henry Le" w:date="2020-06-15T22:45:00Z">
               <w:rPr>
                 <w:color w:val="000000" w:themeColor="text1"/>
               </w:rPr>
@@ -2906,7 +2658,7 @@
           <w:t>PROJECT COMPLETED – DEPLOYED ON AWS</w:t>
         </w:r>
       </w:ins>
-      <w:ins w:id="142" w:author="Henry Le" w:date="2020-06-15T22:44:00Z">
+      <w:ins w:id="113" w:author="Henry Le" w:date="2020-06-15T22:44:00Z">
         <w:r>
           <w:rPr>
             <w:b/>
@@ -2914,7 +2666,7 @@
             <w:color w:val="C00000"/>
             <w:sz w:val="28"/>
             <w:szCs w:val="28"/>
-            <w:rPrChange w:id="143" w:author="Henry Le" w:date="2020-06-15T22:45:00Z">
+            <w:rPrChange w:id="114" w:author="Henry Le" w:date="2020-06-15T22:45:00Z">
               <w:rPr>
                 <w:b/>
                 <w:bCs/>
@@ -2938,14 +2690,14 @@
         <w:ind w:left="1080"/>
         <w:jc w:val="center"/>
         <w:rPr>
-          <w:del w:id="144" w:author="Henry Le" w:date="2020-06-10T22:08:00Z"/>
+          <w:del w:id="115" w:author="Henry Le" w:date="2020-06-10T22:08:00Z"/>
           <w:rStyle w:val="Strong"/>
           <w:sz w:val="20"/>
           <w:szCs w:val="20"/>
           <w:u w:val="single"/>
-          <w:rPrChange w:id="145" w:author="Henry Le" w:date="2020-06-10T22:07:00Z">
+          <w:rPrChange w:id="116" w:author="Henry Le" w:date="2020-06-10T22:07:00Z">
             <w:rPr>
-              <w:del w:id="146" w:author="Henry Le" w:date="2020-06-10T22:08:00Z"/>
+              <w:del w:id="117" w:author="Henry Le" w:date="2020-06-10T22:08:00Z"/>
               <w:rStyle w:val="Strong"/>
               <w:sz w:val="28"/>
               <w:szCs w:val="28"/>
@@ -2953,11 +2705,11 @@
             </w:rPr>
           </w:rPrChange>
         </w:rPr>
-        <w:pPrChange w:id="147" w:author="Henry Le" w:date="2020-06-15T22:45:00Z">
+        <w:pPrChange w:id="118" w:author="Henry Le" w:date="2020-06-15T22:45:00Z">
           <w:pPr/>
         </w:pPrChange>
       </w:pPr>
-      <w:ins w:id="148" w:author="Henry Le" w:date="2020-06-15T22:29:00Z">
+      <w:ins w:id="119" w:author="Henry Le" w:date="2020-06-15T22:29:00Z">
         <w:r>
           <w:fldChar w:fldCharType="begin"/>
         </w:r>
@@ -2977,8 +2729,6 @@
           <w:fldChar w:fldCharType="end"/>
         </w:r>
       </w:ins>
-      <w:bookmarkStart w:id="149" w:name="_GoBack"/>
-      <w:bookmarkEnd w:id="149"/>
     </w:p>
     <w:p>
       <w:pPr>
@@ -2986,7 +2736,7 @@
         <w:rPr>
           <w:color w:val="000000" w:themeColor="text1"/>
         </w:rPr>
-        <w:pPrChange w:id="150" w:author="Henry Le" w:date="2020-06-15T22:45:00Z">
+        <w:pPrChange w:id="120" w:author="Henry Le" w:date="2020-06-15T22:45:00Z">
           <w:pPr/>
         </w:pPrChange>
       </w:pPr>
@@ -2996,7 +2746,7 @@
       <w:pgMar w:top="720" w:right="720" w:bottom="630" w:left="720" w:header="720" w:footer="720" w:gutter="0"/>
       <w:cols w:space="720"/>
       <w:docGrid w:linePitch="360"/>
-      <w:sectPrChange w:id="151" w:author="Henry Le" w:date="2020-06-15T22:45:00Z">
+      <w:sectPrChange w:id="121" w:author="Henry Le" w:date="2020-06-15T22:45:00Z">
         <w:sectPr>
           <w:pgMar w:top="720" w:right="720" w:bottom="720" w:left="720" w:header="720" w:footer="720" w:gutter="0"/>
         </w:sectPr>
@@ -8593,7 +8343,7 @@
 </file>
 
 <file path=customXml/itemProps1.xml><?xml version="1.0" encoding="utf-8"?>
-<ds:datastoreItem xmlns:ds="http://schemas.openxmlformats.org/officeDocument/2006/customXml" ds:itemID="{09AEA9CE-80BC-4F8E-8F2B-1AC97AAEC6BD}">
+<ds:datastoreItem xmlns:ds="http://schemas.openxmlformats.org/officeDocument/2006/customXml" ds:itemID="{C0BD5E08-A33D-466B-9208-63BD867F9AFC}">
   <ds:schemaRefs>
     <ds:schemaRef ds:uri="http://schemas.openxmlformats.org/officeDocument/2006/bibliography"/>
   </ds:schemaRefs>

</xml_diff>